<commit_message>
Add gitignore, accessviewer init and meeting doc
</commit_message>
<xml_diff>
--- a/Docs. Reuniones/Actas.docx
+++ b/Docs. Reuniones/Actas.docx
@@ -1,6 +1,6 @@
 
 <file path=word/document.xml><?xml version="1.0" encoding="utf-8"?>
-<w:document xmlns:wpc="http://schemas.microsoft.com/office/word/2010/wordprocessingCanvas" xmlns:cx="http://schemas.microsoft.com/office/drawing/2014/chartex" xmlns:cx1="http://schemas.microsoft.com/office/drawing/2015/9/8/chartex" xmlns:cx2="http://schemas.microsoft.com/office/drawing/2015/10/21/chartex" xmlns:cx3="http://schemas.microsoft.com/office/drawing/2016/5/9/chartex" xmlns:cx4="http://schemas.microsoft.com/office/drawing/2016/5/10/chartex" xmlns:cx5="http://schemas.microsoft.com/office/drawing/2016/5/11/chartex" xmlns:cx6="http://schemas.microsoft.com/office/drawing/2016/5/12/chartex" xmlns:cx7="http://schemas.microsoft.com/office/drawing/2016/5/13/chartex" xmlns:cx8="http://schemas.microsoft.com/office/drawing/2016/5/14/chartex" xmlns:mc="http://schemas.openxmlformats.org/markup-compatibility/2006" xmlns:aink="http://schemas.microsoft.com/office/drawing/2016/ink" xmlns:am3d="http://schemas.microsoft.com/office/drawing/2017/model3d" xmlns:o="urn:schemas-microsoft-com:office:office" xmlns:r="http://schemas.openxmlformats.org/officeDocument/2006/relationships" xmlns:m="http://schemas.openxmlformats.org/officeDocument/2006/math" xmlns:v="urn:schemas-microsoft-com:vml" xmlns:wp14="http://schemas.microsoft.com/office/word/2010/wordprocessingDrawing" xmlns:wp="http://schemas.openxmlformats.org/drawingml/2006/wordprocessingDrawing" xmlns:w10="urn:schemas-microsoft-com:office:word" xmlns:w="http://schemas.openxmlformats.org/wordprocessingml/2006/main" xmlns:w14="http://schemas.microsoft.com/office/word/2010/wordml" xmlns:w15="http://schemas.microsoft.com/office/word/2012/wordml" xmlns:w16cid="http://schemas.microsoft.com/office/word/2016/wordml/cid" xmlns:w16se="http://schemas.microsoft.com/office/word/2015/wordml/symex" xmlns:wpg="http://schemas.microsoft.com/office/word/2010/wordprocessingGroup" xmlns:wpi="http://schemas.microsoft.com/office/word/2010/wordprocessingInk" xmlns:wne="http://schemas.microsoft.com/office/word/2006/wordml" xmlns:wps="http://schemas.microsoft.com/office/word/2010/wordprocessingShape" mc:Ignorable="w14 w15 w16se w16cid wp14">
+<w:document xmlns:wpc="http://schemas.microsoft.com/office/word/2010/wordprocessingCanvas" xmlns:cx="http://schemas.microsoft.com/office/drawing/2014/chartex" xmlns:cx1="http://schemas.microsoft.com/office/drawing/2015/9/8/chartex" xmlns:cx2="http://schemas.microsoft.com/office/drawing/2015/10/21/chartex" xmlns:cx3="http://schemas.microsoft.com/office/drawing/2016/5/9/chartex" xmlns:cx4="http://schemas.microsoft.com/office/drawing/2016/5/10/chartex" xmlns:cx5="http://schemas.microsoft.com/office/drawing/2016/5/11/chartex" xmlns:cx6="http://schemas.microsoft.com/office/drawing/2016/5/12/chartex" xmlns:cx7="http://schemas.microsoft.com/office/drawing/2016/5/13/chartex" xmlns:cx8="http://schemas.microsoft.com/office/drawing/2016/5/14/chartex" xmlns:mc="http://schemas.openxmlformats.org/markup-compatibility/2006" xmlns:aink="http://schemas.microsoft.com/office/drawing/2016/ink" xmlns:am3d="http://schemas.microsoft.com/office/drawing/2017/model3d" xmlns:o="urn:schemas-microsoft-com:office:office" xmlns:r="http://schemas.openxmlformats.org/officeDocument/2006/relationships" xmlns:m="http://schemas.openxmlformats.org/officeDocument/2006/math" xmlns:v="urn:schemas-microsoft-com:vml" xmlns:wp14="http://schemas.microsoft.com/office/word/2010/wordprocessingDrawing" xmlns:wp="http://schemas.openxmlformats.org/drawingml/2006/wordprocessingDrawing" xmlns:w10="urn:schemas-microsoft-com:office:word" xmlns:w="http://schemas.openxmlformats.org/wordprocessingml/2006/main" xmlns:w14="http://schemas.microsoft.com/office/word/2010/wordml" xmlns:w15="http://schemas.microsoft.com/office/word/2012/wordml" xmlns:w16cex="http://schemas.microsoft.com/office/word/2018/wordml/cex" xmlns:w16cid="http://schemas.microsoft.com/office/word/2016/wordml/cid" xmlns:w16="http://schemas.microsoft.com/office/word/2018/wordml" xmlns:w16se="http://schemas.microsoft.com/office/word/2015/wordml/symex" xmlns:wpg="http://schemas.microsoft.com/office/word/2010/wordprocessingGroup" xmlns:wpi="http://schemas.microsoft.com/office/word/2010/wordprocessingInk" xmlns:wne="http://schemas.microsoft.com/office/word/2006/wordml" xmlns:wps="http://schemas.microsoft.com/office/word/2010/wordprocessingShape" mc:Ignorable="w14 w15 w16se w16cid w16 w16cex wp14">
   <w:body>
     <w:tbl>
       <w:tblPr>
@@ -33,13 +33,8 @@
               <w:jc w:val="both"/>
             </w:pPr>
             <w:r>
-              <w:t xml:space="preserve">GRUPO: </w:t>
-            </w:r>
-            <w:proofErr w:type="spellStart"/>
-            <w:r>
-              <w:t>Gantalcar</w:t>
-            </w:r>
-            <w:proofErr w:type="spellEnd"/>
+              <w:t>GRUPO: Gantalcar</w:t>
+            </w:r>
           </w:p>
           <w:p>
             <w:pPr>
@@ -92,13 +87,8 @@
               <w:jc w:val="both"/>
             </w:pPr>
             <w:r>
-              <w:t xml:space="preserve">LUGAR: Microsoft </w:t>
-            </w:r>
-            <w:proofErr w:type="spellStart"/>
-            <w:r>
-              <w:t>Teams</w:t>
-            </w:r>
-            <w:proofErr w:type="spellEnd"/>
+              <w:t>LUGAR: Microsoft Teams</w:t>
+            </w:r>
           </w:p>
           <w:p>
             <w:pPr>
@@ -421,13 +411,8 @@
             </w:pPr>
             <w:r>
               <w:lastRenderedPageBreak/>
-              <w:t xml:space="preserve">GRUPO: </w:t>
-            </w:r>
-            <w:proofErr w:type="spellStart"/>
-            <w:r>
-              <w:t>Gantalcar</w:t>
-            </w:r>
-            <w:proofErr w:type="spellEnd"/>
+              <w:t>GRUPO: Gantalcar</w:t>
+            </w:r>
           </w:p>
           <w:p>
             <w:pPr>
@@ -480,13 +465,8 @@
               <w:jc w:val="both"/>
             </w:pPr>
             <w:r>
-              <w:t xml:space="preserve">LUGAR: Microsoft </w:t>
-            </w:r>
-            <w:proofErr w:type="spellStart"/>
-            <w:r>
-              <w:t>Teams</w:t>
-            </w:r>
-            <w:proofErr w:type="spellEnd"/>
+              <w:t>LUGAR: Microsoft Teams</w:t>
+            </w:r>
           </w:p>
           <w:p>
             <w:pPr>
@@ -839,13 +819,8 @@
             </w:pPr>
             <w:r>
               <w:lastRenderedPageBreak/>
-              <w:t xml:space="preserve">GRUPO: </w:t>
-            </w:r>
-            <w:proofErr w:type="spellStart"/>
-            <w:r>
-              <w:t>Gantalcar</w:t>
-            </w:r>
-            <w:proofErr w:type="spellEnd"/>
+              <w:t>GRUPO: Gantalcar</w:t>
+            </w:r>
           </w:p>
           <w:p>
             <w:pPr>
@@ -898,13 +873,8 @@
               <w:jc w:val="both"/>
             </w:pPr>
             <w:r>
-              <w:t xml:space="preserve">LUGAR: Microsoft </w:t>
-            </w:r>
-            <w:proofErr w:type="spellStart"/>
-            <w:r>
-              <w:t>Teams</w:t>
-            </w:r>
-            <w:proofErr w:type="spellEnd"/>
+              <w:t>LUGAR: Microsoft Teams</w:t>
+            </w:r>
           </w:p>
           <w:p>
             <w:pPr>
@@ -928,19 +898,7 @@
               <w:jc w:val="both"/>
             </w:pPr>
             <w:r>
-              <w:t xml:space="preserve">FECHA: </w:t>
-            </w:r>
-            <w:r>
-              <w:t>13</w:t>
-            </w:r>
-            <w:r>
-              <w:t>/0</w:t>
-            </w:r>
-            <w:r>
-              <w:t>4</w:t>
-            </w:r>
-            <w:r>
-              <w:t>/2020</w:t>
+              <w:t>FECHA: 13/04/2020</w:t>
             </w:r>
           </w:p>
         </w:tc>
@@ -1237,6 +1195,423 @@
       </w:tr>
     </w:tbl>
     <w:p/>
+    <w:tbl>
+      <w:tblPr>
+        <w:tblW w:w="0" w:type="auto"/>
+        <w:tblInd w:w="-5" w:type="dxa"/>
+        <w:tblLayout w:type="fixed"/>
+        <w:tblLook w:val="0000" w:firstRow="0" w:lastRow="0" w:firstColumn="0" w:lastColumn="0" w:noHBand="0" w:noVBand="0"/>
+      </w:tblPr>
+      <w:tblGrid>
+        <w:gridCol w:w="4900"/>
+        <w:gridCol w:w="2544"/>
+        <w:gridCol w:w="2274"/>
+      </w:tblGrid>
+      <w:tr>
+        <w:trPr>
+          <w:trHeight w:val="490"/>
+        </w:trPr>
+        <w:tc>
+          <w:tcPr>
+            <w:tcW w:w="4900" w:type="dxa"/>
+            <w:tcBorders>
+              <w:top w:val="single" w:sz="4" w:space="0" w:color="000000"/>
+              <w:left w:val="single" w:sz="4" w:space="0" w:color="000000"/>
+              <w:bottom w:val="single" w:sz="4" w:space="0" w:color="000000"/>
+            </w:tcBorders>
+            <w:shd w:val="clear" w:color="auto" w:fill="auto"/>
+          </w:tcPr>
+          <w:p>
+            <w:pPr>
+              <w:jc w:val="both"/>
+            </w:pPr>
+            <w:r>
+              <w:lastRenderedPageBreak/>
+              <w:t>GRUPO: Gantalcar</w:t>
+            </w:r>
+          </w:p>
+          <w:p>
+            <w:pPr>
+              <w:jc w:val="both"/>
+            </w:pPr>
+          </w:p>
+        </w:tc>
+        <w:tc>
+          <w:tcPr>
+            <w:tcW w:w="4818" w:type="dxa"/>
+            <w:gridSpan w:val="2"/>
+            <w:tcBorders>
+              <w:top w:val="single" w:sz="4" w:space="0" w:color="000000"/>
+              <w:left w:val="single" w:sz="4" w:space="0" w:color="000000"/>
+              <w:bottom w:val="single" w:sz="4" w:space="0" w:color="000000"/>
+              <w:right w:val="single" w:sz="4" w:space="0" w:color="000000"/>
+            </w:tcBorders>
+            <w:shd w:val="clear" w:color="auto" w:fill="auto"/>
+          </w:tcPr>
+          <w:p>
+            <w:pPr>
+              <w:jc w:val="both"/>
+            </w:pPr>
+            <w:r>
+              <w:t xml:space="preserve">TRABAJO: </w:t>
+            </w:r>
+            <w:r>
+              <w:t>Sistema de acceso basado en reconocimiento facial</w:t>
+            </w:r>
+          </w:p>
+        </w:tc>
+      </w:tr>
+      <w:tr>
+        <w:trPr>
+          <w:trHeight w:val="501"/>
+        </w:trPr>
+        <w:tc>
+          <w:tcPr>
+            <w:tcW w:w="7444" w:type="dxa"/>
+            <w:gridSpan w:val="2"/>
+            <w:tcBorders>
+              <w:top w:val="single" w:sz="4" w:space="0" w:color="000000"/>
+              <w:left w:val="single" w:sz="4" w:space="0" w:color="000000"/>
+              <w:bottom w:val="single" w:sz="4" w:space="0" w:color="000000"/>
+            </w:tcBorders>
+            <w:shd w:val="clear" w:color="auto" w:fill="auto"/>
+          </w:tcPr>
+          <w:p>
+            <w:pPr>
+              <w:jc w:val="both"/>
+            </w:pPr>
+            <w:r>
+              <w:t>LUGAR: Microsoft Teams</w:t>
+            </w:r>
+          </w:p>
+          <w:p>
+            <w:pPr>
+              <w:jc w:val="both"/>
+            </w:pPr>
+          </w:p>
+        </w:tc>
+        <w:tc>
+          <w:tcPr>
+            <w:tcW w:w="2274" w:type="dxa"/>
+            <w:tcBorders>
+              <w:top w:val="single" w:sz="4" w:space="0" w:color="000000"/>
+              <w:left w:val="single" w:sz="4" w:space="0" w:color="000000"/>
+              <w:bottom w:val="single" w:sz="4" w:space="0" w:color="000000"/>
+              <w:right w:val="single" w:sz="4" w:space="0" w:color="000000"/>
+            </w:tcBorders>
+            <w:shd w:val="clear" w:color="auto" w:fill="auto"/>
+          </w:tcPr>
+          <w:p>
+            <w:pPr>
+              <w:jc w:val="both"/>
+            </w:pPr>
+            <w:r>
+              <w:t xml:space="preserve">FECHA: </w:t>
+            </w:r>
+            <w:r>
+              <w:t>27</w:t>
+            </w:r>
+            <w:r>
+              <w:t>/04/2020</w:t>
+            </w:r>
+          </w:p>
+        </w:tc>
+      </w:tr>
+      <w:tr>
+        <w:trPr>
+          <w:trHeight w:val="1754"/>
+        </w:trPr>
+        <w:tc>
+          <w:tcPr>
+            <w:tcW w:w="9718" w:type="dxa"/>
+            <w:gridSpan w:val="3"/>
+            <w:tcBorders>
+              <w:top w:val="single" w:sz="4" w:space="0" w:color="000000"/>
+              <w:left w:val="single" w:sz="4" w:space="0" w:color="000000"/>
+              <w:bottom w:val="single" w:sz="4" w:space="0" w:color="000000"/>
+              <w:right w:val="single" w:sz="4" w:space="0" w:color="000000"/>
+            </w:tcBorders>
+            <w:shd w:val="clear" w:color="auto" w:fill="auto"/>
+          </w:tcPr>
+          <w:p>
+            <w:pPr>
+              <w:jc w:val="both"/>
+            </w:pPr>
+            <w:r>
+              <w:t>OBJETIVOS DE LA SESIÓN:</w:t>
+            </w:r>
+          </w:p>
+          <w:p>
+            <w:pPr>
+              <w:jc w:val="both"/>
+            </w:pPr>
+            <w:r>
+              <w:t>Diseño de la aplicación</w:t>
+            </w:r>
+            <w:r>
+              <w:t xml:space="preserve"> y componentes</w:t>
+            </w:r>
+          </w:p>
+          <w:p>
+            <w:pPr>
+              <w:jc w:val="both"/>
+            </w:pPr>
+          </w:p>
+          <w:p>
+            <w:pPr>
+              <w:jc w:val="both"/>
+            </w:pPr>
+          </w:p>
+          <w:p>
+            <w:pPr>
+              <w:jc w:val="both"/>
+            </w:pPr>
+          </w:p>
+          <w:p>
+            <w:pPr>
+              <w:jc w:val="both"/>
+            </w:pPr>
+          </w:p>
+        </w:tc>
+      </w:tr>
+      <w:tr>
+        <w:trPr>
+          <w:trHeight w:val="2997"/>
+        </w:trPr>
+        <w:tc>
+          <w:tcPr>
+            <w:tcW w:w="9718" w:type="dxa"/>
+            <w:gridSpan w:val="3"/>
+            <w:tcBorders>
+              <w:top w:val="single" w:sz="4" w:space="0" w:color="000000"/>
+              <w:left w:val="single" w:sz="4" w:space="0" w:color="000000"/>
+              <w:bottom w:val="single" w:sz="4" w:space="0" w:color="000000"/>
+              <w:right w:val="single" w:sz="4" w:space="0" w:color="000000"/>
+            </w:tcBorders>
+            <w:shd w:val="clear" w:color="auto" w:fill="auto"/>
+          </w:tcPr>
+          <w:p>
+            <w:pPr>
+              <w:jc w:val="both"/>
+            </w:pPr>
+            <w:r>
+              <w:t>TEMAS TRATADOS:</w:t>
+            </w:r>
+          </w:p>
+          <w:p>
+            <w:pPr>
+              <w:jc w:val="both"/>
+            </w:pPr>
+            <w:r>
+              <w:t>Elaboración del borrador.</w:t>
+            </w:r>
+          </w:p>
+          <w:p>
+            <w:pPr>
+              <w:jc w:val="both"/>
+            </w:pPr>
+          </w:p>
+          <w:p>
+            <w:pPr>
+              <w:jc w:val="both"/>
+            </w:pPr>
+          </w:p>
+          <w:p>
+            <w:pPr>
+              <w:jc w:val="both"/>
+            </w:pPr>
+          </w:p>
+          <w:p>
+            <w:pPr>
+              <w:jc w:val="both"/>
+            </w:pPr>
+          </w:p>
+          <w:p>
+            <w:pPr>
+              <w:jc w:val="both"/>
+            </w:pPr>
+          </w:p>
+          <w:p>
+            <w:pPr>
+              <w:jc w:val="both"/>
+            </w:pPr>
+          </w:p>
+          <w:p>
+            <w:pPr>
+              <w:jc w:val="both"/>
+            </w:pPr>
+          </w:p>
+          <w:p>
+            <w:pPr>
+              <w:jc w:val="both"/>
+            </w:pPr>
+          </w:p>
+          <w:p>
+            <w:pPr>
+              <w:jc w:val="both"/>
+            </w:pPr>
+          </w:p>
+          <w:p>
+            <w:pPr>
+              <w:jc w:val="both"/>
+            </w:pPr>
+          </w:p>
+        </w:tc>
+      </w:tr>
+      <w:tr>
+        <w:trPr>
+          <w:trHeight w:val="5368"/>
+        </w:trPr>
+        <w:tc>
+          <w:tcPr>
+            <w:tcW w:w="9718" w:type="dxa"/>
+            <w:gridSpan w:val="3"/>
+            <w:tcBorders>
+              <w:top w:val="single" w:sz="4" w:space="0" w:color="000000"/>
+              <w:left w:val="single" w:sz="4" w:space="0" w:color="000000"/>
+              <w:bottom w:val="single" w:sz="4" w:space="0" w:color="000000"/>
+              <w:right w:val="single" w:sz="4" w:space="0" w:color="000000"/>
+            </w:tcBorders>
+            <w:shd w:val="clear" w:color="auto" w:fill="auto"/>
+          </w:tcPr>
+          <w:p>
+            <w:pPr>
+              <w:jc w:val="both"/>
+            </w:pPr>
+            <w:r>
+              <w:t>DECISIONES TOMADAS Y REPARTO DE TAREAS:</w:t>
+            </w:r>
+          </w:p>
+          <w:p>
+            <w:pPr>
+              <w:jc w:val="both"/>
+            </w:pPr>
+          </w:p>
+          <w:p>
+            <w:pPr>
+              <w:jc w:val="both"/>
+            </w:pPr>
+          </w:p>
+          <w:p>
+            <w:pPr>
+              <w:jc w:val="both"/>
+            </w:pPr>
+            <w:r>
+              <w:t>Se ha seleccionado una serie de componentes básicos de los que debe disponer el sistema</w:t>
+            </w:r>
+            <w:r>
+              <w:t xml:space="preserve"> y se ha establecido como se comunican entre ellos</w:t>
+            </w:r>
+            <w:r>
+              <w:t>.</w:t>
+            </w:r>
+          </w:p>
+          <w:p>
+            <w:pPr>
+              <w:jc w:val="both"/>
+            </w:pPr>
+          </w:p>
+          <w:p>
+            <w:pPr>
+              <w:jc w:val="both"/>
+            </w:pPr>
+          </w:p>
+          <w:p>
+            <w:pPr>
+              <w:jc w:val="both"/>
+            </w:pPr>
+          </w:p>
+          <w:p>
+            <w:pPr>
+              <w:jc w:val="both"/>
+            </w:pPr>
+          </w:p>
+          <w:p>
+            <w:pPr>
+              <w:jc w:val="both"/>
+            </w:pPr>
+          </w:p>
+        </w:tc>
+      </w:tr>
+      <w:tr>
+        <w:trPr>
+          <w:trHeight w:val="751"/>
+        </w:trPr>
+        <w:tc>
+          <w:tcPr>
+            <w:tcW w:w="9718" w:type="dxa"/>
+            <w:gridSpan w:val="3"/>
+            <w:tcBorders>
+              <w:top w:val="single" w:sz="4" w:space="0" w:color="000000"/>
+              <w:left w:val="single" w:sz="4" w:space="0" w:color="000000"/>
+              <w:bottom w:val="single" w:sz="4" w:space="0" w:color="000000"/>
+              <w:right w:val="single" w:sz="4" w:space="0" w:color="000000"/>
+            </w:tcBorders>
+            <w:shd w:val="clear" w:color="auto" w:fill="auto"/>
+          </w:tcPr>
+          <w:p>
+            <w:pPr>
+              <w:jc w:val="both"/>
+            </w:pPr>
+            <w:r>
+              <w:t>TIEMPO EMPLEADO EN LA REUNIÓN:</w:t>
+            </w:r>
+          </w:p>
+          <w:p>
+            <w:pPr>
+              <w:jc w:val="both"/>
+            </w:pPr>
+            <w:r>
+              <w:t>1 hora</w:t>
+            </w:r>
+          </w:p>
+          <w:p>
+            <w:pPr>
+              <w:jc w:val="both"/>
+            </w:pPr>
+          </w:p>
+        </w:tc>
+      </w:tr>
+      <w:tr>
+        <w:trPr>
+          <w:trHeight w:val="762"/>
+        </w:trPr>
+        <w:tc>
+          <w:tcPr>
+            <w:tcW w:w="9718" w:type="dxa"/>
+            <w:gridSpan w:val="3"/>
+            <w:tcBorders>
+              <w:top w:val="single" w:sz="4" w:space="0" w:color="000000"/>
+              <w:left w:val="single" w:sz="4" w:space="0" w:color="000000"/>
+              <w:bottom w:val="single" w:sz="4" w:space="0" w:color="000000"/>
+              <w:right w:val="single" w:sz="4" w:space="0" w:color="000000"/>
+            </w:tcBorders>
+            <w:shd w:val="clear" w:color="auto" w:fill="auto"/>
+          </w:tcPr>
+          <w:p>
+            <w:pPr>
+              <w:jc w:val="both"/>
+            </w:pPr>
+            <w:r>
+              <w:t>FECHA DE LA PRÓXIMA REUNIÓN:</w:t>
+            </w:r>
+          </w:p>
+          <w:p>
+            <w:pPr>
+              <w:jc w:val="both"/>
+            </w:pPr>
+            <w:r>
+              <w:t>-</w:t>
+            </w:r>
+          </w:p>
+          <w:p>
+            <w:pPr>
+              <w:jc w:val="both"/>
+            </w:pPr>
+          </w:p>
+        </w:tc>
+      </w:tr>
+    </w:tbl>
     <w:p/>
     <w:p/>
     <w:p/>
@@ -1310,7 +1685,7 @@
 </file>
 
 <file path=word/styles.xml><?xml version="1.0" encoding="utf-8"?>
-<w:styles xmlns:mc="http://schemas.openxmlformats.org/markup-compatibility/2006" xmlns:r="http://schemas.openxmlformats.org/officeDocument/2006/relationships" xmlns:w="http://schemas.openxmlformats.org/wordprocessingml/2006/main" xmlns:w14="http://schemas.microsoft.com/office/word/2010/wordml" xmlns:w15="http://schemas.microsoft.com/office/word/2012/wordml" xmlns:w16cid="http://schemas.microsoft.com/office/word/2016/wordml/cid" xmlns:w16se="http://schemas.microsoft.com/office/word/2015/wordml/symex" mc:Ignorable="w14 w15 w16se w16cid">
+<w:styles xmlns:mc="http://schemas.openxmlformats.org/markup-compatibility/2006" xmlns:r="http://schemas.openxmlformats.org/officeDocument/2006/relationships" xmlns:w="http://schemas.openxmlformats.org/wordprocessingml/2006/main" xmlns:w14="http://schemas.microsoft.com/office/word/2010/wordml" xmlns:w15="http://schemas.microsoft.com/office/word/2012/wordml" xmlns:w16cex="http://schemas.microsoft.com/office/word/2018/wordml/cex" xmlns:w16cid="http://schemas.microsoft.com/office/word/2016/wordml/cid" xmlns:w16="http://schemas.microsoft.com/office/word/2018/wordml" xmlns:w16se="http://schemas.microsoft.com/office/word/2015/wordml/symex" mc:Ignorable="w14 w15 w16se w16cid w16 w16cex">
   <w:docDefaults>
     <w:rPrDefault>
       <w:rPr>

</xml_diff>

<commit_message>
Upload image service, services comm working
</commit_message>
<xml_diff>
--- a/Docs. Reuniones/Actas.docx
+++ b/Docs. Reuniones/Actas.docx
@@ -33,8 +33,13 @@
               <w:jc w:val="both"/>
             </w:pPr>
             <w:r>
-              <w:t>GRUPO: Gantalcar</w:t>
-            </w:r>
+              <w:t xml:space="preserve">GRUPO: </w:t>
+            </w:r>
+            <w:proofErr w:type="spellStart"/>
+            <w:r>
+              <w:t>Gantalcar</w:t>
+            </w:r>
+            <w:proofErr w:type="spellEnd"/>
           </w:p>
           <w:p>
             <w:pPr>
@@ -87,8 +92,13 @@
               <w:jc w:val="both"/>
             </w:pPr>
             <w:r>
-              <w:t>LUGAR: Microsoft Teams</w:t>
-            </w:r>
+              <w:t xml:space="preserve">LUGAR: Microsoft </w:t>
+            </w:r>
+            <w:proofErr w:type="spellStart"/>
+            <w:r>
+              <w:t>Teams</w:t>
+            </w:r>
+            <w:proofErr w:type="spellEnd"/>
           </w:p>
           <w:p>
             <w:pPr>
@@ -411,8 +421,13 @@
             </w:pPr>
             <w:r>
               <w:lastRenderedPageBreak/>
-              <w:t>GRUPO: Gantalcar</w:t>
-            </w:r>
+              <w:t xml:space="preserve">GRUPO: </w:t>
+            </w:r>
+            <w:proofErr w:type="spellStart"/>
+            <w:r>
+              <w:t>Gantalcar</w:t>
+            </w:r>
+            <w:proofErr w:type="spellEnd"/>
           </w:p>
           <w:p>
             <w:pPr>
@@ -465,8 +480,13 @@
               <w:jc w:val="both"/>
             </w:pPr>
             <w:r>
-              <w:t>LUGAR: Microsoft Teams</w:t>
-            </w:r>
+              <w:t xml:space="preserve">LUGAR: Microsoft </w:t>
+            </w:r>
+            <w:proofErr w:type="spellStart"/>
+            <w:r>
+              <w:t>Teams</w:t>
+            </w:r>
+            <w:proofErr w:type="spellEnd"/>
           </w:p>
           <w:p>
             <w:pPr>
@@ -819,8 +839,13 @@
             </w:pPr>
             <w:r>
               <w:lastRenderedPageBreak/>
-              <w:t>GRUPO: Gantalcar</w:t>
-            </w:r>
+              <w:t xml:space="preserve">GRUPO: </w:t>
+            </w:r>
+            <w:proofErr w:type="spellStart"/>
+            <w:r>
+              <w:t>Gantalcar</w:t>
+            </w:r>
+            <w:proofErr w:type="spellEnd"/>
           </w:p>
           <w:p>
             <w:pPr>
@@ -873,8 +898,13 @@
               <w:jc w:val="both"/>
             </w:pPr>
             <w:r>
-              <w:t>LUGAR: Microsoft Teams</w:t>
-            </w:r>
+              <w:t xml:space="preserve">LUGAR: Microsoft </w:t>
+            </w:r>
+            <w:proofErr w:type="spellStart"/>
+            <w:r>
+              <w:t>Teams</w:t>
+            </w:r>
+            <w:proofErr w:type="spellEnd"/>
           </w:p>
           <w:p>
             <w:pPr>
@@ -1227,8 +1257,13 @@
             </w:pPr>
             <w:r>
               <w:lastRenderedPageBreak/>
-              <w:t>GRUPO: Gantalcar</w:t>
-            </w:r>
+              <w:t xml:space="preserve">GRUPO: </w:t>
+            </w:r>
+            <w:proofErr w:type="spellStart"/>
+            <w:r>
+              <w:t>Gantalcar</w:t>
+            </w:r>
+            <w:proofErr w:type="spellEnd"/>
           </w:p>
           <w:p>
             <w:pPr>
@@ -1281,8 +1316,13 @@
               <w:jc w:val="both"/>
             </w:pPr>
             <w:r>
-              <w:t>LUGAR: Microsoft Teams</w:t>
-            </w:r>
+              <w:t xml:space="preserve">LUGAR: Microsoft </w:t>
+            </w:r>
+            <w:proofErr w:type="spellStart"/>
+            <w:r>
+              <w:t>Teams</w:t>
+            </w:r>
+            <w:proofErr w:type="spellEnd"/>
           </w:p>
           <w:p>
             <w:pPr>
@@ -1306,13 +1346,7 @@
               <w:jc w:val="both"/>
             </w:pPr>
             <w:r>
-              <w:t xml:space="preserve">FECHA: </w:t>
-            </w:r>
-            <w:r>
-              <w:t>27</w:t>
-            </w:r>
-            <w:r>
-              <w:t>/04/2020</w:t>
+              <w:t>FECHA: 27/04/2020</w:t>
             </w:r>
           </w:p>
         </w:tc>
@@ -1346,10 +1380,7 @@
               <w:jc w:val="both"/>
             </w:pPr>
             <w:r>
-              <w:t>Diseño de la aplicación</w:t>
-            </w:r>
-            <w:r>
-              <w:t xml:space="preserve"> y componentes</w:t>
+              <w:t>Diseño de la aplicación y componentes</w:t>
             </w:r>
           </w:p>
           <w:p>
@@ -1497,13 +1528,7 @@
               <w:jc w:val="both"/>
             </w:pPr>
             <w:r>
-              <w:t>Se ha seleccionado una serie de componentes básicos de los que debe disponer el sistema</w:t>
-            </w:r>
-            <w:r>
-              <w:t xml:space="preserve"> y se ha establecido como se comunican entre ellos</w:t>
-            </w:r>
-            <w:r>
-              <w:t>.</w:t>
+              <w:t>Se ha seleccionado una serie de componentes básicos de los que debe disponer el sistema y se ha establecido como se comunican entre ellos.</w:t>
             </w:r>
           </w:p>
           <w:p>
@@ -1612,6 +1637,1679 @@
         </w:tc>
       </w:tr>
     </w:tbl>
+    <w:p/>
+    <w:p/>
+    <w:tbl>
+      <w:tblPr>
+        <w:tblW w:w="0" w:type="auto"/>
+        <w:tblInd w:w="-5" w:type="dxa"/>
+        <w:tblLayout w:type="fixed"/>
+        <w:tblLook w:val="0000" w:firstRow="0" w:lastRow="0" w:firstColumn="0" w:lastColumn="0" w:noHBand="0" w:noVBand="0"/>
+      </w:tblPr>
+      <w:tblGrid>
+        <w:gridCol w:w="4900"/>
+        <w:gridCol w:w="2544"/>
+        <w:gridCol w:w="2274"/>
+      </w:tblGrid>
+      <w:tr>
+        <w:trPr>
+          <w:trHeight w:val="490"/>
+        </w:trPr>
+        <w:tc>
+          <w:tcPr>
+            <w:tcW w:w="4900" w:type="dxa"/>
+            <w:tcBorders>
+              <w:top w:val="single" w:sz="4" w:space="0" w:color="000000"/>
+              <w:left w:val="single" w:sz="4" w:space="0" w:color="000000"/>
+              <w:bottom w:val="single" w:sz="4" w:space="0" w:color="000000"/>
+            </w:tcBorders>
+            <w:shd w:val="clear" w:color="auto" w:fill="auto"/>
+          </w:tcPr>
+          <w:p>
+            <w:pPr>
+              <w:jc w:val="both"/>
+            </w:pPr>
+            <w:r>
+              <w:lastRenderedPageBreak/>
+              <w:t xml:space="preserve">GRUPO: </w:t>
+            </w:r>
+            <w:proofErr w:type="spellStart"/>
+            <w:r>
+              <w:t>Gantalcar</w:t>
+            </w:r>
+            <w:proofErr w:type="spellEnd"/>
+          </w:p>
+          <w:p>
+            <w:pPr>
+              <w:jc w:val="both"/>
+            </w:pPr>
+          </w:p>
+        </w:tc>
+        <w:tc>
+          <w:tcPr>
+            <w:tcW w:w="4818" w:type="dxa"/>
+            <w:gridSpan w:val="2"/>
+            <w:tcBorders>
+              <w:top w:val="single" w:sz="4" w:space="0" w:color="000000"/>
+              <w:left w:val="single" w:sz="4" w:space="0" w:color="000000"/>
+              <w:bottom w:val="single" w:sz="4" w:space="0" w:color="000000"/>
+              <w:right w:val="single" w:sz="4" w:space="0" w:color="000000"/>
+            </w:tcBorders>
+            <w:shd w:val="clear" w:color="auto" w:fill="auto"/>
+          </w:tcPr>
+          <w:p>
+            <w:pPr>
+              <w:jc w:val="both"/>
+            </w:pPr>
+            <w:r>
+              <w:t xml:space="preserve">TRABAJO: </w:t>
+            </w:r>
+            <w:r>
+              <w:t>Sistema de acceso basado en reconocimiento facial</w:t>
+            </w:r>
+          </w:p>
+        </w:tc>
+      </w:tr>
+      <w:tr>
+        <w:trPr>
+          <w:trHeight w:val="501"/>
+        </w:trPr>
+        <w:tc>
+          <w:tcPr>
+            <w:tcW w:w="7444" w:type="dxa"/>
+            <w:gridSpan w:val="2"/>
+            <w:tcBorders>
+              <w:top w:val="single" w:sz="4" w:space="0" w:color="000000"/>
+              <w:left w:val="single" w:sz="4" w:space="0" w:color="000000"/>
+              <w:bottom w:val="single" w:sz="4" w:space="0" w:color="000000"/>
+            </w:tcBorders>
+            <w:shd w:val="clear" w:color="auto" w:fill="auto"/>
+          </w:tcPr>
+          <w:p>
+            <w:pPr>
+              <w:jc w:val="both"/>
+            </w:pPr>
+            <w:r>
+              <w:t xml:space="preserve">LUGAR: </w:t>
+            </w:r>
+            <w:r>
+              <w:t>Skype profesional</w:t>
+            </w:r>
+          </w:p>
+          <w:p>
+            <w:pPr>
+              <w:jc w:val="both"/>
+            </w:pPr>
+          </w:p>
+        </w:tc>
+        <w:tc>
+          <w:tcPr>
+            <w:tcW w:w="2274" w:type="dxa"/>
+            <w:tcBorders>
+              <w:top w:val="single" w:sz="4" w:space="0" w:color="000000"/>
+              <w:left w:val="single" w:sz="4" w:space="0" w:color="000000"/>
+              <w:bottom w:val="single" w:sz="4" w:space="0" w:color="000000"/>
+              <w:right w:val="single" w:sz="4" w:space="0" w:color="000000"/>
+            </w:tcBorders>
+            <w:shd w:val="clear" w:color="auto" w:fill="auto"/>
+          </w:tcPr>
+          <w:p>
+            <w:pPr>
+              <w:jc w:val="both"/>
+            </w:pPr>
+            <w:r>
+              <w:t xml:space="preserve">FECHA: </w:t>
+            </w:r>
+            <w:r>
+              <w:t>0</w:t>
+            </w:r>
+            <w:r>
+              <w:t>7/0</w:t>
+            </w:r>
+            <w:r>
+              <w:t>5</w:t>
+            </w:r>
+            <w:r>
+              <w:t>/2020</w:t>
+            </w:r>
+          </w:p>
+        </w:tc>
+      </w:tr>
+      <w:tr>
+        <w:trPr>
+          <w:trHeight w:val="1754"/>
+        </w:trPr>
+        <w:tc>
+          <w:tcPr>
+            <w:tcW w:w="9718" w:type="dxa"/>
+            <w:gridSpan w:val="3"/>
+            <w:tcBorders>
+              <w:top w:val="single" w:sz="4" w:space="0" w:color="000000"/>
+              <w:left w:val="single" w:sz="4" w:space="0" w:color="000000"/>
+              <w:bottom w:val="single" w:sz="4" w:space="0" w:color="000000"/>
+              <w:right w:val="single" w:sz="4" w:space="0" w:color="000000"/>
+            </w:tcBorders>
+            <w:shd w:val="clear" w:color="auto" w:fill="auto"/>
+          </w:tcPr>
+          <w:p>
+            <w:pPr>
+              <w:jc w:val="both"/>
+            </w:pPr>
+            <w:r>
+              <w:t>OBJETIVOS DE LA SESIÓN:</w:t>
+            </w:r>
+          </w:p>
+          <w:p>
+            <w:pPr>
+              <w:jc w:val="both"/>
+            </w:pPr>
+            <w:r>
+              <w:t>Presentación de ideas y progresos.</w:t>
+            </w:r>
+          </w:p>
+          <w:p>
+            <w:pPr>
+              <w:jc w:val="both"/>
+            </w:pPr>
+          </w:p>
+          <w:p>
+            <w:pPr>
+              <w:jc w:val="both"/>
+            </w:pPr>
+          </w:p>
+          <w:p>
+            <w:pPr>
+              <w:jc w:val="both"/>
+            </w:pPr>
+          </w:p>
+          <w:p>
+            <w:pPr>
+              <w:jc w:val="both"/>
+            </w:pPr>
+          </w:p>
+        </w:tc>
+      </w:tr>
+      <w:tr>
+        <w:trPr>
+          <w:trHeight w:val="2997"/>
+        </w:trPr>
+        <w:tc>
+          <w:tcPr>
+            <w:tcW w:w="9718" w:type="dxa"/>
+            <w:gridSpan w:val="3"/>
+            <w:tcBorders>
+              <w:top w:val="single" w:sz="4" w:space="0" w:color="000000"/>
+              <w:left w:val="single" w:sz="4" w:space="0" w:color="000000"/>
+              <w:bottom w:val="single" w:sz="4" w:space="0" w:color="000000"/>
+              <w:right w:val="single" w:sz="4" w:space="0" w:color="000000"/>
+            </w:tcBorders>
+            <w:shd w:val="clear" w:color="auto" w:fill="auto"/>
+          </w:tcPr>
+          <w:p>
+            <w:pPr>
+              <w:jc w:val="both"/>
+            </w:pPr>
+            <w:r>
+              <w:t>TEMAS TRATADOS:</w:t>
+            </w:r>
+          </w:p>
+          <w:p>
+            <w:pPr>
+              <w:jc w:val="both"/>
+            </w:pPr>
+            <w:r>
+              <w:t>Se han presentado los progresos.</w:t>
+            </w:r>
+          </w:p>
+          <w:p>
+            <w:pPr>
+              <w:jc w:val="both"/>
+            </w:pPr>
+          </w:p>
+          <w:p>
+            <w:pPr>
+              <w:jc w:val="both"/>
+            </w:pPr>
+          </w:p>
+          <w:p>
+            <w:pPr>
+              <w:jc w:val="both"/>
+            </w:pPr>
+          </w:p>
+          <w:p>
+            <w:pPr>
+              <w:jc w:val="both"/>
+            </w:pPr>
+          </w:p>
+          <w:p>
+            <w:pPr>
+              <w:jc w:val="both"/>
+            </w:pPr>
+          </w:p>
+          <w:p>
+            <w:pPr>
+              <w:jc w:val="both"/>
+            </w:pPr>
+          </w:p>
+          <w:p>
+            <w:pPr>
+              <w:jc w:val="both"/>
+            </w:pPr>
+          </w:p>
+          <w:p>
+            <w:pPr>
+              <w:jc w:val="both"/>
+            </w:pPr>
+          </w:p>
+          <w:p>
+            <w:pPr>
+              <w:jc w:val="both"/>
+            </w:pPr>
+          </w:p>
+        </w:tc>
+      </w:tr>
+      <w:tr>
+        <w:trPr>
+          <w:trHeight w:val="5368"/>
+        </w:trPr>
+        <w:tc>
+          <w:tcPr>
+            <w:tcW w:w="9718" w:type="dxa"/>
+            <w:gridSpan w:val="3"/>
+            <w:tcBorders>
+              <w:top w:val="single" w:sz="4" w:space="0" w:color="000000"/>
+              <w:left w:val="single" w:sz="4" w:space="0" w:color="000000"/>
+              <w:bottom w:val="single" w:sz="4" w:space="0" w:color="000000"/>
+              <w:right w:val="single" w:sz="4" w:space="0" w:color="000000"/>
+            </w:tcBorders>
+            <w:shd w:val="clear" w:color="auto" w:fill="auto"/>
+          </w:tcPr>
+          <w:p>
+            <w:pPr>
+              <w:jc w:val="both"/>
+            </w:pPr>
+            <w:r>
+              <w:t>DECISIONES TOMADAS Y REPARTO DE TAREAS:</w:t>
+            </w:r>
+          </w:p>
+          <w:p>
+            <w:pPr>
+              <w:jc w:val="both"/>
+            </w:pPr>
+          </w:p>
+          <w:p>
+            <w:pPr>
+              <w:jc w:val="both"/>
+            </w:pPr>
+          </w:p>
+          <w:p>
+            <w:pPr>
+              <w:jc w:val="both"/>
+            </w:pPr>
+          </w:p>
+          <w:p>
+            <w:pPr>
+              <w:jc w:val="both"/>
+            </w:pPr>
+          </w:p>
+          <w:p>
+            <w:pPr>
+              <w:jc w:val="both"/>
+            </w:pPr>
+          </w:p>
+          <w:p>
+            <w:pPr>
+              <w:jc w:val="both"/>
+            </w:pPr>
+          </w:p>
+          <w:p>
+            <w:pPr>
+              <w:jc w:val="both"/>
+            </w:pPr>
+          </w:p>
+        </w:tc>
+      </w:tr>
+      <w:tr>
+        <w:trPr>
+          <w:trHeight w:val="751"/>
+        </w:trPr>
+        <w:tc>
+          <w:tcPr>
+            <w:tcW w:w="9718" w:type="dxa"/>
+            <w:gridSpan w:val="3"/>
+            <w:tcBorders>
+              <w:top w:val="single" w:sz="4" w:space="0" w:color="000000"/>
+              <w:left w:val="single" w:sz="4" w:space="0" w:color="000000"/>
+              <w:bottom w:val="single" w:sz="4" w:space="0" w:color="000000"/>
+              <w:right w:val="single" w:sz="4" w:space="0" w:color="000000"/>
+            </w:tcBorders>
+            <w:shd w:val="clear" w:color="auto" w:fill="auto"/>
+          </w:tcPr>
+          <w:p>
+            <w:pPr>
+              <w:jc w:val="both"/>
+            </w:pPr>
+            <w:r>
+              <w:t>TIEMPO EMPLEADO EN LA REUNIÓN:</w:t>
+            </w:r>
+          </w:p>
+          <w:p>
+            <w:pPr>
+              <w:jc w:val="both"/>
+            </w:pPr>
+            <w:r>
+              <w:t>20 minutos</w:t>
+            </w:r>
+          </w:p>
+          <w:p>
+            <w:pPr>
+              <w:jc w:val="both"/>
+            </w:pPr>
+          </w:p>
+        </w:tc>
+      </w:tr>
+      <w:tr>
+        <w:trPr>
+          <w:trHeight w:val="762"/>
+        </w:trPr>
+        <w:tc>
+          <w:tcPr>
+            <w:tcW w:w="9718" w:type="dxa"/>
+            <w:gridSpan w:val="3"/>
+            <w:tcBorders>
+              <w:top w:val="single" w:sz="4" w:space="0" w:color="000000"/>
+              <w:left w:val="single" w:sz="4" w:space="0" w:color="000000"/>
+              <w:bottom w:val="single" w:sz="4" w:space="0" w:color="000000"/>
+              <w:right w:val="single" w:sz="4" w:space="0" w:color="000000"/>
+            </w:tcBorders>
+            <w:shd w:val="clear" w:color="auto" w:fill="auto"/>
+          </w:tcPr>
+          <w:p>
+            <w:pPr>
+              <w:jc w:val="both"/>
+            </w:pPr>
+            <w:r>
+              <w:t>FECHA DE LA PRÓXIMA REUNIÓN:</w:t>
+            </w:r>
+          </w:p>
+          <w:p>
+            <w:pPr>
+              <w:jc w:val="both"/>
+            </w:pPr>
+            <w:r>
+              <w:t>-</w:t>
+            </w:r>
+          </w:p>
+          <w:p>
+            <w:pPr>
+              <w:jc w:val="both"/>
+            </w:pPr>
+          </w:p>
+        </w:tc>
+      </w:tr>
+    </w:tbl>
+    <w:p/>
+    <w:p/>
+    <w:p/>
+    <w:p/>
+    <w:p/>
+    <w:tbl>
+      <w:tblPr>
+        <w:tblW w:w="0" w:type="auto"/>
+        <w:tblInd w:w="-5" w:type="dxa"/>
+        <w:tblLayout w:type="fixed"/>
+        <w:tblLook w:val="0000" w:firstRow="0" w:lastRow="0" w:firstColumn="0" w:lastColumn="0" w:noHBand="0" w:noVBand="0"/>
+      </w:tblPr>
+      <w:tblGrid>
+        <w:gridCol w:w="4900"/>
+        <w:gridCol w:w="2544"/>
+        <w:gridCol w:w="2274"/>
+      </w:tblGrid>
+      <w:tr>
+        <w:trPr>
+          <w:trHeight w:val="490"/>
+        </w:trPr>
+        <w:tc>
+          <w:tcPr>
+            <w:tcW w:w="4900" w:type="dxa"/>
+            <w:tcBorders>
+              <w:top w:val="single" w:sz="4" w:space="0" w:color="000000"/>
+              <w:left w:val="single" w:sz="4" w:space="0" w:color="000000"/>
+              <w:bottom w:val="single" w:sz="4" w:space="0" w:color="000000"/>
+            </w:tcBorders>
+            <w:shd w:val="clear" w:color="auto" w:fill="auto"/>
+          </w:tcPr>
+          <w:p>
+            <w:pPr>
+              <w:jc w:val="both"/>
+            </w:pPr>
+            <w:r>
+              <w:t xml:space="preserve">GRUPO: </w:t>
+            </w:r>
+            <w:proofErr w:type="spellStart"/>
+            <w:r>
+              <w:t>Gantalcar</w:t>
+            </w:r>
+            <w:proofErr w:type="spellEnd"/>
+          </w:p>
+          <w:p>
+            <w:pPr>
+              <w:jc w:val="both"/>
+            </w:pPr>
+          </w:p>
+        </w:tc>
+        <w:tc>
+          <w:tcPr>
+            <w:tcW w:w="4818" w:type="dxa"/>
+            <w:gridSpan w:val="2"/>
+            <w:tcBorders>
+              <w:top w:val="single" w:sz="4" w:space="0" w:color="000000"/>
+              <w:left w:val="single" w:sz="4" w:space="0" w:color="000000"/>
+              <w:bottom w:val="single" w:sz="4" w:space="0" w:color="000000"/>
+              <w:right w:val="single" w:sz="4" w:space="0" w:color="000000"/>
+            </w:tcBorders>
+            <w:shd w:val="clear" w:color="auto" w:fill="auto"/>
+          </w:tcPr>
+          <w:p>
+            <w:pPr>
+              <w:jc w:val="both"/>
+            </w:pPr>
+            <w:r>
+              <w:t xml:space="preserve">TRABAJO: </w:t>
+            </w:r>
+            <w:r>
+              <w:t>Sistema de acceso basado en reconocimiento facial</w:t>
+            </w:r>
+          </w:p>
+        </w:tc>
+      </w:tr>
+      <w:tr>
+        <w:trPr>
+          <w:trHeight w:val="501"/>
+        </w:trPr>
+        <w:tc>
+          <w:tcPr>
+            <w:tcW w:w="7444" w:type="dxa"/>
+            <w:gridSpan w:val="2"/>
+            <w:tcBorders>
+              <w:top w:val="single" w:sz="4" w:space="0" w:color="000000"/>
+              <w:left w:val="single" w:sz="4" w:space="0" w:color="000000"/>
+              <w:bottom w:val="single" w:sz="4" w:space="0" w:color="000000"/>
+            </w:tcBorders>
+            <w:shd w:val="clear" w:color="auto" w:fill="auto"/>
+          </w:tcPr>
+          <w:p>
+            <w:pPr>
+              <w:jc w:val="both"/>
+            </w:pPr>
+            <w:r>
+              <w:t xml:space="preserve">LUGAR: </w:t>
+            </w:r>
+            <w:r>
+              <w:t xml:space="preserve">Microsoft </w:t>
+            </w:r>
+            <w:proofErr w:type="spellStart"/>
+            <w:r>
+              <w:t>Teams</w:t>
+            </w:r>
+            <w:proofErr w:type="spellEnd"/>
+          </w:p>
+          <w:p>
+            <w:pPr>
+              <w:jc w:val="both"/>
+            </w:pPr>
+          </w:p>
+        </w:tc>
+        <w:tc>
+          <w:tcPr>
+            <w:tcW w:w="2274" w:type="dxa"/>
+            <w:tcBorders>
+              <w:top w:val="single" w:sz="4" w:space="0" w:color="000000"/>
+              <w:left w:val="single" w:sz="4" w:space="0" w:color="000000"/>
+              <w:bottom w:val="single" w:sz="4" w:space="0" w:color="000000"/>
+              <w:right w:val="single" w:sz="4" w:space="0" w:color="000000"/>
+            </w:tcBorders>
+            <w:shd w:val="clear" w:color="auto" w:fill="auto"/>
+          </w:tcPr>
+          <w:p>
+            <w:pPr>
+              <w:jc w:val="both"/>
+            </w:pPr>
+            <w:r>
+              <w:t>FECHA: 07/05/2020</w:t>
+            </w:r>
+          </w:p>
+        </w:tc>
+      </w:tr>
+      <w:tr>
+        <w:trPr>
+          <w:trHeight w:val="1754"/>
+        </w:trPr>
+        <w:tc>
+          <w:tcPr>
+            <w:tcW w:w="9718" w:type="dxa"/>
+            <w:gridSpan w:val="3"/>
+            <w:tcBorders>
+              <w:top w:val="single" w:sz="4" w:space="0" w:color="000000"/>
+              <w:left w:val="single" w:sz="4" w:space="0" w:color="000000"/>
+              <w:bottom w:val="single" w:sz="4" w:space="0" w:color="000000"/>
+              <w:right w:val="single" w:sz="4" w:space="0" w:color="000000"/>
+            </w:tcBorders>
+            <w:shd w:val="clear" w:color="auto" w:fill="auto"/>
+          </w:tcPr>
+          <w:p>
+            <w:pPr>
+              <w:jc w:val="both"/>
+            </w:pPr>
+            <w:r>
+              <w:t>OBJETIVOS DE LA SESIÓN:</w:t>
+            </w:r>
+          </w:p>
+          <w:p>
+            <w:pPr>
+              <w:jc w:val="both"/>
+            </w:pPr>
+            <w:r>
+              <w:t>Elaborar plan de implementación</w:t>
+            </w:r>
+          </w:p>
+          <w:p>
+            <w:pPr>
+              <w:jc w:val="both"/>
+            </w:pPr>
+          </w:p>
+          <w:p>
+            <w:pPr>
+              <w:jc w:val="both"/>
+            </w:pPr>
+          </w:p>
+          <w:p>
+            <w:pPr>
+              <w:jc w:val="both"/>
+            </w:pPr>
+          </w:p>
+          <w:p>
+            <w:pPr>
+              <w:jc w:val="both"/>
+            </w:pPr>
+          </w:p>
+        </w:tc>
+      </w:tr>
+      <w:tr>
+        <w:trPr>
+          <w:trHeight w:val="2997"/>
+        </w:trPr>
+        <w:tc>
+          <w:tcPr>
+            <w:tcW w:w="9718" w:type="dxa"/>
+            <w:gridSpan w:val="3"/>
+            <w:tcBorders>
+              <w:top w:val="single" w:sz="4" w:space="0" w:color="000000"/>
+              <w:left w:val="single" w:sz="4" w:space="0" w:color="000000"/>
+              <w:bottom w:val="single" w:sz="4" w:space="0" w:color="000000"/>
+              <w:right w:val="single" w:sz="4" w:space="0" w:color="000000"/>
+            </w:tcBorders>
+            <w:shd w:val="clear" w:color="auto" w:fill="auto"/>
+          </w:tcPr>
+          <w:p>
+            <w:pPr>
+              <w:jc w:val="both"/>
+            </w:pPr>
+            <w:r>
+              <w:t>TEMAS TRATADOS:</w:t>
+            </w:r>
+          </w:p>
+          <w:p>
+            <w:pPr>
+              <w:jc w:val="both"/>
+            </w:pPr>
+            <w:r>
+              <w:t>Se han repartido las tareas.</w:t>
+            </w:r>
+          </w:p>
+          <w:p>
+            <w:pPr>
+              <w:jc w:val="both"/>
+            </w:pPr>
+          </w:p>
+          <w:p>
+            <w:pPr>
+              <w:jc w:val="both"/>
+            </w:pPr>
+          </w:p>
+          <w:p>
+            <w:pPr>
+              <w:jc w:val="both"/>
+            </w:pPr>
+          </w:p>
+          <w:p>
+            <w:pPr>
+              <w:jc w:val="both"/>
+            </w:pPr>
+          </w:p>
+          <w:p>
+            <w:pPr>
+              <w:jc w:val="both"/>
+            </w:pPr>
+          </w:p>
+          <w:p>
+            <w:pPr>
+              <w:jc w:val="both"/>
+            </w:pPr>
+          </w:p>
+          <w:p>
+            <w:pPr>
+              <w:jc w:val="both"/>
+            </w:pPr>
+          </w:p>
+          <w:p>
+            <w:pPr>
+              <w:jc w:val="both"/>
+            </w:pPr>
+          </w:p>
+          <w:p>
+            <w:pPr>
+              <w:jc w:val="both"/>
+            </w:pPr>
+          </w:p>
+        </w:tc>
+      </w:tr>
+      <w:tr>
+        <w:trPr>
+          <w:trHeight w:val="5368"/>
+        </w:trPr>
+        <w:tc>
+          <w:tcPr>
+            <w:tcW w:w="9718" w:type="dxa"/>
+            <w:gridSpan w:val="3"/>
+            <w:tcBorders>
+              <w:top w:val="single" w:sz="4" w:space="0" w:color="000000"/>
+              <w:left w:val="single" w:sz="4" w:space="0" w:color="000000"/>
+              <w:bottom w:val="single" w:sz="4" w:space="0" w:color="000000"/>
+              <w:right w:val="single" w:sz="4" w:space="0" w:color="000000"/>
+            </w:tcBorders>
+            <w:shd w:val="clear" w:color="auto" w:fill="auto"/>
+          </w:tcPr>
+          <w:p>
+            <w:pPr>
+              <w:jc w:val="both"/>
+            </w:pPr>
+            <w:r>
+              <w:t>DECISIONES TOMADAS Y REPARTO DE TAREAS:</w:t>
+            </w:r>
+          </w:p>
+          <w:p>
+            <w:pPr>
+              <w:jc w:val="both"/>
+            </w:pPr>
+          </w:p>
+          <w:p>
+            <w:pPr>
+              <w:jc w:val="both"/>
+            </w:pPr>
+            <w:r>
+              <w:t>Alejandro Martín Simón Sánchez se encarga de elaborar la web.</w:t>
+            </w:r>
+          </w:p>
+          <w:p>
+            <w:pPr>
+              <w:jc w:val="both"/>
+            </w:pPr>
+            <w:r>
+              <w:t>Carlos Negrillo Pastor se encarga de elaborar los servicios de reconocimiento facial.</w:t>
+            </w:r>
+          </w:p>
+          <w:p>
+            <w:pPr>
+              <w:jc w:val="both"/>
+            </w:pPr>
+          </w:p>
+          <w:p>
+            <w:pPr>
+              <w:jc w:val="both"/>
+            </w:pPr>
+            <w:r>
+              <w:t xml:space="preserve">Se establece como </w:t>
+            </w:r>
+            <w:r>
+              <w:t>principal línea de avance la colaboración para realizar la comunicación cliente-servidor.</w:t>
+            </w:r>
+          </w:p>
+          <w:p>
+            <w:pPr>
+              <w:jc w:val="both"/>
+            </w:pPr>
+          </w:p>
+          <w:p>
+            <w:pPr>
+              <w:jc w:val="both"/>
+            </w:pPr>
+            <w:r>
+              <w:t>…</w:t>
+            </w:r>
+          </w:p>
+          <w:p>
+            <w:pPr>
+              <w:jc w:val="both"/>
+            </w:pPr>
+          </w:p>
+          <w:p>
+            <w:pPr>
+              <w:jc w:val="both"/>
+            </w:pPr>
+          </w:p>
+          <w:p>
+            <w:pPr>
+              <w:jc w:val="both"/>
+            </w:pPr>
+          </w:p>
+          <w:p>
+            <w:pPr>
+              <w:jc w:val="both"/>
+            </w:pPr>
+          </w:p>
+          <w:p>
+            <w:pPr>
+              <w:jc w:val="both"/>
+            </w:pPr>
+          </w:p>
+        </w:tc>
+      </w:tr>
+      <w:tr>
+        <w:trPr>
+          <w:trHeight w:val="751"/>
+        </w:trPr>
+        <w:tc>
+          <w:tcPr>
+            <w:tcW w:w="9718" w:type="dxa"/>
+            <w:gridSpan w:val="3"/>
+            <w:tcBorders>
+              <w:top w:val="single" w:sz="4" w:space="0" w:color="000000"/>
+              <w:left w:val="single" w:sz="4" w:space="0" w:color="000000"/>
+              <w:bottom w:val="single" w:sz="4" w:space="0" w:color="000000"/>
+              <w:right w:val="single" w:sz="4" w:space="0" w:color="000000"/>
+            </w:tcBorders>
+            <w:shd w:val="clear" w:color="auto" w:fill="auto"/>
+          </w:tcPr>
+          <w:p>
+            <w:pPr>
+              <w:jc w:val="both"/>
+            </w:pPr>
+            <w:r>
+              <w:t>TIEMPO EMPLEADO EN LA REUNIÓN:</w:t>
+            </w:r>
+          </w:p>
+          <w:p>
+            <w:pPr>
+              <w:jc w:val="both"/>
+            </w:pPr>
+            <w:r>
+              <w:t>30 minutos</w:t>
+            </w:r>
+          </w:p>
+          <w:p>
+            <w:pPr>
+              <w:jc w:val="both"/>
+            </w:pPr>
+          </w:p>
+        </w:tc>
+      </w:tr>
+      <w:tr>
+        <w:trPr>
+          <w:trHeight w:val="762"/>
+        </w:trPr>
+        <w:tc>
+          <w:tcPr>
+            <w:tcW w:w="9718" w:type="dxa"/>
+            <w:gridSpan w:val="3"/>
+            <w:tcBorders>
+              <w:top w:val="single" w:sz="4" w:space="0" w:color="000000"/>
+              <w:left w:val="single" w:sz="4" w:space="0" w:color="000000"/>
+              <w:bottom w:val="single" w:sz="4" w:space="0" w:color="000000"/>
+              <w:right w:val="single" w:sz="4" w:space="0" w:color="000000"/>
+            </w:tcBorders>
+            <w:shd w:val="clear" w:color="auto" w:fill="auto"/>
+          </w:tcPr>
+          <w:p>
+            <w:pPr>
+              <w:jc w:val="both"/>
+            </w:pPr>
+            <w:r>
+              <w:t>FECHA DE LA PRÓXIMA REUNIÓN:</w:t>
+            </w:r>
+          </w:p>
+          <w:p>
+            <w:pPr>
+              <w:jc w:val="both"/>
+            </w:pPr>
+            <w:r>
+              <w:t>-</w:t>
+            </w:r>
+          </w:p>
+          <w:p>
+            <w:pPr>
+              <w:jc w:val="both"/>
+            </w:pPr>
+          </w:p>
+        </w:tc>
+      </w:tr>
+    </w:tbl>
+    <w:p/>
+    <w:tbl>
+      <w:tblPr>
+        <w:tblW w:w="0" w:type="auto"/>
+        <w:tblInd w:w="-5" w:type="dxa"/>
+        <w:tblLayout w:type="fixed"/>
+        <w:tblLook w:val="0000" w:firstRow="0" w:lastRow="0" w:firstColumn="0" w:lastColumn="0" w:noHBand="0" w:noVBand="0"/>
+      </w:tblPr>
+      <w:tblGrid>
+        <w:gridCol w:w="4900"/>
+        <w:gridCol w:w="2544"/>
+        <w:gridCol w:w="2274"/>
+      </w:tblGrid>
+      <w:tr>
+        <w:trPr>
+          <w:trHeight w:val="490"/>
+        </w:trPr>
+        <w:tc>
+          <w:tcPr>
+            <w:tcW w:w="4900" w:type="dxa"/>
+            <w:tcBorders>
+              <w:top w:val="single" w:sz="4" w:space="0" w:color="000000"/>
+              <w:left w:val="single" w:sz="4" w:space="0" w:color="000000"/>
+              <w:bottom w:val="single" w:sz="4" w:space="0" w:color="000000"/>
+            </w:tcBorders>
+            <w:shd w:val="clear" w:color="auto" w:fill="auto"/>
+          </w:tcPr>
+          <w:p>
+            <w:pPr>
+              <w:jc w:val="both"/>
+            </w:pPr>
+            <w:r>
+              <w:lastRenderedPageBreak/>
+              <w:t xml:space="preserve">GRUPO: </w:t>
+            </w:r>
+            <w:proofErr w:type="spellStart"/>
+            <w:r>
+              <w:t>Gantalcar</w:t>
+            </w:r>
+            <w:proofErr w:type="spellEnd"/>
+          </w:p>
+          <w:p>
+            <w:pPr>
+              <w:jc w:val="both"/>
+            </w:pPr>
+          </w:p>
+        </w:tc>
+        <w:tc>
+          <w:tcPr>
+            <w:tcW w:w="4818" w:type="dxa"/>
+            <w:gridSpan w:val="2"/>
+            <w:tcBorders>
+              <w:top w:val="single" w:sz="4" w:space="0" w:color="000000"/>
+              <w:left w:val="single" w:sz="4" w:space="0" w:color="000000"/>
+              <w:bottom w:val="single" w:sz="4" w:space="0" w:color="000000"/>
+              <w:right w:val="single" w:sz="4" w:space="0" w:color="000000"/>
+            </w:tcBorders>
+            <w:shd w:val="clear" w:color="auto" w:fill="auto"/>
+          </w:tcPr>
+          <w:p>
+            <w:pPr>
+              <w:jc w:val="both"/>
+            </w:pPr>
+            <w:r>
+              <w:t xml:space="preserve">TRABAJO: </w:t>
+            </w:r>
+            <w:r>
+              <w:t>Sistema de acceso basado en reconocimiento facial</w:t>
+            </w:r>
+          </w:p>
+        </w:tc>
+      </w:tr>
+      <w:tr>
+        <w:trPr>
+          <w:trHeight w:val="501"/>
+        </w:trPr>
+        <w:tc>
+          <w:tcPr>
+            <w:tcW w:w="7444" w:type="dxa"/>
+            <w:gridSpan w:val="2"/>
+            <w:tcBorders>
+              <w:top w:val="single" w:sz="4" w:space="0" w:color="000000"/>
+              <w:left w:val="single" w:sz="4" w:space="0" w:color="000000"/>
+              <w:bottom w:val="single" w:sz="4" w:space="0" w:color="000000"/>
+            </w:tcBorders>
+            <w:shd w:val="clear" w:color="auto" w:fill="auto"/>
+          </w:tcPr>
+          <w:p>
+            <w:pPr>
+              <w:jc w:val="both"/>
+            </w:pPr>
+            <w:r>
+              <w:t xml:space="preserve">LUGAR: Microsoft </w:t>
+            </w:r>
+            <w:proofErr w:type="spellStart"/>
+            <w:r>
+              <w:t>Teams</w:t>
+            </w:r>
+            <w:proofErr w:type="spellEnd"/>
+          </w:p>
+          <w:p>
+            <w:pPr>
+              <w:jc w:val="both"/>
+            </w:pPr>
+          </w:p>
+        </w:tc>
+        <w:tc>
+          <w:tcPr>
+            <w:tcW w:w="2274" w:type="dxa"/>
+            <w:tcBorders>
+              <w:top w:val="single" w:sz="4" w:space="0" w:color="000000"/>
+              <w:left w:val="single" w:sz="4" w:space="0" w:color="000000"/>
+              <w:bottom w:val="single" w:sz="4" w:space="0" w:color="000000"/>
+              <w:right w:val="single" w:sz="4" w:space="0" w:color="000000"/>
+            </w:tcBorders>
+            <w:shd w:val="clear" w:color="auto" w:fill="auto"/>
+          </w:tcPr>
+          <w:p>
+            <w:pPr>
+              <w:jc w:val="both"/>
+            </w:pPr>
+            <w:r>
+              <w:t>FECHA: 0</w:t>
+            </w:r>
+            <w:r>
+              <w:t>9</w:t>
+            </w:r>
+            <w:r>
+              <w:t>/05/2020</w:t>
+            </w:r>
+          </w:p>
+        </w:tc>
+      </w:tr>
+      <w:tr>
+        <w:trPr>
+          <w:trHeight w:val="1754"/>
+        </w:trPr>
+        <w:tc>
+          <w:tcPr>
+            <w:tcW w:w="9718" w:type="dxa"/>
+            <w:gridSpan w:val="3"/>
+            <w:tcBorders>
+              <w:top w:val="single" w:sz="4" w:space="0" w:color="000000"/>
+              <w:left w:val="single" w:sz="4" w:space="0" w:color="000000"/>
+              <w:bottom w:val="single" w:sz="4" w:space="0" w:color="000000"/>
+              <w:right w:val="single" w:sz="4" w:space="0" w:color="000000"/>
+            </w:tcBorders>
+            <w:shd w:val="clear" w:color="auto" w:fill="auto"/>
+          </w:tcPr>
+          <w:p>
+            <w:pPr>
+              <w:jc w:val="both"/>
+            </w:pPr>
+            <w:r>
+              <w:t>OBJETIVOS DE LA SESIÓN:</w:t>
+            </w:r>
+          </w:p>
+          <w:p>
+            <w:pPr>
+              <w:jc w:val="both"/>
+            </w:pPr>
+            <w:r>
+              <w:t xml:space="preserve">Implementación de comunicación cliente - </w:t>
+            </w:r>
+            <w:r>
+              <w:t>servicios</w:t>
+            </w:r>
+          </w:p>
+          <w:p>
+            <w:pPr>
+              <w:jc w:val="both"/>
+            </w:pPr>
+          </w:p>
+          <w:p>
+            <w:pPr>
+              <w:jc w:val="both"/>
+            </w:pPr>
+          </w:p>
+          <w:p>
+            <w:pPr>
+              <w:jc w:val="both"/>
+            </w:pPr>
+          </w:p>
+          <w:p>
+            <w:pPr>
+              <w:jc w:val="both"/>
+            </w:pPr>
+          </w:p>
+        </w:tc>
+      </w:tr>
+      <w:tr>
+        <w:trPr>
+          <w:trHeight w:val="2997"/>
+        </w:trPr>
+        <w:tc>
+          <w:tcPr>
+            <w:tcW w:w="9718" w:type="dxa"/>
+            <w:gridSpan w:val="3"/>
+            <w:tcBorders>
+              <w:top w:val="single" w:sz="4" w:space="0" w:color="000000"/>
+              <w:left w:val="single" w:sz="4" w:space="0" w:color="000000"/>
+              <w:bottom w:val="single" w:sz="4" w:space="0" w:color="000000"/>
+              <w:right w:val="single" w:sz="4" w:space="0" w:color="000000"/>
+            </w:tcBorders>
+            <w:shd w:val="clear" w:color="auto" w:fill="auto"/>
+          </w:tcPr>
+          <w:p>
+            <w:pPr>
+              <w:jc w:val="both"/>
+            </w:pPr>
+            <w:r>
+              <w:t>TEMAS TRATADOS:</w:t>
+            </w:r>
+          </w:p>
+          <w:p>
+            <w:pPr>
+              <w:jc w:val="both"/>
+            </w:pPr>
+            <w:r>
+              <w:t>Se ha avanzado en la implementación de los servicios testeándolo con el cliente.</w:t>
+            </w:r>
+          </w:p>
+          <w:p>
+            <w:pPr>
+              <w:jc w:val="both"/>
+            </w:pPr>
+          </w:p>
+          <w:p>
+            <w:pPr>
+              <w:jc w:val="both"/>
+            </w:pPr>
+          </w:p>
+          <w:p>
+            <w:pPr>
+              <w:jc w:val="both"/>
+            </w:pPr>
+          </w:p>
+          <w:p>
+            <w:pPr>
+              <w:jc w:val="both"/>
+            </w:pPr>
+          </w:p>
+          <w:p>
+            <w:pPr>
+              <w:jc w:val="both"/>
+            </w:pPr>
+          </w:p>
+          <w:p>
+            <w:pPr>
+              <w:jc w:val="both"/>
+            </w:pPr>
+          </w:p>
+          <w:p>
+            <w:pPr>
+              <w:jc w:val="both"/>
+            </w:pPr>
+          </w:p>
+          <w:p>
+            <w:pPr>
+              <w:jc w:val="both"/>
+            </w:pPr>
+          </w:p>
+          <w:p>
+            <w:pPr>
+              <w:jc w:val="both"/>
+            </w:pPr>
+          </w:p>
+        </w:tc>
+      </w:tr>
+      <w:tr>
+        <w:trPr>
+          <w:trHeight w:val="5368"/>
+        </w:trPr>
+        <w:tc>
+          <w:tcPr>
+            <w:tcW w:w="9718" w:type="dxa"/>
+            <w:gridSpan w:val="3"/>
+            <w:tcBorders>
+              <w:top w:val="single" w:sz="4" w:space="0" w:color="000000"/>
+              <w:left w:val="single" w:sz="4" w:space="0" w:color="000000"/>
+              <w:bottom w:val="single" w:sz="4" w:space="0" w:color="000000"/>
+              <w:right w:val="single" w:sz="4" w:space="0" w:color="000000"/>
+            </w:tcBorders>
+            <w:shd w:val="clear" w:color="auto" w:fill="auto"/>
+          </w:tcPr>
+          <w:p>
+            <w:pPr>
+              <w:jc w:val="both"/>
+            </w:pPr>
+            <w:r>
+              <w:t>DECISIONES TOMADAS Y REPARTO DE TAREAS:</w:t>
+            </w:r>
+          </w:p>
+          <w:p>
+            <w:pPr>
+              <w:jc w:val="both"/>
+            </w:pPr>
+          </w:p>
+          <w:p>
+            <w:pPr>
+              <w:jc w:val="both"/>
+            </w:pPr>
+          </w:p>
+          <w:p>
+            <w:pPr>
+              <w:jc w:val="both"/>
+            </w:pPr>
+          </w:p>
+          <w:p>
+            <w:pPr>
+              <w:jc w:val="both"/>
+            </w:pPr>
+          </w:p>
+          <w:p>
+            <w:pPr>
+              <w:jc w:val="both"/>
+            </w:pPr>
+          </w:p>
+          <w:p>
+            <w:pPr>
+              <w:jc w:val="both"/>
+            </w:pPr>
+          </w:p>
+        </w:tc>
+      </w:tr>
+      <w:tr>
+        <w:trPr>
+          <w:trHeight w:val="751"/>
+        </w:trPr>
+        <w:tc>
+          <w:tcPr>
+            <w:tcW w:w="9718" w:type="dxa"/>
+            <w:gridSpan w:val="3"/>
+            <w:tcBorders>
+              <w:top w:val="single" w:sz="4" w:space="0" w:color="000000"/>
+              <w:left w:val="single" w:sz="4" w:space="0" w:color="000000"/>
+              <w:bottom w:val="single" w:sz="4" w:space="0" w:color="000000"/>
+              <w:right w:val="single" w:sz="4" w:space="0" w:color="000000"/>
+            </w:tcBorders>
+            <w:shd w:val="clear" w:color="auto" w:fill="auto"/>
+          </w:tcPr>
+          <w:p>
+            <w:pPr>
+              <w:jc w:val="both"/>
+            </w:pPr>
+            <w:r>
+              <w:t>TIEMPO EMPLEADO EN LA REUNIÓN:</w:t>
+            </w:r>
+          </w:p>
+          <w:p>
+            <w:pPr>
+              <w:jc w:val="both"/>
+            </w:pPr>
+            <w:r>
+              <w:t>3</w:t>
+            </w:r>
+            <w:r>
+              <w:t xml:space="preserve"> hora</w:t>
+            </w:r>
+            <w:r>
+              <w:t>s</w:t>
+            </w:r>
+          </w:p>
+          <w:p>
+            <w:pPr>
+              <w:jc w:val="both"/>
+            </w:pPr>
+          </w:p>
+        </w:tc>
+      </w:tr>
+      <w:tr>
+        <w:trPr>
+          <w:trHeight w:val="762"/>
+        </w:trPr>
+        <w:tc>
+          <w:tcPr>
+            <w:tcW w:w="9718" w:type="dxa"/>
+            <w:gridSpan w:val="3"/>
+            <w:tcBorders>
+              <w:top w:val="single" w:sz="4" w:space="0" w:color="000000"/>
+              <w:left w:val="single" w:sz="4" w:space="0" w:color="000000"/>
+              <w:bottom w:val="single" w:sz="4" w:space="0" w:color="000000"/>
+              <w:right w:val="single" w:sz="4" w:space="0" w:color="000000"/>
+            </w:tcBorders>
+            <w:shd w:val="clear" w:color="auto" w:fill="auto"/>
+          </w:tcPr>
+          <w:p>
+            <w:pPr>
+              <w:jc w:val="both"/>
+            </w:pPr>
+            <w:r>
+              <w:t>FECHA DE LA PRÓXIMA REUNIÓN:</w:t>
+            </w:r>
+          </w:p>
+          <w:p>
+            <w:pPr>
+              <w:jc w:val="both"/>
+            </w:pPr>
+            <w:r>
+              <w:t>-</w:t>
+            </w:r>
+          </w:p>
+          <w:p>
+            <w:pPr>
+              <w:jc w:val="both"/>
+            </w:pPr>
+          </w:p>
+        </w:tc>
+      </w:tr>
+    </w:tbl>
+    <w:p/>
+    <w:p/>
+    <w:p/>
+    <w:tbl>
+      <w:tblPr>
+        <w:tblW w:w="0" w:type="auto"/>
+        <w:tblInd w:w="-5" w:type="dxa"/>
+        <w:tblLayout w:type="fixed"/>
+        <w:tblLook w:val="0000" w:firstRow="0" w:lastRow="0" w:firstColumn="0" w:lastColumn="0" w:noHBand="0" w:noVBand="0"/>
+      </w:tblPr>
+      <w:tblGrid>
+        <w:gridCol w:w="4900"/>
+        <w:gridCol w:w="2544"/>
+        <w:gridCol w:w="2274"/>
+      </w:tblGrid>
+      <w:tr>
+        <w:trPr>
+          <w:trHeight w:val="490"/>
+        </w:trPr>
+        <w:tc>
+          <w:tcPr>
+            <w:tcW w:w="4900" w:type="dxa"/>
+            <w:tcBorders>
+              <w:top w:val="single" w:sz="4" w:space="0" w:color="000000"/>
+              <w:left w:val="single" w:sz="4" w:space="0" w:color="000000"/>
+              <w:bottom w:val="single" w:sz="4" w:space="0" w:color="000000"/>
+            </w:tcBorders>
+            <w:shd w:val="clear" w:color="auto" w:fill="auto"/>
+          </w:tcPr>
+          <w:p>
+            <w:pPr>
+              <w:jc w:val="both"/>
+            </w:pPr>
+            <w:r>
+              <w:lastRenderedPageBreak/>
+              <w:t xml:space="preserve">GRUPO: </w:t>
+            </w:r>
+            <w:proofErr w:type="spellStart"/>
+            <w:r>
+              <w:t>Gantalcar</w:t>
+            </w:r>
+            <w:proofErr w:type="spellEnd"/>
+          </w:p>
+          <w:p>
+            <w:pPr>
+              <w:jc w:val="both"/>
+            </w:pPr>
+          </w:p>
+        </w:tc>
+        <w:tc>
+          <w:tcPr>
+            <w:tcW w:w="4818" w:type="dxa"/>
+            <w:gridSpan w:val="2"/>
+            <w:tcBorders>
+              <w:top w:val="single" w:sz="4" w:space="0" w:color="000000"/>
+              <w:left w:val="single" w:sz="4" w:space="0" w:color="000000"/>
+              <w:bottom w:val="single" w:sz="4" w:space="0" w:color="000000"/>
+              <w:right w:val="single" w:sz="4" w:space="0" w:color="000000"/>
+            </w:tcBorders>
+            <w:shd w:val="clear" w:color="auto" w:fill="auto"/>
+          </w:tcPr>
+          <w:p>
+            <w:pPr>
+              <w:jc w:val="both"/>
+            </w:pPr>
+            <w:r>
+              <w:t xml:space="preserve">TRABAJO: </w:t>
+            </w:r>
+            <w:r>
+              <w:t>Sistema de acceso basado en reconocimiento facial</w:t>
+            </w:r>
+          </w:p>
+        </w:tc>
+      </w:tr>
+      <w:tr>
+        <w:trPr>
+          <w:trHeight w:val="501"/>
+        </w:trPr>
+        <w:tc>
+          <w:tcPr>
+            <w:tcW w:w="7444" w:type="dxa"/>
+            <w:gridSpan w:val="2"/>
+            <w:tcBorders>
+              <w:top w:val="single" w:sz="4" w:space="0" w:color="000000"/>
+              <w:left w:val="single" w:sz="4" w:space="0" w:color="000000"/>
+              <w:bottom w:val="single" w:sz="4" w:space="0" w:color="000000"/>
+            </w:tcBorders>
+            <w:shd w:val="clear" w:color="auto" w:fill="auto"/>
+          </w:tcPr>
+          <w:p>
+            <w:pPr>
+              <w:jc w:val="both"/>
+            </w:pPr>
+            <w:r>
+              <w:t xml:space="preserve">LUGAR: Microsoft </w:t>
+            </w:r>
+            <w:proofErr w:type="spellStart"/>
+            <w:r>
+              <w:t>Teams</w:t>
+            </w:r>
+            <w:proofErr w:type="spellEnd"/>
+          </w:p>
+          <w:p>
+            <w:pPr>
+              <w:jc w:val="both"/>
+            </w:pPr>
+          </w:p>
+        </w:tc>
+        <w:tc>
+          <w:tcPr>
+            <w:tcW w:w="2274" w:type="dxa"/>
+            <w:tcBorders>
+              <w:top w:val="single" w:sz="4" w:space="0" w:color="000000"/>
+              <w:left w:val="single" w:sz="4" w:space="0" w:color="000000"/>
+              <w:bottom w:val="single" w:sz="4" w:space="0" w:color="000000"/>
+              <w:right w:val="single" w:sz="4" w:space="0" w:color="000000"/>
+            </w:tcBorders>
+            <w:shd w:val="clear" w:color="auto" w:fill="auto"/>
+          </w:tcPr>
+          <w:p>
+            <w:pPr>
+              <w:jc w:val="both"/>
+            </w:pPr>
+            <w:r>
+              <w:t xml:space="preserve">FECHA: </w:t>
+            </w:r>
+            <w:r>
+              <w:t>10</w:t>
+            </w:r>
+            <w:r>
+              <w:t>9/05/2020</w:t>
+            </w:r>
+          </w:p>
+        </w:tc>
+      </w:tr>
+      <w:tr>
+        <w:trPr>
+          <w:trHeight w:val="1754"/>
+        </w:trPr>
+        <w:tc>
+          <w:tcPr>
+            <w:tcW w:w="9718" w:type="dxa"/>
+            <w:gridSpan w:val="3"/>
+            <w:tcBorders>
+              <w:top w:val="single" w:sz="4" w:space="0" w:color="000000"/>
+              <w:left w:val="single" w:sz="4" w:space="0" w:color="000000"/>
+              <w:bottom w:val="single" w:sz="4" w:space="0" w:color="000000"/>
+              <w:right w:val="single" w:sz="4" w:space="0" w:color="000000"/>
+            </w:tcBorders>
+            <w:shd w:val="clear" w:color="auto" w:fill="auto"/>
+          </w:tcPr>
+          <w:p>
+            <w:pPr>
+              <w:jc w:val="both"/>
+            </w:pPr>
+            <w:r>
+              <w:t>OBJETIVOS DE LA SESIÓN:</w:t>
+            </w:r>
+          </w:p>
+          <w:p>
+            <w:pPr>
+              <w:jc w:val="both"/>
+            </w:pPr>
+            <w:r>
+              <w:t>Implementación de comunicación cliente - servicios</w:t>
+            </w:r>
+          </w:p>
+          <w:p>
+            <w:pPr>
+              <w:jc w:val="both"/>
+            </w:pPr>
+          </w:p>
+          <w:p>
+            <w:pPr>
+              <w:jc w:val="both"/>
+            </w:pPr>
+          </w:p>
+          <w:p>
+            <w:pPr>
+              <w:jc w:val="both"/>
+            </w:pPr>
+          </w:p>
+          <w:p>
+            <w:pPr>
+              <w:jc w:val="both"/>
+            </w:pPr>
+          </w:p>
+        </w:tc>
+      </w:tr>
+      <w:tr>
+        <w:trPr>
+          <w:trHeight w:val="2997"/>
+        </w:trPr>
+        <w:tc>
+          <w:tcPr>
+            <w:tcW w:w="9718" w:type="dxa"/>
+            <w:gridSpan w:val="3"/>
+            <w:tcBorders>
+              <w:top w:val="single" w:sz="4" w:space="0" w:color="000000"/>
+              <w:left w:val="single" w:sz="4" w:space="0" w:color="000000"/>
+              <w:bottom w:val="single" w:sz="4" w:space="0" w:color="000000"/>
+              <w:right w:val="single" w:sz="4" w:space="0" w:color="000000"/>
+            </w:tcBorders>
+            <w:shd w:val="clear" w:color="auto" w:fill="auto"/>
+          </w:tcPr>
+          <w:p>
+            <w:pPr>
+              <w:jc w:val="both"/>
+            </w:pPr>
+            <w:r>
+              <w:t>TEMAS TRATADOS:</w:t>
+            </w:r>
+          </w:p>
+          <w:p>
+            <w:pPr>
+              <w:jc w:val="both"/>
+            </w:pPr>
+            <w:r>
+              <w:t>Se ha avanzado en la implementación de los servicios testeándolo con el cliente.</w:t>
+            </w:r>
+          </w:p>
+          <w:p>
+            <w:pPr>
+              <w:jc w:val="both"/>
+            </w:pPr>
+          </w:p>
+          <w:p>
+            <w:pPr>
+              <w:jc w:val="both"/>
+            </w:pPr>
+          </w:p>
+          <w:p>
+            <w:pPr>
+              <w:jc w:val="both"/>
+            </w:pPr>
+          </w:p>
+          <w:p>
+            <w:pPr>
+              <w:jc w:val="both"/>
+            </w:pPr>
+          </w:p>
+          <w:p>
+            <w:pPr>
+              <w:jc w:val="both"/>
+            </w:pPr>
+          </w:p>
+          <w:p>
+            <w:pPr>
+              <w:jc w:val="both"/>
+            </w:pPr>
+          </w:p>
+          <w:p>
+            <w:pPr>
+              <w:jc w:val="both"/>
+            </w:pPr>
+          </w:p>
+          <w:p>
+            <w:pPr>
+              <w:jc w:val="both"/>
+            </w:pPr>
+          </w:p>
+          <w:p>
+            <w:pPr>
+              <w:jc w:val="both"/>
+            </w:pPr>
+          </w:p>
+        </w:tc>
+      </w:tr>
+      <w:tr>
+        <w:trPr>
+          <w:trHeight w:val="5368"/>
+        </w:trPr>
+        <w:tc>
+          <w:tcPr>
+            <w:tcW w:w="9718" w:type="dxa"/>
+            <w:gridSpan w:val="3"/>
+            <w:tcBorders>
+              <w:top w:val="single" w:sz="4" w:space="0" w:color="000000"/>
+              <w:left w:val="single" w:sz="4" w:space="0" w:color="000000"/>
+              <w:bottom w:val="single" w:sz="4" w:space="0" w:color="000000"/>
+              <w:right w:val="single" w:sz="4" w:space="0" w:color="000000"/>
+            </w:tcBorders>
+            <w:shd w:val="clear" w:color="auto" w:fill="auto"/>
+          </w:tcPr>
+          <w:p>
+            <w:pPr>
+              <w:jc w:val="both"/>
+            </w:pPr>
+            <w:r>
+              <w:t>DECISIONES TOMADAS Y REPARTO DE TAREAS:</w:t>
+            </w:r>
+          </w:p>
+          <w:p>
+            <w:pPr>
+              <w:jc w:val="both"/>
+            </w:pPr>
+          </w:p>
+          <w:p>
+            <w:pPr>
+              <w:jc w:val="both"/>
+            </w:pPr>
+          </w:p>
+          <w:p>
+            <w:pPr>
+              <w:jc w:val="both"/>
+            </w:pPr>
+          </w:p>
+          <w:p>
+            <w:pPr>
+              <w:jc w:val="both"/>
+            </w:pPr>
+          </w:p>
+          <w:p>
+            <w:pPr>
+              <w:jc w:val="both"/>
+            </w:pPr>
+          </w:p>
+          <w:p>
+            <w:pPr>
+              <w:jc w:val="both"/>
+            </w:pPr>
+          </w:p>
+        </w:tc>
+      </w:tr>
+      <w:tr>
+        <w:trPr>
+          <w:trHeight w:val="751"/>
+        </w:trPr>
+        <w:tc>
+          <w:tcPr>
+            <w:tcW w:w="9718" w:type="dxa"/>
+            <w:gridSpan w:val="3"/>
+            <w:tcBorders>
+              <w:top w:val="single" w:sz="4" w:space="0" w:color="000000"/>
+              <w:left w:val="single" w:sz="4" w:space="0" w:color="000000"/>
+              <w:bottom w:val="single" w:sz="4" w:space="0" w:color="000000"/>
+              <w:right w:val="single" w:sz="4" w:space="0" w:color="000000"/>
+            </w:tcBorders>
+            <w:shd w:val="clear" w:color="auto" w:fill="auto"/>
+          </w:tcPr>
+          <w:p>
+            <w:pPr>
+              <w:jc w:val="both"/>
+            </w:pPr>
+            <w:r>
+              <w:t>TIEMPO EMPLEADO EN LA REUNIÓN:</w:t>
+            </w:r>
+          </w:p>
+          <w:p>
+            <w:pPr>
+              <w:jc w:val="both"/>
+            </w:pPr>
+            <w:r>
+              <w:t>3 horas</w:t>
+            </w:r>
+          </w:p>
+          <w:p>
+            <w:pPr>
+              <w:jc w:val="both"/>
+            </w:pPr>
+          </w:p>
+        </w:tc>
+      </w:tr>
+      <w:tr>
+        <w:trPr>
+          <w:trHeight w:val="762"/>
+        </w:trPr>
+        <w:tc>
+          <w:tcPr>
+            <w:tcW w:w="9718" w:type="dxa"/>
+            <w:gridSpan w:val="3"/>
+            <w:tcBorders>
+              <w:top w:val="single" w:sz="4" w:space="0" w:color="000000"/>
+              <w:left w:val="single" w:sz="4" w:space="0" w:color="000000"/>
+              <w:bottom w:val="single" w:sz="4" w:space="0" w:color="000000"/>
+              <w:right w:val="single" w:sz="4" w:space="0" w:color="000000"/>
+            </w:tcBorders>
+            <w:shd w:val="clear" w:color="auto" w:fill="auto"/>
+          </w:tcPr>
+          <w:p>
+            <w:pPr>
+              <w:jc w:val="both"/>
+            </w:pPr>
+            <w:r>
+              <w:t>FECHA DE LA PRÓXIMA REUNIÓN:</w:t>
+            </w:r>
+          </w:p>
+          <w:p>
+            <w:pPr>
+              <w:jc w:val="both"/>
+            </w:pPr>
+            <w:r>
+              <w:t>-</w:t>
+            </w:r>
+          </w:p>
+          <w:p>
+            <w:pPr>
+              <w:jc w:val="both"/>
+            </w:pPr>
+          </w:p>
+        </w:tc>
+      </w:tr>
+    </w:tbl>
+    <w:p/>
+    <w:p/>
+    <w:p/>
     <w:p/>
     <w:p/>
     <w:p/>

</xml_diff>

<commit_message>
Update docs, add metric
</commit_message>
<xml_diff>
--- a/Docs. Reuniones/Actas.docx
+++ b/Docs. Reuniones/Actas.docx
@@ -1991,11 +1991,9 @@
     <w:p/>
     <w:p/>
     <w:p/>
-    <w:p/>
-    <w:p/>
     <w:tbl>
       <w:tblPr>
-        <w:tblW w:w="0" w:type="auto"/>
+        <w:tblW w:w="9718" w:type="dxa"/>
         <w:tblInd w:w="-5" w:type="dxa"/>
         <w:tblLayout w:type="fixed"/>
         <w:tblLook w:val="0000" w:firstRow="0" w:lastRow="0" w:firstColumn="0" w:lastColumn="0" w:noHBand="0" w:noVBand="0"/>
@@ -2024,6 +2022,7 @@
               <w:jc w:val="both"/>
             </w:pPr>
             <w:r>
+              <w:lastRenderedPageBreak/>
               <w:t>GRUPO: Gantalcar</w:t>
             </w:r>
           </w:p>
@@ -2437,6 +2436,7 @@
         </w:tc>
       </w:tr>
     </w:tbl>
+    <w:p/>
     <w:p/>
     <w:tbl>
       <w:tblPr>
@@ -3332,7 +3332,1177 @@
               <w:jc w:val="both"/>
             </w:pPr>
             <w:r>
-              <w:t>FECHA: 1</w:t>
+              <w:t>FECHA: 17/05/2020</w:t>
+            </w:r>
+          </w:p>
+        </w:tc>
+      </w:tr>
+      <w:tr>
+        <w:trPr>
+          <w:trHeight w:val="1754"/>
+        </w:trPr>
+        <w:tc>
+          <w:tcPr>
+            <w:tcW w:w="9718" w:type="dxa"/>
+            <w:gridSpan w:val="3"/>
+            <w:tcBorders>
+              <w:top w:val="single" w:sz="4" w:space="0" w:color="000000"/>
+              <w:left w:val="single" w:sz="4" w:space="0" w:color="000000"/>
+              <w:bottom w:val="single" w:sz="4" w:space="0" w:color="000000"/>
+              <w:right w:val="single" w:sz="4" w:space="0" w:color="000000"/>
+            </w:tcBorders>
+            <w:shd w:val="clear" w:color="auto" w:fill="auto"/>
+          </w:tcPr>
+          <w:p>
+            <w:pPr>
+              <w:jc w:val="both"/>
+            </w:pPr>
+            <w:r>
+              <w:t>OBJETIVOS DE LA SESIÓN:</w:t>
+            </w:r>
+          </w:p>
+          <w:p>
+            <w:pPr>
+              <w:jc w:val="both"/>
+            </w:pPr>
+            <w:r>
+              <w:t>Implementación de servicios de acceso a los datos en la base de datos.</w:t>
+            </w:r>
+          </w:p>
+          <w:p>
+            <w:pPr>
+              <w:jc w:val="both"/>
+            </w:pPr>
+          </w:p>
+          <w:p>
+            <w:pPr>
+              <w:jc w:val="both"/>
+            </w:pPr>
+          </w:p>
+          <w:p>
+            <w:pPr>
+              <w:jc w:val="both"/>
+            </w:pPr>
+          </w:p>
+          <w:p>
+            <w:pPr>
+              <w:jc w:val="both"/>
+            </w:pPr>
+          </w:p>
+        </w:tc>
+      </w:tr>
+      <w:tr>
+        <w:trPr>
+          <w:trHeight w:val="2997"/>
+        </w:trPr>
+        <w:tc>
+          <w:tcPr>
+            <w:tcW w:w="9718" w:type="dxa"/>
+            <w:gridSpan w:val="3"/>
+            <w:tcBorders>
+              <w:top w:val="single" w:sz="4" w:space="0" w:color="000000"/>
+              <w:left w:val="single" w:sz="4" w:space="0" w:color="000000"/>
+              <w:bottom w:val="single" w:sz="4" w:space="0" w:color="000000"/>
+              <w:right w:val="single" w:sz="4" w:space="0" w:color="000000"/>
+            </w:tcBorders>
+            <w:shd w:val="clear" w:color="auto" w:fill="auto"/>
+          </w:tcPr>
+          <w:p>
+            <w:pPr>
+              <w:jc w:val="both"/>
+            </w:pPr>
+            <w:r>
+              <w:t>TEMAS TRATADOS:</w:t>
+            </w:r>
+          </w:p>
+          <w:p>
+            <w:pPr>
+              <w:jc w:val="both"/>
+            </w:pPr>
+            <w:r>
+              <w:t>Implementación de servicios de acceso a los datos en la base de datos.</w:t>
+            </w:r>
+          </w:p>
+          <w:p>
+            <w:pPr>
+              <w:jc w:val="both"/>
+            </w:pPr>
+          </w:p>
+          <w:p>
+            <w:pPr>
+              <w:jc w:val="both"/>
+            </w:pPr>
+          </w:p>
+          <w:p>
+            <w:pPr>
+              <w:jc w:val="both"/>
+            </w:pPr>
+          </w:p>
+          <w:p>
+            <w:pPr>
+              <w:jc w:val="both"/>
+            </w:pPr>
+          </w:p>
+          <w:p>
+            <w:pPr>
+              <w:jc w:val="both"/>
+            </w:pPr>
+          </w:p>
+          <w:p>
+            <w:pPr>
+              <w:jc w:val="both"/>
+            </w:pPr>
+          </w:p>
+          <w:p>
+            <w:pPr>
+              <w:jc w:val="both"/>
+            </w:pPr>
+          </w:p>
+          <w:p>
+            <w:pPr>
+              <w:jc w:val="both"/>
+            </w:pPr>
+          </w:p>
+        </w:tc>
+      </w:tr>
+      <w:tr>
+        <w:trPr>
+          <w:trHeight w:val="5368"/>
+        </w:trPr>
+        <w:tc>
+          <w:tcPr>
+            <w:tcW w:w="9718" w:type="dxa"/>
+            <w:gridSpan w:val="3"/>
+            <w:tcBorders>
+              <w:top w:val="single" w:sz="4" w:space="0" w:color="000000"/>
+              <w:left w:val="single" w:sz="4" w:space="0" w:color="000000"/>
+              <w:bottom w:val="single" w:sz="4" w:space="0" w:color="000000"/>
+              <w:right w:val="single" w:sz="4" w:space="0" w:color="000000"/>
+            </w:tcBorders>
+            <w:shd w:val="clear" w:color="auto" w:fill="auto"/>
+          </w:tcPr>
+          <w:p>
+            <w:pPr>
+              <w:jc w:val="both"/>
+            </w:pPr>
+            <w:r>
+              <w:t>DECISIONES TOMADAS Y REPARTO DE TAREAS:</w:t>
+            </w:r>
+          </w:p>
+          <w:p>
+            <w:pPr>
+              <w:jc w:val="both"/>
+            </w:pPr>
+          </w:p>
+          <w:p>
+            <w:pPr>
+              <w:jc w:val="both"/>
+            </w:pPr>
+            <w:r>
+              <w:t>Colaboración para implementar los servicios, poniendo en común la interacción entre componentes.</w:t>
+            </w:r>
+          </w:p>
+          <w:p>
+            <w:pPr>
+              <w:jc w:val="both"/>
+            </w:pPr>
+          </w:p>
+          <w:p>
+            <w:pPr>
+              <w:jc w:val="both"/>
+            </w:pPr>
+          </w:p>
+          <w:p>
+            <w:pPr>
+              <w:jc w:val="both"/>
+            </w:pPr>
+          </w:p>
+          <w:p>
+            <w:pPr>
+              <w:jc w:val="both"/>
+            </w:pPr>
+          </w:p>
+        </w:tc>
+      </w:tr>
+      <w:tr>
+        <w:trPr>
+          <w:trHeight w:val="751"/>
+        </w:trPr>
+        <w:tc>
+          <w:tcPr>
+            <w:tcW w:w="9718" w:type="dxa"/>
+            <w:gridSpan w:val="3"/>
+            <w:tcBorders>
+              <w:top w:val="single" w:sz="4" w:space="0" w:color="000000"/>
+              <w:left w:val="single" w:sz="4" w:space="0" w:color="000000"/>
+              <w:bottom w:val="single" w:sz="4" w:space="0" w:color="000000"/>
+              <w:right w:val="single" w:sz="4" w:space="0" w:color="000000"/>
+            </w:tcBorders>
+            <w:shd w:val="clear" w:color="auto" w:fill="auto"/>
+          </w:tcPr>
+          <w:p>
+            <w:pPr>
+              <w:jc w:val="both"/>
+            </w:pPr>
+            <w:r>
+              <w:t>TIEMPO EMPLEADO EN LA REUNIÓN:</w:t>
+            </w:r>
+          </w:p>
+          <w:p>
+            <w:pPr>
+              <w:jc w:val="both"/>
+            </w:pPr>
+            <w:r>
+              <w:t>2 horas 30 minutos.</w:t>
+            </w:r>
+          </w:p>
+          <w:p>
+            <w:pPr>
+              <w:jc w:val="both"/>
+            </w:pPr>
+          </w:p>
+        </w:tc>
+      </w:tr>
+      <w:tr>
+        <w:trPr>
+          <w:trHeight w:val="762"/>
+        </w:trPr>
+        <w:tc>
+          <w:tcPr>
+            <w:tcW w:w="9718" w:type="dxa"/>
+            <w:gridSpan w:val="3"/>
+            <w:tcBorders>
+              <w:top w:val="single" w:sz="4" w:space="0" w:color="000000"/>
+              <w:left w:val="single" w:sz="4" w:space="0" w:color="000000"/>
+              <w:bottom w:val="single" w:sz="4" w:space="0" w:color="000000"/>
+              <w:right w:val="single" w:sz="4" w:space="0" w:color="000000"/>
+            </w:tcBorders>
+            <w:shd w:val="clear" w:color="auto" w:fill="auto"/>
+          </w:tcPr>
+          <w:p>
+            <w:pPr>
+              <w:jc w:val="both"/>
+            </w:pPr>
+            <w:r>
+              <w:t>FECHA DE LA PRÓXIMA REUNIÓN:</w:t>
+            </w:r>
+          </w:p>
+          <w:p>
+            <w:pPr>
+              <w:jc w:val="both"/>
+            </w:pPr>
+            <w:r>
+              <w:t>-</w:t>
+            </w:r>
+          </w:p>
+          <w:p>
+            <w:pPr>
+              <w:jc w:val="both"/>
+            </w:pPr>
+          </w:p>
+        </w:tc>
+      </w:tr>
+    </w:tbl>
+    <w:p/>
+    <w:p/>
+    <w:p/>
+    <w:tbl>
+      <w:tblPr>
+        <w:tblW w:w="0" w:type="auto"/>
+        <w:tblInd w:w="-5" w:type="dxa"/>
+        <w:tblLayout w:type="fixed"/>
+        <w:tblLook w:val="0000" w:firstRow="0" w:lastRow="0" w:firstColumn="0" w:lastColumn="0" w:noHBand="0" w:noVBand="0"/>
+      </w:tblPr>
+      <w:tblGrid>
+        <w:gridCol w:w="4900"/>
+        <w:gridCol w:w="2544"/>
+        <w:gridCol w:w="2274"/>
+      </w:tblGrid>
+      <w:tr>
+        <w:trPr>
+          <w:trHeight w:val="490"/>
+        </w:trPr>
+        <w:tc>
+          <w:tcPr>
+            <w:tcW w:w="4900" w:type="dxa"/>
+            <w:tcBorders>
+              <w:top w:val="single" w:sz="4" w:space="0" w:color="000000"/>
+              <w:left w:val="single" w:sz="4" w:space="0" w:color="000000"/>
+              <w:bottom w:val="single" w:sz="4" w:space="0" w:color="000000"/>
+            </w:tcBorders>
+            <w:shd w:val="clear" w:color="auto" w:fill="auto"/>
+          </w:tcPr>
+          <w:p>
+            <w:pPr>
+              <w:jc w:val="both"/>
+            </w:pPr>
+            <w:r>
+              <w:lastRenderedPageBreak/>
+              <w:t>GRUPO: Gantalcar</w:t>
+            </w:r>
+          </w:p>
+          <w:p>
+            <w:pPr>
+              <w:jc w:val="both"/>
+            </w:pPr>
+          </w:p>
+        </w:tc>
+        <w:tc>
+          <w:tcPr>
+            <w:tcW w:w="4818" w:type="dxa"/>
+            <w:gridSpan w:val="2"/>
+            <w:tcBorders>
+              <w:top w:val="single" w:sz="4" w:space="0" w:color="000000"/>
+              <w:left w:val="single" w:sz="4" w:space="0" w:color="000000"/>
+              <w:bottom w:val="single" w:sz="4" w:space="0" w:color="000000"/>
+              <w:right w:val="single" w:sz="4" w:space="0" w:color="000000"/>
+            </w:tcBorders>
+            <w:shd w:val="clear" w:color="auto" w:fill="auto"/>
+          </w:tcPr>
+          <w:p>
+            <w:pPr>
+              <w:jc w:val="both"/>
+            </w:pPr>
+            <w:r>
+              <w:t xml:space="preserve">TRABAJO: </w:t>
+            </w:r>
+            <w:r>
+              <w:t>Sistema de acceso basado en reconocimiento facial</w:t>
+            </w:r>
+          </w:p>
+        </w:tc>
+      </w:tr>
+      <w:tr>
+        <w:trPr>
+          <w:trHeight w:val="501"/>
+        </w:trPr>
+        <w:tc>
+          <w:tcPr>
+            <w:tcW w:w="7444" w:type="dxa"/>
+            <w:gridSpan w:val="2"/>
+            <w:tcBorders>
+              <w:top w:val="single" w:sz="4" w:space="0" w:color="000000"/>
+              <w:left w:val="single" w:sz="4" w:space="0" w:color="000000"/>
+              <w:bottom w:val="single" w:sz="4" w:space="0" w:color="000000"/>
+            </w:tcBorders>
+            <w:shd w:val="clear" w:color="auto" w:fill="auto"/>
+          </w:tcPr>
+          <w:p>
+            <w:pPr>
+              <w:jc w:val="both"/>
+            </w:pPr>
+            <w:r>
+              <w:t>LUGAR: Microsoft Teams</w:t>
+            </w:r>
+          </w:p>
+          <w:p>
+            <w:pPr>
+              <w:jc w:val="both"/>
+            </w:pPr>
+          </w:p>
+        </w:tc>
+        <w:tc>
+          <w:tcPr>
+            <w:tcW w:w="2274" w:type="dxa"/>
+            <w:tcBorders>
+              <w:top w:val="single" w:sz="4" w:space="0" w:color="000000"/>
+              <w:left w:val="single" w:sz="4" w:space="0" w:color="000000"/>
+              <w:bottom w:val="single" w:sz="4" w:space="0" w:color="000000"/>
+              <w:right w:val="single" w:sz="4" w:space="0" w:color="000000"/>
+            </w:tcBorders>
+            <w:shd w:val="clear" w:color="auto" w:fill="auto"/>
+          </w:tcPr>
+          <w:p>
+            <w:pPr>
+              <w:jc w:val="both"/>
+            </w:pPr>
+            <w:r>
+              <w:t xml:space="preserve">FECHA: </w:t>
+            </w:r>
+            <w:r>
+              <w:t>23</w:t>
+            </w:r>
+            <w:r>
+              <w:t>/05/2020</w:t>
+            </w:r>
+          </w:p>
+        </w:tc>
+      </w:tr>
+      <w:tr>
+        <w:trPr>
+          <w:trHeight w:val="1754"/>
+        </w:trPr>
+        <w:tc>
+          <w:tcPr>
+            <w:tcW w:w="9718" w:type="dxa"/>
+            <w:gridSpan w:val="3"/>
+            <w:tcBorders>
+              <w:top w:val="single" w:sz="4" w:space="0" w:color="000000"/>
+              <w:left w:val="single" w:sz="4" w:space="0" w:color="000000"/>
+              <w:bottom w:val="single" w:sz="4" w:space="0" w:color="000000"/>
+              <w:right w:val="single" w:sz="4" w:space="0" w:color="000000"/>
+            </w:tcBorders>
+            <w:shd w:val="clear" w:color="auto" w:fill="auto"/>
+          </w:tcPr>
+          <w:p>
+            <w:pPr>
+              <w:jc w:val="both"/>
+            </w:pPr>
+            <w:r>
+              <w:t>OBJETIVOS DE LA SESIÓN:</w:t>
+            </w:r>
+          </w:p>
+          <w:p>
+            <w:pPr>
+              <w:jc w:val="both"/>
+            </w:pPr>
+            <w:r>
+              <w:t>Implementación de servicios de acceso a los datos en la base de datos.</w:t>
+            </w:r>
+          </w:p>
+          <w:p>
+            <w:pPr>
+              <w:jc w:val="both"/>
+            </w:pPr>
+          </w:p>
+          <w:p>
+            <w:pPr>
+              <w:jc w:val="both"/>
+            </w:pPr>
+          </w:p>
+          <w:p>
+            <w:pPr>
+              <w:jc w:val="both"/>
+            </w:pPr>
+          </w:p>
+          <w:p>
+            <w:pPr>
+              <w:jc w:val="both"/>
+            </w:pPr>
+          </w:p>
+        </w:tc>
+      </w:tr>
+      <w:tr>
+        <w:trPr>
+          <w:trHeight w:val="2997"/>
+        </w:trPr>
+        <w:tc>
+          <w:tcPr>
+            <w:tcW w:w="9718" w:type="dxa"/>
+            <w:gridSpan w:val="3"/>
+            <w:tcBorders>
+              <w:top w:val="single" w:sz="4" w:space="0" w:color="000000"/>
+              <w:left w:val="single" w:sz="4" w:space="0" w:color="000000"/>
+              <w:bottom w:val="single" w:sz="4" w:space="0" w:color="000000"/>
+              <w:right w:val="single" w:sz="4" w:space="0" w:color="000000"/>
+            </w:tcBorders>
+            <w:shd w:val="clear" w:color="auto" w:fill="auto"/>
+          </w:tcPr>
+          <w:p>
+            <w:pPr>
+              <w:jc w:val="both"/>
+            </w:pPr>
+            <w:r>
+              <w:t>TEMAS TRATADOS:</w:t>
+            </w:r>
+          </w:p>
+          <w:p>
+            <w:pPr>
+              <w:jc w:val="both"/>
+            </w:pPr>
+            <w:r>
+              <w:t>Implementación de servicios de acceso a los datos en la base de datos.</w:t>
+            </w:r>
+          </w:p>
+          <w:p>
+            <w:pPr>
+              <w:jc w:val="both"/>
+            </w:pPr>
+          </w:p>
+          <w:p>
+            <w:pPr>
+              <w:jc w:val="both"/>
+            </w:pPr>
+          </w:p>
+          <w:p>
+            <w:pPr>
+              <w:jc w:val="both"/>
+            </w:pPr>
+          </w:p>
+          <w:p>
+            <w:pPr>
+              <w:jc w:val="both"/>
+            </w:pPr>
+          </w:p>
+          <w:p>
+            <w:pPr>
+              <w:jc w:val="both"/>
+            </w:pPr>
+          </w:p>
+          <w:p>
+            <w:pPr>
+              <w:jc w:val="both"/>
+            </w:pPr>
+          </w:p>
+          <w:p>
+            <w:pPr>
+              <w:jc w:val="both"/>
+            </w:pPr>
+          </w:p>
+          <w:p>
+            <w:pPr>
+              <w:jc w:val="both"/>
+            </w:pPr>
+          </w:p>
+        </w:tc>
+      </w:tr>
+      <w:tr>
+        <w:trPr>
+          <w:trHeight w:val="5368"/>
+        </w:trPr>
+        <w:tc>
+          <w:tcPr>
+            <w:tcW w:w="9718" w:type="dxa"/>
+            <w:gridSpan w:val="3"/>
+            <w:tcBorders>
+              <w:top w:val="single" w:sz="4" w:space="0" w:color="000000"/>
+              <w:left w:val="single" w:sz="4" w:space="0" w:color="000000"/>
+              <w:bottom w:val="single" w:sz="4" w:space="0" w:color="000000"/>
+              <w:right w:val="single" w:sz="4" w:space="0" w:color="000000"/>
+            </w:tcBorders>
+            <w:shd w:val="clear" w:color="auto" w:fill="auto"/>
+          </w:tcPr>
+          <w:p>
+            <w:pPr>
+              <w:jc w:val="both"/>
+            </w:pPr>
+            <w:r>
+              <w:t>DECISIONES TOMADAS Y REPARTO DE TAREAS:</w:t>
+            </w:r>
+          </w:p>
+          <w:p>
+            <w:pPr>
+              <w:jc w:val="both"/>
+            </w:pPr>
+          </w:p>
+          <w:p>
+            <w:pPr>
+              <w:jc w:val="both"/>
+            </w:pPr>
+            <w:r>
+              <w:t>Colaboración para implementar los servicios, poniendo en común la interacción entre componentes.</w:t>
+            </w:r>
+          </w:p>
+          <w:p>
+            <w:pPr>
+              <w:jc w:val="both"/>
+            </w:pPr>
+          </w:p>
+          <w:p>
+            <w:pPr>
+              <w:jc w:val="both"/>
+            </w:pPr>
+          </w:p>
+          <w:p>
+            <w:pPr>
+              <w:jc w:val="both"/>
+            </w:pPr>
+          </w:p>
+          <w:p>
+            <w:pPr>
+              <w:jc w:val="both"/>
+            </w:pPr>
+          </w:p>
+        </w:tc>
+      </w:tr>
+      <w:tr>
+        <w:trPr>
+          <w:trHeight w:val="751"/>
+        </w:trPr>
+        <w:tc>
+          <w:tcPr>
+            <w:tcW w:w="9718" w:type="dxa"/>
+            <w:gridSpan w:val="3"/>
+            <w:tcBorders>
+              <w:top w:val="single" w:sz="4" w:space="0" w:color="000000"/>
+              <w:left w:val="single" w:sz="4" w:space="0" w:color="000000"/>
+              <w:bottom w:val="single" w:sz="4" w:space="0" w:color="000000"/>
+              <w:right w:val="single" w:sz="4" w:space="0" w:color="000000"/>
+            </w:tcBorders>
+            <w:shd w:val="clear" w:color="auto" w:fill="auto"/>
+          </w:tcPr>
+          <w:p>
+            <w:pPr>
+              <w:jc w:val="both"/>
+            </w:pPr>
+            <w:r>
+              <w:t>TIEMPO EMPLEADO EN LA REUNIÓN:</w:t>
+            </w:r>
+          </w:p>
+          <w:p>
+            <w:pPr>
+              <w:jc w:val="both"/>
+            </w:pPr>
+            <w:r>
+              <w:t>2 horas.</w:t>
+            </w:r>
+          </w:p>
+          <w:p>
+            <w:pPr>
+              <w:jc w:val="both"/>
+            </w:pPr>
+          </w:p>
+        </w:tc>
+      </w:tr>
+      <w:tr>
+        <w:trPr>
+          <w:trHeight w:val="762"/>
+        </w:trPr>
+        <w:tc>
+          <w:tcPr>
+            <w:tcW w:w="9718" w:type="dxa"/>
+            <w:gridSpan w:val="3"/>
+            <w:tcBorders>
+              <w:top w:val="single" w:sz="4" w:space="0" w:color="000000"/>
+              <w:left w:val="single" w:sz="4" w:space="0" w:color="000000"/>
+              <w:bottom w:val="single" w:sz="4" w:space="0" w:color="000000"/>
+              <w:right w:val="single" w:sz="4" w:space="0" w:color="000000"/>
+            </w:tcBorders>
+            <w:shd w:val="clear" w:color="auto" w:fill="auto"/>
+          </w:tcPr>
+          <w:p>
+            <w:pPr>
+              <w:jc w:val="both"/>
+            </w:pPr>
+            <w:r>
+              <w:t>FECHA DE LA PRÓXIMA REUNIÓN:</w:t>
+            </w:r>
+          </w:p>
+          <w:p>
+            <w:pPr>
+              <w:jc w:val="both"/>
+            </w:pPr>
+            <w:r>
+              <w:t>-</w:t>
+            </w:r>
+          </w:p>
+          <w:p>
+            <w:pPr>
+              <w:jc w:val="both"/>
+            </w:pPr>
+          </w:p>
+        </w:tc>
+      </w:tr>
+    </w:tbl>
+    <w:p/>
+    <w:p/>
+    <w:p/>
+    <w:tbl>
+      <w:tblPr>
+        <w:tblW w:w="0" w:type="auto"/>
+        <w:tblInd w:w="-5" w:type="dxa"/>
+        <w:tblLayout w:type="fixed"/>
+        <w:tblLook w:val="0000" w:firstRow="0" w:lastRow="0" w:firstColumn="0" w:lastColumn="0" w:noHBand="0" w:noVBand="0"/>
+      </w:tblPr>
+      <w:tblGrid>
+        <w:gridCol w:w="4900"/>
+        <w:gridCol w:w="2544"/>
+        <w:gridCol w:w="2274"/>
+      </w:tblGrid>
+      <w:tr>
+        <w:trPr>
+          <w:trHeight w:val="490"/>
+        </w:trPr>
+        <w:tc>
+          <w:tcPr>
+            <w:tcW w:w="4900" w:type="dxa"/>
+            <w:tcBorders>
+              <w:top w:val="single" w:sz="4" w:space="0" w:color="000000"/>
+              <w:left w:val="single" w:sz="4" w:space="0" w:color="000000"/>
+              <w:bottom w:val="single" w:sz="4" w:space="0" w:color="000000"/>
+            </w:tcBorders>
+            <w:shd w:val="clear" w:color="auto" w:fill="auto"/>
+          </w:tcPr>
+          <w:p>
+            <w:pPr>
+              <w:jc w:val="both"/>
+            </w:pPr>
+            <w:r>
+              <w:lastRenderedPageBreak/>
+              <w:t>GRUPO: Gantalcar</w:t>
+            </w:r>
+          </w:p>
+          <w:p>
+            <w:pPr>
+              <w:jc w:val="both"/>
+            </w:pPr>
+          </w:p>
+        </w:tc>
+        <w:tc>
+          <w:tcPr>
+            <w:tcW w:w="4818" w:type="dxa"/>
+            <w:gridSpan w:val="2"/>
+            <w:tcBorders>
+              <w:top w:val="single" w:sz="4" w:space="0" w:color="000000"/>
+              <w:left w:val="single" w:sz="4" w:space="0" w:color="000000"/>
+              <w:bottom w:val="single" w:sz="4" w:space="0" w:color="000000"/>
+              <w:right w:val="single" w:sz="4" w:space="0" w:color="000000"/>
+            </w:tcBorders>
+            <w:shd w:val="clear" w:color="auto" w:fill="auto"/>
+          </w:tcPr>
+          <w:p>
+            <w:pPr>
+              <w:jc w:val="both"/>
+            </w:pPr>
+            <w:r>
+              <w:t xml:space="preserve">TRABAJO: </w:t>
+            </w:r>
+            <w:r>
+              <w:t>Sistema de acceso basado en reconocimiento facial</w:t>
+            </w:r>
+          </w:p>
+        </w:tc>
+      </w:tr>
+      <w:tr>
+        <w:trPr>
+          <w:trHeight w:val="501"/>
+        </w:trPr>
+        <w:tc>
+          <w:tcPr>
+            <w:tcW w:w="7444" w:type="dxa"/>
+            <w:gridSpan w:val="2"/>
+            <w:tcBorders>
+              <w:top w:val="single" w:sz="4" w:space="0" w:color="000000"/>
+              <w:left w:val="single" w:sz="4" w:space="0" w:color="000000"/>
+              <w:bottom w:val="single" w:sz="4" w:space="0" w:color="000000"/>
+            </w:tcBorders>
+            <w:shd w:val="clear" w:color="auto" w:fill="auto"/>
+          </w:tcPr>
+          <w:p>
+            <w:pPr>
+              <w:jc w:val="both"/>
+            </w:pPr>
+            <w:r>
+              <w:t>LUGAR: Microsoft Teams</w:t>
+            </w:r>
+          </w:p>
+          <w:p>
+            <w:pPr>
+              <w:jc w:val="both"/>
+            </w:pPr>
+          </w:p>
+        </w:tc>
+        <w:tc>
+          <w:tcPr>
+            <w:tcW w:w="2274" w:type="dxa"/>
+            <w:tcBorders>
+              <w:top w:val="single" w:sz="4" w:space="0" w:color="000000"/>
+              <w:left w:val="single" w:sz="4" w:space="0" w:color="000000"/>
+              <w:bottom w:val="single" w:sz="4" w:space="0" w:color="000000"/>
+              <w:right w:val="single" w:sz="4" w:space="0" w:color="000000"/>
+            </w:tcBorders>
+            <w:shd w:val="clear" w:color="auto" w:fill="auto"/>
+          </w:tcPr>
+          <w:p>
+            <w:pPr>
+              <w:jc w:val="both"/>
+            </w:pPr>
+            <w:r>
+              <w:t xml:space="preserve">FECHA: </w:t>
+            </w:r>
+            <w:r>
+              <w:t>2</w:t>
+            </w:r>
+            <w:r>
+              <w:t>6</w:t>
+            </w:r>
+            <w:r>
+              <w:t>/05/2020</w:t>
+            </w:r>
+          </w:p>
+        </w:tc>
+      </w:tr>
+      <w:tr>
+        <w:trPr>
+          <w:trHeight w:val="1754"/>
+        </w:trPr>
+        <w:tc>
+          <w:tcPr>
+            <w:tcW w:w="9718" w:type="dxa"/>
+            <w:gridSpan w:val="3"/>
+            <w:tcBorders>
+              <w:top w:val="single" w:sz="4" w:space="0" w:color="000000"/>
+              <w:left w:val="single" w:sz="4" w:space="0" w:color="000000"/>
+              <w:bottom w:val="single" w:sz="4" w:space="0" w:color="000000"/>
+              <w:right w:val="single" w:sz="4" w:space="0" w:color="000000"/>
+            </w:tcBorders>
+            <w:shd w:val="clear" w:color="auto" w:fill="auto"/>
+          </w:tcPr>
+          <w:p>
+            <w:pPr>
+              <w:jc w:val="both"/>
+            </w:pPr>
+            <w:r>
+              <w:t>OBJETIVOS DE LA SESIÓN:</w:t>
+            </w:r>
+          </w:p>
+          <w:p>
+            <w:pPr>
+              <w:jc w:val="both"/>
+            </w:pPr>
+            <w:r>
+              <w:t>Implementación de servicios de acceso a los datos en la base de datos.</w:t>
+            </w:r>
+          </w:p>
+          <w:p>
+            <w:pPr>
+              <w:jc w:val="both"/>
+            </w:pPr>
+          </w:p>
+          <w:p>
+            <w:pPr>
+              <w:jc w:val="both"/>
+            </w:pPr>
+          </w:p>
+          <w:p>
+            <w:pPr>
+              <w:jc w:val="both"/>
+            </w:pPr>
+          </w:p>
+          <w:p>
+            <w:pPr>
+              <w:jc w:val="both"/>
+            </w:pPr>
+          </w:p>
+        </w:tc>
+      </w:tr>
+      <w:tr>
+        <w:trPr>
+          <w:trHeight w:val="2997"/>
+        </w:trPr>
+        <w:tc>
+          <w:tcPr>
+            <w:tcW w:w="9718" w:type="dxa"/>
+            <w:gridSpan w:val="3"/>
+            <w:tcBorders>
+              <w:top w:val="single" w:sz="4" w:space="0" w:color="000000"/>
+              <w:left w:val="single" w:sz="4" w:space="0" w:color="000000"/>
+              <w:bottom w:val="single" w:sz="4" w:space="0" w:color="000000"/>
+              <w:right w:val="single" w:sz="4" w:space="0" w:color="000000"/>
+            </w:tcBorders>
+            <w:shd w:val="clear" w:color="auto" w:fill="auto"/>
+          </w:tcPr>
+          <w:p>
+            <w:pPr>
+              <w:jc w:val="both"/>
+            </w:pPr>
+            <w:r>
+              <w:t>TEMAS TRATADOS:</w:t>
+            </w:r>
+          </w:p>
+          <w:p>
+            <w:pPr>
+              <w:jc w:val="both"/>
+            </w:pPr>
+            <w:r>
+              <w:t>Implementación de servicios de acceso a los datos en la base de datos.</w:t>
+            </w:r>
+          </w:p>
+          <w:p>
+            <w:pPr>
+              <w:jc w:val="both"/>
+            </w:pPr>
+          </w:p>
+          <w:p>
+            <w:pPr>
+              <w:jc w:val="both"/>
+            </w:pPr>
+          </w:p>
+          <w:p>
+            <w:pPr>
+              <w:jc w:val="both"/>
+            </w:pPr>
+          </w:p>
+          <w:p>
+            <w:pPr>
+              <w:jc w:val="both"/>
+            </w:pPr>
+          </w:p>
+          <w:p>
+            <w:pPr>
+              <w:jc w:val="both"/>
+            </w:pPr>
+          </w:p>
+          <w:p>
+            <w:pPr>
+              <w:jc w:val="both"/>
+            </w:pPr>
+          </w:p>
+          <w:p>
+            <w:pPr>
+              <w:jc w:val="both"/>
+            </w:pPr>
+          </w:p>
+          <w:p>
+            <w:pPr>
+              <w:jc w:val="both"/>
+            </w:pPr>
+          </w:p>
+        </w:tc>
+      </w:tr>
+      <w:tr>
+        <w:trPr>
+          <w:trHeight w:val="5368"/>
+        </w:trPr>
+        <w:tc>
+          <w:tcPr>
+            <w:tcW w:w="9718" w:type="dxa"/>
+            <w:gridSpan w:val="3"/>
+            <w:tcBorders>
+              <w:top w:val="single" w:sz="4" w:space="0" w:color="000000"/>
+              <w:left w:val="single" w:sz="4" w:space="0" w:color="000000"/>
+              <w:bottom w:val="single" w:sz="4" w:space="0" w:color="000000"/>
+              <w:right w:val="single" w:sz="4" w:space="0" w:color="000000"/>
+            </w:tcBorders>
+            <w:shd w:val="clear" w:color="auto" w:fill="auto"/>
+          </w:tcPr>
+          <w:p>
+            <w:pPr>
+              <w:jc w:val="both"/>
+            </w:pPr>
+            <w:r>
+              <w:t>DECISIONES TOMADAS Y REPARTO DE TAREAS:</w:t>
+            </w:r>
+          </w:p>
+          <w:p>
+            <w:pPr>
+              <w:jc w:val="both"/>
+            </w:pPr>
+          </w:p>
+          <w:p>
+            <w:pPr>
+              <w:jc w:val="both"/>
+            </w:pPr>
+            <w:r>
+              <w:t>Colaboración para implementar los servicios, poniendo en común la interacción entre componentes.</w:t>
+            </w:r>
+          </w:p>
+          <w:p>
+            <w:pPr>
+              <w:jc w:val="both"/>
+            </w:pPr>
+          </w:p>
+          <w:p>
+            <w:pPr>
+              <w:jc w:val="both"/>
+            </w:pPr>
+          </w:p>
+          <w:p>
+            <w:pPr>
+              <w:jc w:val="both"/>
+            </w:pPr>
+          </w:p>
+          <w:p>
+            <w:pPr>
+              <w:jc w:val="both"/>
+            </w:pPr>
+          </w:p>
+        </w:tc>
+      </w:tr>
+      <w:tr>
+        <w:trPr>
+          <w:trHeight w:val="751"/>
+        </w:trPr>
+        <w:tc>
+          <w:tcPr>
+            <w:tcW w:w="9718" w:type="dxa"/>
+            <w:gridSpan w:val="3"/>
+            <w:tcBorders>
+              <w:top w:val="single" w:sz="4" w:space="0" w:color="000000"/>
+              <w:left w:val="single" w:sz="4" w:space="0" w:color="000000"/>
+              <w:bottom w:val="single" w:sz="4" w:space="0" w:color="000000"/>
+              <w:right w:val="single" w:sz="4" w:space="0" w:color="000000"/>
+            </w:tcBorders>
+            <w:shd w:val="clear" w:color="auto" w:fill="auto"/>
+          </w:tcPr>
+          <w:p>
+            <w:pPr>
+              <w:jc w:val="both"/>
+            </w:pPr>
+            <w:r>
+              <w:t>TIEMPO EMPLEADO EN LA REUNIÓN:</w:t>
+            </w:r>
+          </w:p>
+          <w:p>
+            <w:pPr>
+              <w:jc w:val="both"/>
+            </w:pPr>
+            <w:r>
+              <w:t>2 horas 30 minutos.</w:t>
+            </w:r>
+          </w:p>
+          <w:p>
+            <w:pPr>
+              <w:jc w:val="both"/>
+            </w:pPr>
+          </w:p>
+        </w:tc>
+      </w:tr>
+      <w:tr>
+        <w:trPr>
+          <w:trHeight w:val="762"/>
+        </w:trPr>
+        <w:tc>
+          <w:tcPr>
+            <w:tcW w:w="9718" w:type="dxa"/>
+            <w:gridSpan w:val="3"/>
+            <w:tcBorders>
+              <w:top w:val="single" w:sz="4" w:space="0" w:color="000000"/>
+              <w:left w:val="single" w:sz="4" w:space="0" w:color="000000"/>
+              <w:bottom w:val="single" w:sz="4" w:space="0" w:color="000000"/>
+              <w:right w:val="single" w:sz="4" w:space="0" w:color="000000"/>
+            </w:tcBorders>
+            <w:shd w:val="clear" w:color="auto" w:fill="auto"/>
+          </w:tcPr>
+          <w:p>
+            <w:pPr>
+              <w:jc w:val="both"/>
+            </w:pPr>
+            <w:r>
+              <w:t>FECHA DE LA PRÓXIMA REUNIÓN:</w:t>
+            </w:r>
+          </w:p>
+          <w:p>
+            <w:pPr>
+              <w:jc w:val="both"/>
+            </w:pPr>
+            <w:r>
+              <w:t>27/05/2020</w:t>
+            </w:r>
+          </w:p>
+          <w:p>
+            <w:pPr>
+              <w:jc w:val="both"/>
+            </w:pPr>
+          </w:p>
+        </w:tc>
+      </w:tr>
+    </w:tbl>
+    <w:p/>
+    <w:p/>
+    <w:p/>
+    <w:tbl>
+      <w:tblPr>
+        <w:tblW w:w="0" w:type="auto"/>
+        <w:tblInd w:w="-5" w:type="dxa"/>
+        <w:tblLayout w:type="fixed"/>
+        <w:tblLook w:val="0000" w:firstRow="0" w:lastRow="0" w:firstColumn="0" w:lastColumn="0" w:noHBand="0" w:noVBand="0"/>
+      </w:tblPr>
+      <w:tblGrid>
+        <w:gridCol w:w="4900"/>
+        <w:gridCol w:w="2544"/>
+        <w:gridCol w:w="2274"/>
+      </w:tblGrid>
+      <w:tr>
+        <w:trPr>
+          <w:trHeight w:val="490"/>
+        </w:trPr>
+        <w:tc>
+          <w:tcPr>
+            <w:tcW w:w="4900" w:type="dxa"/>
+            <w:tcBorders>
+              <w:top w:val="single" w:sz="4" w:space="0" w:color="000000"/>
+              <w:left w:val="single" w:sz="4" w:space="0" w:color="000000"/>
+              <w:bottom w:val="single" w:sz="4" w:space="0" w:color="000000"/>
+            </w:tcBorders>
+            <w:shd w:val="clear" w:color="auto" w:fill="auto"/>
+          </w:tcPr>
+          <w:p>
+            <w:pPr>
+              <w:jc w:val="both"/>
+            </w:pPr>
+            <w:r>
+              <w:lastRenderedPageBreak/>
+              <w:t>GRUPO: Gantalcar</w:t>
+            </w:r>
+          </w:p>
+          <w:p>
+            <w:pPr>
+              <w:jc w:val="both"/>
+            </w:pPr>
+          </w:p>
+        </w:tc>
+        <w:tc>
+          <w:tcPr>
+            <w:tcW w:w="4818" w:type="dxa"/>
+            <w:gridSpan w:val="2"/>
+            <w:tcBorders>
+              <w:top w:val="single" w:sz="4" w:space="0" w:color="000000"/>
+              <w:left w:val="single" w:sz="4" w:space="0" w:color="000000"/>
+              <w:bottom w:val="single" w:sz="4" w:space="0" w:color="000000"/>
+              <w:right w:val="single" w:sz="4" w:space="0" w:color="000000"/>
+            </w:tcBorders>
+            <w:shd w:val="clear" w:color="auto" w:fill="auto"/>
+          </w:tcPr>
+          <w:p>
+            <w:pPr>
+              <w:jc w:val="both"/>
+            </w:pPr>
+            <w:r>
+              <w:t xml:space="preserve">TRABAJO: </w:t>
+            </w:r>
+            <w:r>
+              <w:t>Sistema de acceso basado en reconocimiento facial</w:t>
+            </w:r>
+          </w:p>
+        </w:tc>
+      </w:tr>
+      <w:tr>
+        <w:trPr>
+          <w:trHeight w:val="501"/>
+        </w:trPr>
+        <w:tc>
+          <w:tcPr>
+            <w:tcW w:w="7444" w:type="dxa"/>
+            <w:gridSpan w:val="2"/>
+            <w:tcBorders>
+              <w:top w:val="single" w:sz="4" w:space="0" w:color="000000"/>
+              <w:left w:val="single" w:sz="4" w:space="0" w:color="000000"/>
+              <w:bottom w:val="single" w:sz="4" w:space="0" w:color="000000"/>
+            </w:tcBorders>
+            <w:shd w:val="clear" w:color="auto" w:fill="auto"/>
+          </w:tcPr>
+          <w:p>
+            <w:pPr>
+              <w:jc w:val="both"/>
+            </w:pPr>
+            <w:r>
+              <w:t>LUGAR: Microsoft Teams</w:t>
+            </w:r>
+          </w:p>
+          <w:p>
+            <w:pPr>
+              <w:jc w:val="both"/>
+            </w:pPr>
+          </w:p>
+        </w:tc>
+        <w:tc>
+          <w:tcPr>
+            <w:tcW w:w="2274" w:type="dxa"/>
+            <w:tcBorders>
+              <w:top w:val="single" w:sz="4" w:space="0" w:color="000000"/>
+              <w:left w:val="single" w:sz="4" w:space="0" w:color="000000"/>
+              <w:bottom w:val="single" w:sz="4" w:space="0" w:color="000000"/>
+              <w:right w:val="single" w:sz="4" w:space="0" w:color="000000"/>
+            </w:tcBorders>
+            <w:shd w:val="clear" w:color="auto" w:fill="auto"/>
+          </w:tcPr>
+          <w:p>
+            <w:pPr>
+              <w:jc w:val="both"/>
+            </w:pPr>
+            <w:r>
+              <w:t>FECHA: 2</w:t>
             </w:r>
             <w:r>
               <w:t>7</w:t>
@@ -3372,10 +4542,13 @@
               <w:jc w:val="both"/>
             </w:pPr>
             <w:r>
-              <w:t xml:space="preserve">Implementación de </w:t>
-            </w:r>
-            <w:r>
-              <w:t>servicios de acceso a los datos en la base de datos.</w:t>
+              <w:t xml:space="preserve">Implementación de servicios de </w:t>
+            </w:r>
+            <w:r>
+              <w:t>eliminación de</w:t>
+            </w:r>
+            <w:r>
+              <w:t xml:space="preserve"> los datos en la base de datos.</w:t>
             </w:r>
           </w:p>
           <w:p>
@@ -3429,13 +4602,22 @@
               <w:jc w:val="both"/>
             </w:pPr>
             <w:r>
-              <w:t>Implementación de servicios de acceso a los datos en la base de datos.</w:t>
-            </w:r>
-          </w:p>
-          <w:p>
-            <w:pPr>
-              <w:jc w:val="both"/>
-            </w:pPr>
+              <w:t xml:space="preserve">Implementación de servicios de </w:t>
+            </w:r>
+            <w:r>
+              <w:t>eliminación de</w:t>
+            </w:r>
+            <w:r>
+              <w:t xml:space="preserve"> los datos en la base de datos.</w:t>
+            </w:r>
+          </w:p>
+          <w:p>
+            <w:pPr>
+              <w:jc w:val="both"/>
+            </w:pPr>
+            <w:r>
+              <w:t>Memoria.</w:t>
+            </w:r>
           </w:p>
           <w:p>
             <w:pPr>
@@ -3508,13 +4690,16 @@
               <w:jc w:val="both"/>
             </w:pPr>
             <w:r>
-              <w:t>Colaboración para implementar los servicios, poniendo en común la interacción entre componenetes.</w:t>
-            </w:r>
-          </w:p>
-          <w:p>
-            <w:pPr>
-              <w:jc w:val="both"/>
-            </w:pPr>
+              <w:t>Colaboración para implementar los servicios, poniendo en común la interacción entre componentes.</w:t>
+            </w:r>
+          </w:p>
+          <w:p>
+            <w:pPr>
+              <w:jc w:val="both"/>
+            </w:pPr>
+            <w:r>
+              <w:t>Elaboración de memoria repartida.</w:t>
+            </w:r>
           </w:p>
           <w:p>
             <w:pPr>
@@ -3562,13 +4747,801 @@
               <w:jc w:val="both"/>
             </w:pPr>
             <w:r>
-              <w:t>2</w:t>
-            </w:r>
-            <w:r>
-              <w:t xml:space="preserve"> horas</w:t>
-            </w:r>
-            <w:r>
-              <w:t xml:space="preserve"> 30 minutos.</w:t>
+              <w:t xml:space="preserve">2 </w:t>
+            </w:r>
+            <w:r>
+              <w:t>horas</w:t>
+            </w:r>
+            <w:r>
+              <w:t>.</w:t>
+            </w:r>
+          </w:p>
+          <w:p>
+            <w:pPr>
+              <w:jc w:val="both"/>
+            </w:pPr>
+          </w:p>
+        </w:tc>
+      </w:tr>
+      <w:tr>
+        <w:trPr>
+          <w:trHeight w:val="762"/>
+        </w:trPr>
+        <w:tc>
+          <w:tcPr>
+            <w:tcW w:w="9718" w:type="dxa"/>
+            <w:gridSpan w:val="3"/>
+            <w:tcBorders>
+              <w:top w:val="single" w:sz="4" w:space="0" w:color="000000"/>
+              <w:left w:val="single" w:sz="4" w:space="0" w:color="000000"/>
+              <w:bottom w:val="single" w:sz="4" w:space="0" w:color="000000"/>
+              <w:right w:val="single" w:sz="4" w:space="0" w:color="000000"/>
+            </w:tcBorders>
+            <w:shd w:val="clear" w:color="auto" w:fill="auto"/>
+          </w:tcPr>
+          <w:p>
+            <w:pPr>
+              <w:jc w:val="both"/>
+            </w:pPr>
+            <w:r>
+              <w:t>FECHA DE LA PRÓXIMA REUNIÓN:</w:t>
+            </w:r>
+          </w:p>
+          <w:p>
+            <w:pPr>
+              <w:jc w:val="both"/>
+            </w:pPr>
+            <w:r>
+              <w:t>28/05/2020</w:t>
+            </w:r>
+          </w:p>
+          <w:p>
+            <w:pPr>
+              <w:jc w:val="both"/>
+            </w:pPr>
+          </w:p>
+        </w:tc>
+      </w:tr>
+    </w:tbl>
+    <w:p/>
+    <w:p/>
+    <w:p/>
+    <w:tbl>
+      <w:tblPr>
+        <w:tblW w:w="0" w:type="auto"/>
+        <w:tblInd w:w="-5" w:type="dxa"/>
+        <w:tblLayout w:type="fixed"/>
+        <w:tblLook w:val="0000" w:firstRow="0" w:lastRow="0" w:firstColumn="0" w:lastColumn="0" w:noHBand="0" w:noVBand="0"/>
+      </w:tblPr>
+      <w:tblGrid>
+        <w:gridCol w:w="4900"/>
+        <w:gridCol w:w="2544"/>
+        <w:gridCol w:w="2274"/>
+      </w:tblGrid>
+      <w:tr>
+        <w:trPr>
+          <w:trHeight w:val="490"/>
+        </w:trPr>
+        <w:tc>
+          <w:tcPr>
+            <w:tcW w:w="4900" w:type="dxa"/>
+            <w:tcBorders>
+              <w:top w:val="single" w:sz="4" w:space="0" w:color="000000"/>
+              <w:left w:val="single" w:sz="4" w:space="0" w:color="000000"/>
+              <w:bottom w:val="single" w:sz="4" w:space="0" w:color="000000"/>
+            </w:tcBorders>
+            <w:shd w:val="clear" w:color="auto" w:fill="auto"/>
+          </w:tcPr>
+          <w:p>
+            <w:pPr>
+              <w:jc w:val="both"/>
+            </w:pPr>
+            <w:r>
+              <w:lastRenderedPageBreak/>
+              <w:t>GRUPO: Gantalcar</w:t>
+            </w:r>
+          </w:p>
+          <w:p>
+            <w:pPr>
+              <w:jc w:val="both"/>
+            </w:pPr>
+          </w:p>
+        </w:tc>
+        <w:tc>
+          <w:tcPr>
+            <w:tcW w:w="4818" w:type="dxa"/>
+            <w:gridSpan w:val="2"/>
+            <w:tcBorders>
+              <w:top w:val="single" w:sz="4" w:space="0" w:color="000000"/>
+              <w:left w:val="single" w:sz="4" w:space="0" w:color="000000"/>
+              <w:bottom w:val="single" w:sz="4" w:space="0" w:color="000000"/>
+              <w:right w:val="single" w:sz="4" w:space="0" w:color="000000"/>
+            </w:tcBorders>
+            <w:shd w:val="clear" w:color="auto" w:fill="auto"/>
+          </w:tcPr>
+          <w:p>
+            <w:pPr>
+              <w:jc w:val="both"/>
+            </w:pPr>
+            <w:r>
+              <w:t xml:space="preserve">TRABAJO: </w:t>
+            </w:r>
+            <w:r>
+              <w:t>Sistema de acceso basado en reconocimiento facial</w:t>
+            </w:r>
+          </w:p>
+        </w:tc>
+      </w:tr>
+      <w:tr>
+        <w:trPr>
+          <w:trHeight w:val="501"/>
+        </w:trPr>
+        <w:tc>
+          <w:tcPr>
+            <w:tcW w:w="7444" w:type="dxa"/>
+            <w:gridSpan w:val="2"/>
+            <w:tcBorders>
+              <w:top w:val="single" w:sz="4" w:space="0" w:color="000000"/>
+              <w:left w:val="single" w:sz="4" w:space="0" w:color="000000"/>
+              <w:bottom w:val="single" w:sz="4" w:space="0" w:color="000000"/>
+            </w:tcBorders>
+            <w:shd w:val="clear" w:color="auto" w:fill="auto"/>
+          </w:tcPr>
+          <w:p>
+            <w:pPr>
+              <w:jc w:val="both"/>
+            </w:pPr>
+            <w:r>
+              <w:t>LUGAR: Microsoft Teams</w:t>
+            </w:r>
+          </w:p>
+          <w:p>
+            <w:pPr>
+              <w:jc w:val="both"/>
+            </w:pPr>
+          </w:p>
+        </w:tc>
+        <w:tc>
+          <w:tcPr>
+            <w:tcW w:w="2274" w:type="dxa"/>
+            <w:tcBorders>
+              <w:top w:val="single" w:sz="4" w:space="0" w:color="000000"/>
+              <w:left w:val="single" w:sz="4" w:space="0" w:color="000000"/>
+              <w:bottom w:val="single" w:sz="4" w:space="0" w:color="000000"/>
+              <w:right w:val="single" w:sz="4" w:space="0" w:color="000000"/>
+            </w:tcBorders>
+            <w:shd w:val="clear" w:color="auto" w:fill="auto"/>
+          </w:tcPr>
+          <w:p>
+            <w:pPr>
+              <w:jc w:val="both"/>
+            </w:pPr>
+            <w:r>
+              <w:t>FECHA: 2</w:t>
+            </w:r>
+            <w:r>
+              <w:t>8</w:t>
+            </w:r>
+            <w:r>
+              <w:t>/05/2020</w:t>
+            </w:r>
+          </w:p>
+        </w:tc>
+      </w:tr>
+      <w:tr>
+        <w:trPr>
+          <w:trHeight w:val="1754"/>
+        </w:trPr>
+        <w:tc>
+          <w:tcPr>
+            <w:tcW w:w="9718" w:type="dxa"/>
+            <w:gridSpan w:val="3"/>
+            <w:tcBorders>
+              <w:top w:val="single" w:sz="4" w:space="0" w:color="000000"/>
+              <w:left w:val="single" w:sz="4" w:space="0" w:color="000000"/>
+              <w:bottom w:val="single" w:sz="4" w:space="0" w:color="000000"/>
+              <w:right w:val="single" w:sz="4" w:space="0" w:color="000000"/>
+            </w:tcBorders>
+            <w:shd w:val="clear" w:color="auto" w:fill="auto"/>
+          </w:tcPr>
+          <w:p>
+            <w:pPr>
+              <w:jc w:val="both"/>
+            </w:pPr>
+            <w:r>
+              <w:t>OBJETIVOS DE LA SESIÓN:</w:t>
+            </w:r>
+          </w:p>
+          <w:p>
+            <w:pPr>
+              <w:jc w:val="both"/>
+            </w:pPr>
+            <w:r>
+              <w:t>Corregir errores.</w:t>
+            </w:r>
+          </w:p>
+          <w:p>
+            <w:pPr>
+              <w:jc w:val="both"/>
+            </w:pPr>
+          </w:p>
+          <w:p>
+            <w:pPr>
+              <w:jc w:val="both"/>
+            </w:pPr>
+          </w:p>
+          <w:p>
+            <w:pPr>
+              <w:jc w:val="both"/>
+            </w:pPr>
+          </w:p>
+          <w:p>
+            <w:pPr>
+              <w:jc w:val="both"/>
+            </w:pPr>
+          </w:p>
+        </w:tc>
+      </w:tr>
+      <w:tr>
+        <w:trPr>
+          <w:trHeight w:val="2997"/>
+        </w:trPr>
+        <w:tc>
+          <w:tcPr>
+            <w:tcW w:w="9718" w:type="dxa"/>
+            <w:gridSpan w:val="3"/>
+            <w:tcBorders>
+              <w:top w:val="single" w:sz="4" w:space="0" w:color="000000"/>
+              <w:left w:val="single" w:sz="4" w:space="0" w:color="000000"/>
+              <w:bottom w:val="single" w:sz="4" w:space="0" w:color="000000"/>
+              <w:right w:val="single" w:sz="4" w:space="0" w:color="000000"/>
+            </w:tcBorders>
+            <w:shd w:val="clear" w:color="auto" w:fill="auto"/>
+          </w:tcPr>
+          <w:p>
+            <w:pPr>
+              <w:jc w:val="both"/>
+            </w:pPr>
+            <w:r>
+              <w:t>TEMAS TRATADOS:</w:t>
+            </w:r>
+          </w:p>
+          <w:p>
+            <w:pPr>
+              <w:jc w:val="both"/>
+            </w:pPr>
+            <w:r>
+              <w:t>Corrección de errores</w:t>
+            </w:r>
+            <w:r>
+              <w:t xml:space="preserve"> </w:t>
+            </w:r>
+            <w:r>
+              <w:t>en los</w:t>
+            </w:r>
+            <w:r>
+              <w:t xml:space="preserve"> servicios de eliminación de los datos en la base de datos.</w:t>
+            </w:r>
+          </w:p>
+          <w:p>
+            <w:pPr>
+              <w:jc w:val="both"/>
+            </w:pPr>
+            <w:r>
+              <w:t>Memoria y presentación.</w:t>
+            </w:r>
+          </w:p>
+          <w:p>
+            <w:pPr>
+              <w:jc w:val="both"/>
+            </w:pPr>
+          </w:p>
+          <w:p>
+            <w:pPr>
+              <w:jc w:val="both"/>
+            </w:pPr>
+          </w:p>
+          <w:p>
+            <w:pPr>
+              <w:jc w:val="both"/>
+            </w:pPr>
+          </w:p>
+          <w:p>
+            <w:pPr>
+              <w:jc w:val="both"/>
+            </w:pPr>
+          </w:p>
+        </w:tc>
+      </w:tr>
+      <w:tr>
+        <w:trPr>
+          <w:trHeight w:val="5368"/>
+        </w:trPr>
+        <w:tc>
+          <w:tcPr>
+            <w:tcW w:w="9718" w:type="dxa"/>
+            <w:gridSpan w:val="3"/>
+            <w:tcBorders>
+              <w:top w:val="single" w:sz="4" w:space="0" w:color="000000"/>
+              <w:left w:val="single" w:sz="4" w:space="0" w:color="000000"/>
+              <w:bottom w:val="single" w:sz="4" w:space="0" w:color="000000"/>
+              <w:right w:val="single" w:sz="4" w:space="0" w:color="000000"/>
+            </w:tcBorders>
+            <w:shd w:val="clear" w:color="auto" w:fill="auto"/>
+          </w:tcPr>
+          <w:p>
+            <w:pPr>
+              <w:jc w:val="both"/>
+            </w:pPr>
+            <w:r>
+              <w:t>DECISIONES TOMADAS Y REPARTO DE TAREAS:</w:t>
+            </w:r>
+          </w:p>
+          <w:p>
+            <w:pPr>
+              <w:jc w:val="both"/>
+            </w:pPr>
+          </w:p>
+          <w:p>
+            <w:pPr>
+              <w:jc w:val="both"/>
+            </w:pPr>
+            <w:r>
+              <w:t xml:space="preserve">Colaboración para </w:t>
+            </w:r>
+            <w:r>
+              <w:t>corregir</w:t>
+            </w:r>
+            <w:r>
+              <w:t xml:space="preserve"> los servicios, poniendo en común la interacción entre componentes.</w:t>
+            </w:r>
+          </w:p>
+          <w:p>
+            <w:pPr>
+              <w:jc w:val="both"/>
+            </w:pPr>
+            <w:r>
+              <w:t>Reparto de memoria y de presentación.</w:t>
+            </w:r>
+          </w:p>
+          <w:p>
+            <w:pPr>
+              <w:jc w:val="both"/>
+            </w:pPr>
+          </w:p>
+          <w:p>
+            <w:pPr>
+              <w:jc w:val="both"/>
+            </w:pPr>
+          </w:p>
+          <w:p>
+            <w:pPr>
+              <w:jc w:val="both"/>
+            </w:pPr>
+          </w:p>
+        </w:tc>
+      </w:tr>
+      <w:tr>
+        <w:trPr>
+          <w:trHeight w:val="751"/>
+        </w:trPr>
+        <w:tc>
+          <w:tcPr>
+            <w:tcW w:w="9718" w:type="dxa"/>
+            <w:gridSpan w:val="3"/>
+            <w:tcBorders>
+              <w:top w:val="single" w:sz="4" w:space="0" w:color="000000"/>
+              <w:left w:val="single" w:sz="4" w:space="0" w:color="000000"/>
+              <w:bottom w:val="single" w:sz="4" w:space="0" w:color="000000"/>
+              <w:right w:val="single" w:sz="4" w:space="0" w:color="000000"/>
+            </w:tcBorders>
+            <w:shd w:val="clear" w:color="auto" w:fill="auto"/>
+          </w:tcPr>
+          <w:p>
+            <w:pPr>
+              <w:jc w:val="both"/>
+            </w:pPr>
+            <w:r>
+              <w:t>TIEMPO EMPLEADO EN LA REUNIÓN:</w:t>
+            </w:r>
+          </w:p>
+          <w:p>
+            <w:pPr>
+              <w:jc w:val="both"/>
+            </w:pPr>
+            <w:r>
+              <w:t>2 horas 30 minutos.</w:t>
+            </w:r>
+          </w:p>
+          <w:p>
+            <w:pPr>
+              <w:jc w:val="both"/>
+            </w:pPr>
+          </w:p>
+        </w:tc>
+      </w:tr>
+      <w:tr>
+        <w:trPr>
+          <w:trHeight w:val="762"/>
+        </w:trPr>
+        <w:tc>
+          <w:tcPr>
+            <w:tcW w:w="9718" w:type="dxa"/>
+            <w:gridSpan w:val="3"/>
+            <w:tcBorders>
+              <w:top w:val="single" w:sz="4" w:space="0" w:color="000000"/>
+              <w:left w:val="single" w:sz="4" w:space="0" w:color="000000"/>
+              <w:bottom w:val="single" w:sz="4" w:space="0" w:color="000000"/>
+              <w:right w:val="single" w:sz="4" w:space="0" w:color="000000"/>
+            </w:tcBorders>
+            <w:shd w:val="clear" w:color="auto" w:fill="auto"/>
+          </w:tcPr>
+          <w:p>
+            <w:pPr>
+              <w:jc w:val="both"/>
+            </w:pPr>
+            <w:r>
+              <w:t>FECHA DE LA PRÓXIMA REUNIÓN:</w:t>
+            </w:r>
+          </w:p>
+          <w:p>
+            <w:pPr>
+              <w:jc w:val="both"/>
+            </w:pPr>
+            <w:r>
+              <w:t>29/05/2020</w:t>
+            </w:r>
+          </w:p>
+          <w:p>
+            <w:pPr>
+              <w:jc w:val="both"/>
+            </w:pPr>
+          </w:p>
+        </w:tc>
+      </w:tr>
+    </w:tbl>
+    <w:p/>
+    <w:p/>
+    <w:p/>
+    <w:tbl>
+      <w:tblPr>
+        <w:tblW w:w="0" w:type="auto"/>
+        <w:tblInd w:w="-5" w:type="dxa"/>
+        <w:tblLayout w:type="fixed"/>
+        <w:tblLook w:val="0000" w:firstRow="0" w:lastRow="0" w:firstColumn="0" w:lastColumn="0" w:noHBand="0" w:noVBand="0"/>
+      </w:tblPr>
+      <w:tblGrid>
+        <w:gridCol w:w="4900"/>
+        <w:gridCol w:w="2544"/>
+        <w:gridCol w:w="2274"/>
+      </w:tblGrid>
+      <w:tr>
+        <w:trPr>
+          <w:trHeight w:val="490"/>
+        </w:trPr>
+        <w:tc>
+          <w:tcPr>
+            <w:tcW w:w="4900" w:type="dxa"/>
+            <w:tcBorders>
+              <w:top w:val="single" w:sz="4" w:space="0" w:color="000000"/>
+              <w:left w:val="single" w:sz="4" w:space="0" w:color="000000"/>
+              <w:bottom w:val="single" w:sz="4" w:space="0" w:color="000000"/>
+            </w:tcBorders>
+            <w:shd w:val="clear" w:color="auto" w:fill="auto"/>
+          </w:tcPr>
+          <w:p>
+            <w:pPr>
+              <w:jc w:val="both"/>
+            </w:pPr>
+            <w:r>
+              <w:lastRenderedPageBreak/>
+              <w:t>GRUPO: Gantalcar</w:t>
+            </w:r>
+          </w:p>
+          <w:p>
+            <w:pPr>
+              <w:jc w:val="both"/>
+            </w:pPr>
+          </w:p>
+        </w:tc>
+        <w:tc>
+          <w:tcPr>
+            <w:tcW w:w="4818" w:type="dxa"/>
+            <w:gridSpan w:val="2"/>
+            <w:tcBorders>
+              <w:top w:val="single" w:sz="4" w:space="0" w:color="000000"/>
+              <w:left w:val="single" w:sz="4" w:space="0" w:color="000000"/>
+              <w:bottom w:val="single" w:sz="4" w:space="0" w:color="000000"/>
+              <w:right w:val="single" w:sz="4" w:space="0" w:color="000000"/>
+            </w:tcBorders>
+            <w:shd w:val="clear" w:color="auto" w:fill="auto"/>
+          </w:tcPr>
+          <w:p>
+            <w:pPr>
+              <w:jc w:val="both"/>
+            </w:pPr>
+            <w:r>
+              <w:t xml:space="preserve">TRABAJO: </w:t>
+            </w:r>
+            <w:r>
+              <w:t>Sistema de acceso basado en reconocimiento facial</w:t>
+            </w:r>
+          </w:p>
+        </w:tc>
+      </w:tr>
+      <w:tr>
+        <w:trPr>
+          <w:trHeight w:val="501"/>
+        </w:trPr>
+        <w:tc>
+          <w:tcPr>
+            <w:tcW w:w="7444" w:type="dxa"/>
+            <w:gridSpan w:val="2"/>
+            <w:tcBorders>
+              <w:top w:val="single" w:sz="4" w:space="0" w:color="000000"/>
+              <w:left w:val="single" w:sz="4" w:space="0" w:color="000000"/>
+              <w:bottom w:val="single" w:sz="4" w:space="0" w:color="000000"/>
+            </w:tcBorders>
+            <w:shd w:val="clear" w:color="auto" w:fill="auto"/>
+          </w:tcPr>
+          <w:p>
+            <w:pPr>
+              <w:jc w:val="both"/>
+            </w:pPr>
+            <w:r>
+              <w:t>LUGAR: Microsoft Teams</w:t>
+            </w:r>
+          </w:p>
+          <w:p>
+            <w:pPr>
+              <w:jc w:val="both"/>
+            </w:pPr>
+          </w:p>
+        </w:tc>
+        <w:tc>
+          <w:tcPr>
+            <w:tcW w:w="2274" w:type="dxa"/>
+            <w:tcBorders>
+              <w:top w:val="single" w:sz="4" w:space="0" w:color="000000"/>
+              <w:left w:val="single" w:sz="4" w:space="0" w:color="000000"/>
+              <w:bottom w:val="single" w:sz="4" w:space="0" w:color="000000"/>
+              <w:right w:val="single" w:sz="4" w:space="0" w:color="000000"/>
+            </w:tcBorders>
+            <w:shd w:val="clear" w:color="auto" w:fill="auto"/>
+          </w:tcPr>
+          <w:p>
+            <w:pPr>
+              <w:jc w:val="both"/>
+            </w:pPr>
+            <w:r>
+              <w:t>FECHA: 2</w:t>
+            </w:r>
+            <w:r>
+              <w:t>9</w:t>
+            </w:r>
+            <w:r>
+              <w:t>/05/2020</w:t>
+            </w:r>
+          </w:p>
+        </w:tc>
+      </w:tr>
+      <w:tr>
+        <w:trPr>
+          <w:trHeight w:val="1754"/>
+        </w:trPr>
+        <w:tc>
+          <w:tcPr>
+            <w:tcW w:w="9718" w:type="dxa"/>
+            <w:gridSpan w:val="3"/>
+            <w:tcBorders>
+              <w:top w:val="single" w:sz="4" w:space="0" w:color="000000"/>
+              <w:left w:val="single" w:sz="4" w:space="0" w:color="000000"/>
+              <w:bottom w:val="single" w:sz="4" w:space="0" w:color="000000"/>
+              <w:right w:val="single" w:sz="4" w:space="0" w:color="000000"/>
+            </w:tcBorders>
+            <w:shd w:val="clear" w:color="auto" w:fill="auto"/>
+          </w:tcPr>
+          <w:p>
+            <w:pPr>
+              <w:jc w:val="both"/>
+            </w:pPr>
+            <w:r>
+              <w:t>OBJETIVOS DE LA SESIÓN:</w:t>
+            </w:r>
+          </w:p>
+          <w:p>
+            <w:pPr>
+              <w:jc w:val="both"/>
+            </w:pPr>
+            <w:r>
+              <w:t>Realizar testeo y elaborar documentación.</w:t>
+            </w:r>
+          </w:p>
+          <w:p>
+            <w:pPr>
+              <w:jc w:val="both"/>
+            </w:pPr>
+          </w:p>
+          <w:p>
+            <w:pPr>
+              <w:jc w:val="both"/>
+            </w:pPr>
+          </w:p>
+          <w:p>
+            <w:pPr>
+              <w:jc w:val="both"/>
+            </w:pPr>
+          </w:p>
+        </w:tc>
+      </w:tr>
+      <w:tr>
+        <w:trPr>
+          <w:trHeight w:val="2997"/>
+        </w:trPr>
+        <w:tc>
+          <w:tcPr>
+            <w:tcW w:w="9718" w:type="dxa"/>
+            <w:gridSpan w:val="3"/>
+            <w:tcBorders>
+              <w:top w:val="single" w:sz="4" w:space="0" w:color="000000"/>
+              <w:left w:val="single" w:sz="4" w:space="0" w:color="000000"/>
+              <w:bottom w:val="single" w:sz="4" w:space="0" w:color="000000"/>
+              <w:right w:val="single" w:sz="4" w:space="0" w:color="000000"/>
+            </w:tcBorders>
+            <w:shd w:val="clear" w:color="auto" w:fill="auto"/>
+          </w:tcPr>
+          <w:p>
+            <w:pPr>
+              <w:jc w:val="both"/>
+            </w:pPr>
+            <w:r>
+              <w:t>TEMAS TRATADOS:</w:t>
+            </w:r>
+          </w:p>
+          <w:p>
+            <w:pPr>
+              <w:jc w:val="both"/>
+            </w:pPr>
+            <w:r>
+              <w:t>Pruebas y correcciones.</w:t>
+            </w:r>
+          </w:p>
+          <w:p>
+            <w:pPr>
+              <w:jc w:val="both"/>
+            </w:pPr>
+            <w:r>
+              <w:t>Memoria y presentación.</w:t>
+            </w:r>
+          </w:p>
+          <w:p>
+            <w:pPr>
+              <w:jc w:val="both"/>
+            </w:pPr>
+          </w:p>
+          <w:p>
+            <w:pPr>
+              <w:jc w:val="both"/>
+            </w:pPr>
+          </w:p>
+          <w:p>
+            <w:pPr>
+              <w:jc w:val="both"/>
+            </w:pPr>
+          </w:p>
+          <w:p>
+            <w:pPr>
+              <w:jc w:val="both"/>
+            </w:pPr>
+          </w:p>
+          <w:p>
+            <w:pPr>
+              <w:jc w:val="both"/>
+            </w:pPr>
+          </w:p>
+        </w:tc>
+      </w:tr>
+      <w:tr>
+        <w:trPr>
+          <w:trHeight w:val="5368"/>
+        </w:trPr>
+        <w:tc>
+          <w:tcPr>
+            <w:tcW w:w="9718" w:type="dxa"/>
+            <w:gridSpan w:val="3"/>
+            <w:tcBorders>
+              <w:top w:val="single" w:sz="4" w:space="0" w:color="000000"/>
+              <w:left w:val="single" w:sz="4" w:space="0" w:color="000000"/>
+              <w:bottom w:val="single" w:sz="4" w:space="0" w:color="000000"/>
+              <w:right w:val="single" w:sz="4" w:space="0" w:color="000000"/>
+            </w:tcBorders>
+            <w:shd w:val="clear" w:color="auto" w:fill="auto"/>
+          </w:tcPr>
+          <w:p>
+            <w:pPr>
+              <w:jc w:val="both"/>
+            </w:pPr>
+            <w:r>
+              <w:t>DECISIONES TOMADAS Y REPARTO DE TAREAS:</w:t>
+            </w:r>
+          </w:p>
+          <w:p>
+            <w:pPr>
+              <w:jc w:val="both"/>
+            </w:pPr>
+          </w:p>
+          <w:p>
+            <w:pPr>
+              <w:jc w:val="both"/>
+            </w:pPr>
+            <w:r>
+              <w:t xml:space="preserve">Colaboración para </w:t>
+            </w:r>
+            <w:r>
+              <w:t>corregir</w:t>
+            </w:r>
+            <w:r>
+              <w:t xml:space="preserve"> los servicios, poniendo en común la interacción entre componentes.</w:t>
+            </w:r>
+          </w:p>
+          <w:p>
+            <w:pPr>
+              <w:jc w:val="both"/>
+            </w:pPr>
+            <w:r>
+              <w:t>Reparto de memoria.</w:t>
+            </w:r>
+          </w:p>
+          <w:p>
+            <w:pPr>
+              <w:jc w:val="both"/>
+            </w:pPr>
+          </w:p>
+          <w:p>
+            <w:pPr>
+              <w:jc w:val="both"/>
+            </w:pPr>
+          </w:p>
+          <w:p>
+            <w:pPr>
+              <w:jc w:val="both"/>
+            </w:pPr>
+          </w:p>
+        </w:tc>
+      </w:tr>
+      <w:tr>
+        <w:trPr>
+          <w:trHeight w:val="751"/>
+        </w:trPr>
+        <w:tc>
+          <w:tcPr>
+            <w:tcW w:w="9718" w:type="dxa"/>
+            <w:gridSpan w:val="3"/>
+            <w:tcBorders>
+              <w:top w:val="single" w:sz="4" w:space="0" w:color="000000"/>
+              <w:left w:val="single" w:sz="4" w:space="0" w:color="000000"/>
+              <w:bottom w:val="single" w:sz="4" w:space="0" w:color="000000"/>
+              <w:right w:val="single" w:sz="4" w:space="0" w:color="000000"/>
+            </w:tcBorders>
+            <w:shd w:val="clear" w:color="auto" w:fill="auto"/>
+          </w:tcPr>
+          <w:p>
+            <w:pPr>
+              <w:jc w:val="both"/>
+            </w:pPr>
+            <w:r>
+              <w:t>TIEMPO EMPLEADO EN LA REUNIÓN:</w:t>
+            </w:r>
+          </w:p>
+          <w:p>
+            <w:pPr>
+              <w:jc w:val="both"/>
+            </w:pPr>
+            <w:r>
+              <w:t>1</w:t>
+            </w:r>
+            <w:r>
+              <w:t xml:space="preserve"> horas 30 minutos.</w:t>
             </w:r>
           </w:p>
           <w:p>
@@ -3622,63 +5595,1538 @@
     <w:p/>
     <w:p/>
     <w:p/>
+    <w:tbl>
+      <w:tblPr>
+        <w:tblW w:w="0" w:type="auto"/>
+        <w:tblInd w:w="-5" w:type="dxa"/>
+        <w:tblLayout w:type="fixed"/>
+        <w:tblLook w:val="0000" w:firstRow="0" w:lastRow="0" w:firstColumn="0" w:lastColumn="0" w:noHBand="0" w:noVBand="0"/>
+      </w:tblPr>
+      <w:tblGrid>
+        <w:gridCol w:w="4900"/>
+        <w:gridCol w:w="2544"/>
+        <w:gridCol w:w="2274"/>
+      </w:tblGrid>
+      <w:tr>
+        <w:trPr>
+          <w:trHeight w:val="490"/>
+        </w:trPr>
+        <w:tc>
+          <w:tcPr>
+            <w:tcW w:w="4900" w:type="dxa"/>
+            <w:tcBorders>
+              <w:top w:val="single" w:sz="4" w:space="0" w:color="000000"/>
+              <w:left w:val="single" w:sz="4" w:space="0" w:color="000000"/>
+              <w:bottom w:val="single" w:sz="4" w:space="0" w:color="000000"/>
+            </w:tcBorders>
+            <w:shd w:val="clear" w:color="auto" w:fill="auto"/>
+          </w:tcPr>
+          <w:p>
+            <w:pPr>
+              <w:jc w:val="both"/>
+            </w:pPr>
+            <w:r>
+              <w:t>GRUPO: Gantalcar</w:t>
+            </w:r>
+          </w:p>
+          <w:p>
+            <w:pPr>
+              <w:jc w:val="both"/>
+            </w:pPr>
+          </w:p>
+        </w:tc>
+        <w:tc>
+          <w:tcPr>
+            <w:tcW w:w="4818" w:type="dxa"/>
+            <w:gridSpan w:val="2"/>
+            <w:tcBorders>
+              <w:top w:val="single" w:sz="4" w:space="0" w:color="000000"/>
+              <w:left w:val="single" w:sz="4" w:space="0" w:color="000000"/>
+              <w:bottom w:val="single" w:sz="4" w:space="0" w:color="000000"/>
+              <w:right w:val="single" w:sz="4" w:space="0" w:color="000000"/>
+            </w:tcBorders>
+            <w:shd w:val="clear" w:color="auto" w:fill="auto"/>
+          </w:tcPr>
+          <w:p>
+            <w:pPr>
+              <w:jc w:val="both"/>
+            </w:pPr>
+            <w:r>
+              <w:t xml:space="preserve">TRABAJO: </w:t>
+            </w:r>
+            <w:r>
+              <w:t>Sistema de acceso basado en reconocimiento facial</w:t>
+            </w:r>
+          </w:p>
+        </w:tc>
+      </w:tr>
+      <w:tr>
+        <w:trPr>
+          <w:trHeight w:val="501"/>
+        </w:trPr>
+        <w:tc>
+          <w:tcPr>
+            <w:tcW w:w="7444" w:type="dxa"/>
+            <w:gridSpan w:val="2"/>
+            <w:tcBorders>
+              <w:top w:val="single" w:sz="4" w:space="0" w:color="000000"/>
+              <w:left w:val="single" w:sz="4" w:space="0" w:color="000000"/>
+              <w:bottom w:val="single" w:sz="4" w:space="0" w:color="000000"/>
+            </w:tcBorders>
+            <w:shd w:val="clear" w:color="auto" w:fill="auto"/>
+          </w:tcPr>
+          <w:p>
+            <w:pPr>
+              <w:jc w:val="both"/>
+            </w:pPr>
+            <w:r>
+              <w:t>LUGAR: Microsoft Teams</w:t>
+            </w:r>
+          </w:p>
+          <w:p>
+            <w:pPr>
+              <w:jc w:val="both"/>
+            </w:pPr>
+          </w:p>
+        </w:tc>
+        <w:tc>
+          <w:tcPr>
+            <w:tcW w:w="2274" w:type="dxa"/>
+            <w:tcBorders>
+              <w:top w:val="single" w:sz="4" w:space="0" w:color="000000"/>
+              <w:left w:val="single" w:sz="4" w:space="0" w:color="000000"/>
+              <w:bottom w:val="single" w:sz="4" w:space="0" w:color="000000"/>
+              <w:right w:val="single" w:sz="4" w:space="0" w:color="000000"/>
+            </w:tcBorders>
+            <w:shd w:val="clear" w:color="auto" w:fill="auto"/>
+          </w:tcPr>
+          <w:p>
+            <w:pPr>
+              <w:jc w:val="both"/>
+            </w:pPr>
+            <w:r>
+              <w:t xml:space="preserve">FECHA: </w:t>
+            </w:r>
+            <w:r>
+              <w:t>01</w:t>
+            </w:r>
+            <w:r>
+              <w:t>/0</w:t>
+            </w:r>
+            <w:r>
+              <w:t>6</w:t>
+            </w:r>
+            <w:r>
+              <w:t>/2020</w:t>
+            </w:r>
+          </w:p>
+        </w:tc>
+      </w:tr>
+      <w:tr>
+        <w:trPr>
+          <w:trHeight w:val="1754"/>
+        </w:trPr>
+        <w:tc>
+          <w:tcPr>
+            <w:tcW w:w="9718" w:type="dxa"/>
+            <w:gridSpan w:val="3"/>
+            <w:tcBorders>
+              <w:top w:val="single" w:sz="4" w:space="0" w:color="000000"/>
+              <w:left w:val="single" w:sz="4" w:space="0" w:color="000000"/>
+              <w:bottom w:val="single" w:sz="4" w:space="0" w:color="000000"/>
+              <w:right w:val="single" w:sz="4" w:space="0" w:color="000000"/>
+            </w:tcBorders>
+            <w:shd w:val="clear" w:color="auto" w:fill="auto"/>
+          </w:tcPr>
+          <w:p>
+            <w:pPr>
+              <w:jc w:val="both"/>
+            </w:pPr>
+            <w:r>
+              <w:t>OBJETIVOS DE LA SESIÓN:</w:t>
+            </w:r>
+          </w:p>
+          <w:p>
+            <w:pPr>
+              <w:jc w:val="both"/>
+            </w:pPr>
+            <w:r>
+              <w:t>Realizar testeo y elaborar documentación.</w:t>
+            </w:r>
+          </w:p>
+          <w:p>
+            <w:pPr>
+              <w:jc w:val="both"/>
+            </w:pPr>
+          </w:p>
+          <w:p>
+            <w:pPr>
+              <w:jc w:val="both"/>
+            </w:pPr>
+          </w:p>
+          <w:p>
+            <w:pPr>
+              <w:jc w:val="both"/>
+            </w:pPr>
+          </w:p>
+        </w:tc>
+      </w:tr>
+      <w:tr>
+        <w:trPr>
+          <w:trHeight w:val="2997"/>
+        </w:trPr>
+        <w:tc>
+          <w:tcPr>
+            <w:tcW w:w="9718" w:type="dxa"/>
+            <w:gridSpan w:val="3"/>
+            <w:tcBorders>
+              <w:top w:val="single" w:sz="4" w:space="0" w:color="000000"/>
+              <w:left w:val="single" w:sz="4" w:space="0" w:color="000000"/>
+              <w:bottom w:val="single" w:sz="4" w:space="0" w:color="000000"/>
+              <w:right w:val="single" w:sz="4" w:space="0" w:color="000000"/>
+            </w:tcBorders>
+            <w:shd w:val="clear" w:color="auto" w:fill="auto"/>
+          </w:tcPr>
+          <w:p>
+            <w:pPr>
+              <w:jc w:val="both"/>
+            </w:pPr>
+            <w:r>
+              <w:t>TEMAS TRATADOS:</w:t>
+            </w:r>
+          </w:p>
+          <w:p>
+            <w:pPr>
+              <w:jc w:val="both"/>
+            </w:pPr>
+            <w:r>
+              <w:t>Pruebas y correcciones.</w:t>
+            </w:r>
+          </w:p>
+          <w:p>
+            <w:pPr>
+              <w:jc w:val="both"/>
+            </w:pPr>
+            <w:r>
+              <w:t>Memoria y presentación.</w:t>
+            </w:r>
+          </w:p>
+          <w:p>
+            <w:pPr>
+              <w:jc w:val="both"/>
+            </w:pPr>
+          </w:p>
+          <w:p>
+            <w:pPr>
+              <w:jc w:val="both"/>
+            </w:pPr>
+          </w:p>
+          <w:p>
+            <w:pPr>
+              <w:jc w:val="both"/>
+            </w:pPr>
+          </w:p>
+          <w:p>
+            <w:pPr>
+              <w:jc w:val="both"/>
+            </w:pPr>
+          </w:p>
+          <w:p>
+            <w:pPr>
+              <w:jc w:val="both"/>
+            </w:pPr>
+          </w:p>
+        </w:tc>
+      </w:tr>
+      <w:tr>
+        <w:trPr>
+          <w:trHeight w:val="5368"/>
+        </w:trPr>
+        <w:tc>
+          <w:tcPr>
+            <w:tcW w:w="9718" w:type="dxa"/>
+            <w:gridSpan w:val="3"/>
+            <w:tcBorders>
+              <w:top w:val="single" w:sz="4" w:space="0" w:color="000000"/>
+              <w:left w:val="single" w:sz="4" w:space="0" w:color="000000"/>
+              <w:bottom w:val="single" w:sz="4" w:space="0" w:color="000000"/>
+              <w:right w:val="single" w:sz="4" w:space="0" w:color="000000"/>
+            </w:tcBorders>
+            <w:shd w:val="clear" w:color="auto" w:fill="auto"/>
+          </w:tcPr>
+          <w:p>
+            <w:pPr>
+              <w:jc w:val="both"/>
+            </w:pPr>
+            <w:r>
+              <w:t>DECISIONES TOMADAS Y REPARTO DE TAREAS:</w:t>
+            </w:r>
+          </w:p>
+          <w:p>
+            <w:pPr>
+              <w:jc w:val="both"/>
+            </w:pPr>
+          </w:p>
+          <w:p>
+            <w:pPr>
+              <w:jc w:val="both"/>
+            </w:pPr>
+            <w:r>
+              <w:t xml:space="preserve">Colaboración para </w:t>
+            </w:r>
+            <w:r>
+              <w:t>corregir</w:t>
+            </w:r>
+            <w:r>
+              <w:t xml:space="preserve"> los servicios, poniendo en común la interacción entre componentes.</w:t>
+            </w:r>
+          </w:p>
+          <w:p>
+            <w:pPr>
+              <w:jc w:val="both"/>
+            </w:pPr>
+            <w:r>
+              <w:t>Reparto de memoria.</w:t>
+            </w:r>
+          </w:p>
+          <w:p>
+            <w:pPr>
+              <w:jc w:val="both"/>
+            </w:pPr>
+          </w:p>
+          <w:p>
+            <w:pPr>
+              <w:jc w:val="both"/>
+            </w:pPr>
+          </w:p>
+          <w:p>
+            <w:pPr>
+              <w:jc w:val="both"/>
+            </w:pPr>
+          </w:p>
+        </w:tc>
+      </w:tr>
+      <w:tr>
+        <w:trPr>
+          <w:trHeight w:val="751"/>
+        </w:trPr>
+        <w:tc>
+          <w:tcPr>
+            <w:tcW w:w="9718" w:type="dxa"/>
+            <w:gridSpan w:val="3"/>
+            <w:tcBorders>
+              <w:top w:val="single" w:sz="4" w:space="0" w:color="000000"/>
+              <w:left w:val="single" w:sz="4" w:space="0" w:color="000000"/>
+              <w:bottom w:val="single" w:sz="4" w:space="0" w:color="000000"/>
+              <w:right w:val="single" w:sz="4" w:space="0" w:color="000000"/>
+            </w:tcBorders>
+            <w:shd w:val="clear" w:color="auto" w:fill="auto"/>
+          </w:tcPr>
+          <w:p>
+            <w:pPr>
+              <w:jc w:val="both"/>
+            </w:pPr>
+            <w:r>
+              <w:t>TIEMPO EMPLEADO EN LA REUNIÓN:</w:t>
+            </w:r>
+          </w:p>
+          <w:p>
+            <w:pPr>
+              <w:jc w:val="both"/>
+            </w:pPr>
+            <w:r>
+              <w:t>1</w:t>
+            </w:r>
+            <w:r>
+              <w:t xml:space="preserve"> </w:t>
+            </w:r>
+            <w:r>
+              <w:t>hora</w:t>
+            </w:r>
+            <w:r>
+              <w:t>.</w:t>
+            </w:r>
+          </w:p>
+          <w:p>
+            <w:pPr>
+              <w:jc w:val="both"/>
+            </w:pPr>
+          </w:p>
+        </w:tc>
+      </w:tr>
+      <w:tr>
+        <w:trPr>
+          <w:trHeight w:val="762"/>
+        </w:trPr>
+        <w:tc>
+          <w:tcPr>
+            <w:tcW w:w="9718" w:type="dxa"/>
+            <w:gridSpan w:val="3"/>
+            <w:tcBorders>
+              <w:top w:val="single" w:sz="4" w:space="0" w:color="000000"/>
+              <w:left w:val="single" w:sz="4" w:space="0" w:color="000000"/>
+              <w:bottom w:val="single" w:sz="4" w:space="0" w:color="000000"/>
+              <w:right w:val="single" w:sz="4" w:space="0" w:color="000000"/>
+            </w:tcBorders>
+            <w:shd w:val="clear" w:color="auto" w:fill="auto"/>
+          </w:tcPr>
+          <w:p>
+            <w:pPr>
+              <w:jc w:val="both"/>
+            </w:pPr>
+            <w:r>
+              <w:t>FECHA DE LA PRÓXIMA REUNIÓN:</w:t>
+            </w:r>
+          </w:p>
+          <w:p>
+            <w:pPr>
+              <w:jc w:val="both"/>
+            </w:pPr>
+            <w:r>
+              <w:t>01/06/2020</w:t>
+            </w:r>
+          </w:p>
+          <w:p>
+            <w:pPr>
+              <w:jc w:val="both"/>
+            </w:pPr>
+          </w:p>
+        </w:tc>
+      </w:tr>
+    </w:tbl>
+    <w:p/>
+    <w:p/>
+    <w:p/>
+    <w:tbl>
+      <w:tblPr>
+        <w:tblW w:w="9718" w:type="dxa"/>
+        <w:tblInd w:w="-5" w:type="dxa"/>
+        <w:tblLayout w:type="fixed"/>
+        <w:tblLook w:val="0000" w:firstRow="0" w:lastRow="0" w:firstColumn="0" w:lastColumn="0" w:noHBand="0" w:noVBand="0"/>
+      </w:tblPr>
+      <w:tblGrid>
+        <w:gridCol w:w="4900"/>
+        <w:gridCol w:w="2544"/>
+        <w:gridCol w:w="2274"/>
+      </w:tblGrid>
+      <w:tr>
+        <w:trPr>
+          <w:trHeight w:val="490"/>
+        </w:trPr>
+        <w:tc>
+          <w:tcPr>
+            <w:tcW w:w="4900" w:type="dxa"/>
+            <w:tcBorders>
+              <w:top w:val="single" w:sz="4" w:space="0" w:color="000000"/>
+              <w:left w:val="single" w:sz="4" w:space="0" w:color="000000"/>
+              <w:bottom w:val="single" w:sz="4" w:space="0" w:color="000000"/>
+            </w:tcBorders>
+            <w:shd w:val="clear" w:color="auto" w:fill="auto"/>
+          </w:tcPr>
+          <w:p>
+            <w:pPr>
+              <w:jc w:val="both"/>
+            </w:pPr>
+            <w:r>
+              <w:t>GRUPO: Gantalcar</w:t>
+            </w:r>
+          </w:p>
+          <w:p>
+            <w:pPr>
+              <w:jc w:val="both"/>
+            </w:pPr>
+          </w:p>
+        </w:tc>
+        <w:tc>
+          <w:tcPr>
+            <w:tcW w:w="4818" w:type="dxa"/>
+            <w:gridSpan w:val="2"/>
+            <w:tcBorders>
+              <w:top w:val="single" w:sz="4" w:space="0" w:color="000000"/>
+              <w:left w:val="single" w:sz="4" w:space="0" w:color="000000"/>
+              <w:bottom w:val="single" w:sz="4" w:space="0" w:color="000000"/>
+              <w:right w:val="single" w:sz="4" w:space="0" w:color="000000"/>
+            </w:tcBorders>
+            <w:shd w:val="clear" w:color="auto" w:fill="auto"/>
+          </w:tcPr>
+          <w:p>
+            <w:pPr>
+              <w:jc w:val="both"/>
+            </w:pPr>
+            <w:r>
+              <w:t xml:space="preserve">TRABAJO: </w:t>
+            </w:r>
+            <w:r>
+              <w:t>Sistema de acceso basado en reconocimiento facial</w:t>
+            </w:r>
+          </w:p>
+        </w:tc>
+      </w:tr>
+      <w:tr>
+        <w:trPr>
+          <w:trHeight w:val="501"/>
+        </w:trPr>
+        <w:tc>
+          <w:tcPr>
+            <w:tcW w:w="7444" w:type="dxa"/>
+            <w:gridSpan w:val="2"/>
+            <w:tcBorders>
+              <w:top w:val="single" w:sz="4" w:space="0" w:color="000000"/>
+              <w:left w:val="single" w:sz="4" w:space="0" w:color="000000"/>
+              <w:bottom w:val="single" w:sz="4" w:space="0" w:color="000000"/>
+            </w:tcBorders>
+            <w:shd w:val="clear" w:color="auto" w:fill="auto"/>
+          </w:tcPr>
+          <w:p>
+            <w:pPr>
+              <w:jc w:val="both"/>
+            </w:pPr>
+            <w:r>
+              <w:t>LUGAR: Microsoft Teams</w:t>
+            </w:r>
+          </w:p>
+          <w:p>
+            <w:pPr>
+              <w:jc w:val="both"/>
+            </w:pPr>
+          </w:p>
+        </w:tc>
+        <w:tc>
+          <w:tcPr>
+            <w:tcW w:w="2274" w:type="dxa"/>
+            <w:tcBorders>
+              <w:top w:val="single" w:sz="4" w:space="0" w:color="000000"/>
+              <w:left w:val="single" w:sz="4" w:space="0" w:color="000000"/>
+              <w:bottom w:val="single" w:sz="4" w:space="0" w:color="000000"/>
+              <w:right w:val="single" w:sz="4" w:space="0" w:color="000000"/>
+            </w:tcBorders>
+            <w:shd w:val="clear" w:color="auto" w:fill="auto"/>
+          </w:tcPr>
+          <w:p>
+            <w:pPr>
+              <w:jc w:val="both"/>
+            </w:pPr>
+            <w:r>
+              <w:t>FECHA: 01/06/2020</w:t>
+            </w:r>
+          </w:p>
+        </w:tc>
+      </w:tr>
+      <w:tr>
+        <w:trPr>
+          <w:trHeight w:val="1754"/>
+        </w:trPr>
+        <w:tc>
+          <w:tcPr>
+            <w:tcW w:w="9718" w:type="dxa"/>
+            <w:gridSpan w:val="3"/>
+            <w:tcBorders>
+              <w:top w:val="single" w:sz="4" w:space="0" w:color="000000"/>
+              <w:left w:val="single" w:sz="4" w:space="0" w:color="000000"/>
+              <w:bottom w:val="single" w:sz="4" w:space="0" w:color="000000"/>
+              <w:right w:val="single" w:sz="4" w:space="0" w:color="000000"/>
+            </w:tcBorders>
+            <w:shd w:val="clear" w:color="auto" w:fill="auto"/>
+          </w:tcPr>
+          <w:p>
+            <w:pPr>
+              <w:jc w:val="both"/>
+            </w:pPr>
+            <w:r>
+              <w:t>OBJETIVOS DE LA SESIÓN:</w:t>
+            </w:r>
+          </w:p>
+          <w:p>
+            <w:pPr>
+              <w:jc w:val="both"/>
+            </w:pPr>
+            <w:r>
+              <w:t>Realizar testeo y elaborar documentación.</w:t>
+            </w:r>
+          </w:p>
+          <w:p>
+            <w:pPr>
+              <w:jc w:val="both"/>
+            </w:pPr>
+          </w:p>
+          <w:p>
+            <w:pPr>
+              <w:jc w:val="both"/>
+            </w:pPr>
+          </w:p>
+          <w:p>
+            <w:pPr>
+              <w:jc w:val="both"/>
+            </w:pPr>
+          </w:p>
+        </w:tc>
+      </w:tr>
+      <w:tr>
+        <w:trPr>
+          <w:trHeight w:val="2997"/>
+        </w:trPr>
+        <w:tc>
+          <w:tcPr>
+            <w:tcW w:w="9718" w:type="dxa"/>
+            <w:gridSpan w:val="3"/>
+            <w:tcBorders>
+              <w:top w:val="single" w:sz="4" w:space="0" w:color="000000"/>
+              <w:left w:val="single" w:sz="4" w:space="0" w:color="000000"/>
+              <w:bottom w:val="single" w:sz="4" w:space="0" w:color="000000"/>
+              <w:right w:val="single" w:sz="4" w:space="0" w:color="000000"/>
+            </w:tcBorders>
+            <w:shd w:val="clear" w:color="auto" w:fill="auto"/>
+          </w:tcPr>
+          <w:p>
+            <w:pPr>
+              <w:jc w:val="both"/>
+            </w:pPr>
+            <w:r>
+              <w:t>TEMAS TRATADOS:</w:t>
+            </w:r>
+          </w:p>
+          <w:p>
+            <w:pPr>
+              <w:jc w:val="both"/>
+            </w:pPr>
+            <w:r>
+              <w:t>Pruebas y correcciones.</w:t>
+            </w:r>
+          </w:p>
+          <w:p>
+            <w:pPr>
+              <w:jc w:val="both"/>
+            </w:pPr>
+            <w:r>
+              <w:t>Memoria y presentación.</w:t>
+            </w:r>
+          </w:p>
+          <w:p>
+            <w:pPr>
+              <w:jc w:val="both"/>
+            </w:pPr>
+          </w:p>
+          <w:p>
+            <w:pPr>
+              <w:jc w:val="both"/>
+            </w:pPr>
+          </w:p>
+          <w:p>
+            <w:pPr>
+              <w:jc w:val="both"/>
+            </w:pPr>
+          </w:p>
+          <w:p>
+            <w:pPr>
+              <w:jc w:val="both"/>
+            </w:pPr>
+          </w:p>
+          <w:p>
+            <w:pPr>
+              <w:jc w:val="both"/>
+            </w:pPr>
+          </w:p>
+        </w:tc>
+      </w:tr>
+      <w:tr>
+        <w:trPr>
+          <w:trHeight w:val="5368"/>
+        </w:trPr>
+        <w:tc>
+          <w:tcPr>
+            <w:tcW w:w="9718" w:type="dxa"/>
+            <w:gridSpan w:val="3"/>
+            <w:tcBorders>
+              <w:top w:val="single" w:sz="4" w:space="0" w:color="000000"/>
+              <w:left w:val="single" w:sz="4" w:space="0" w:color="000000"/>
+              <w:bottom w:val="single" w:sz="4" w:space="0" w:color="000000"/>
+              <w:right w:val="single" w:sz="4" w:space="0" w:color="000000"/>
+            </w:tcBorders>
+            <w:shd w:val="clear" w:color="auto" w:fill="auto"/>
+          </w:tcPr>
+          <w:p>
+            <w:pPr>
+              <w:jc w:val="both"/>
+            </w:pPr>
+            <w:r>
+              <w:t>DECISIONES TOMADAS Y REPARTO DE TAREAS:</w:t>
+            </w:r>
+          </w:p>
+          <w:p>
+            <w:pPr>
+              <w:jc w:val="both"/>
+            </w:pPr>
+          </w:p>
+          <w:p>
+            <w:pPr>
+              <w:jc w:val="both"/>
+            </w:pPr>
+            <w:r>
+              <w:t xml:space="preserve">Colaboración para </w:t>
+            </w:r>
+            <w:r>
+              <w:t>corregir</w:t>
+            </w:r>
+            <w:r>
+              <w:t xml:space="preserve"> los servicios, poniendo en común la interacción entre componentes.</w:t>
+            </w:r>
+          </w:p>
+          <w:p>
+            <w:pPr>
+              <w:jc w:val="both"/>
+            </w:pPr>
+            <w:r>
+              <w:t>Reparto de memoria.</w:t>
+            </w:r>
+          </w:p>
+          <w:p>
+            <w:pPr>
+              <w:jc w:val="both"/>
+            </w:pPr>
+          </w:p>
+          <w:p>
+            <w:pPr>
+              <w:jc w:val="both"/>
+            </w:pPr>
+          </w:p>
+          <w:p>
+            <w:pPr>
+              <w:jc w:val="both"/>
+            </w:pPr>
+          </w:p>
+        </w:tc>
+      </w:tr>
+      <w:tr>
+        <w:trPr>
+          <w:trHeight w:val="751"/>
+        </w:trPr>
+        <w:tc>
+          <w:tcPr>
+            <w:tcW w:w="9718" w:type="dxa"/>
+            <w:gridSpan w:val="3"/>
+            <w:tcBorders>
+              <w:top w:val="single" w:sz="4" w:space="0" w:color="000000"/>
+              <w:left w:val="single" w:sz="4" w:space="0" w:color="000000"/>
+              <w:bottom w:val="single" w:sz="4" w:space="0" w:color="000000"/>
+              <w:right w:val="single" w:sz="4" w:space="0" w:color="000000"/>
+            </w:tcBorders>
+            <w:shd w:val="clear" w:color="auto" w:fill="auto"/>
+          </w:tcPr>
+          <w:p>
+            <w:pPr>
+              <w:jc w:val="both"/>
+            </w:pPr>
+            <w:r>
+              <w:t>TIEMPO EMPLEADO EN LA REUNIÓN:</w:t>
+            </w:r>
+          </w:p>
+          <w:p>
+            <w:pPr>
+              <w:jc w:val="both"/>
+            </w:pPr>
+            <w:r>
+              <w:t>1</w:t>
+            </w:r>
+            <w:r>
+              <w:t xml:space="preserve"> hora 30 minutos.</w:t>
+            </w:r>
+          </w:p>
+          <w:p>
+            <w:pPr>
+              <w:jc w:val="both"/>
+            </w:pPr>
+          </w:p>
+        </w:tc>
+      </w:tr>
+      <w:tr>
+        <w:trPr>
+          <w:trHeight w:val="762"/>
+        </w:trPr>
+        <w:tc>
+          <w:tcPr>
+            <w:tcW w:w="9718" w:type="dxa"/>
+            <w:gridSpan w:val="3"/>
+            <w:tcBorders>
+              <w:top w:val="single" w:sz="4" w:space="0" w:color="000000"/>
+              <w:left w:val="single" w:sz="4" w:space="0" w:color="000000"/>
+              <w:bottom w:val="single" w:sz="4" w:space="0" w:color="000000"/>
+              <w:right w:val="single" w:sz="4" w:space="0" w:color="000000"/>
+            </w:tcBorders>
+            <w:shd w:val="clear" w:color="auto" w:fill="auto"/>
+          </w:tcPr>
+          <w:p>
+            <w:pPr>
+              <w:jc w:val="both"/>
+            </w:pPr>
+            <w:r>
+              <w:t>FECHA DE LA PRÓXIMA REUNIÓN:</w:t>
+            </w:r>
+          </w:p>
+          <w:p>
+            <w:pPr>
+              <w:jc w:val="both"/>
+            </w:pPr>
+            <w:r>
+              <w:t>02/06/2020</w:t>
+            </w:r>
+          </w:p>
+          <w:p>
+            <w:pPr>
+              <w:jc w:val="both"/>
+            </w:pPr>
+          </w:p>
+        </w:tc>
+      </w:tr>
+    </w:tbl>
     <w:p/>
     <w:p/>
     <w:p/>
     <w:p/>
+    <w:tbl>
+      <w:tblPr>
+        <w:tblW w:w="9718" w:type="dxa"/>
+        <w:tblInd w:w="-5" w:type="dxa"/>
+        <w:tblLayout w:type="fixed"/>
+        <w:tblLook w:val="0000" w:firstRow="0" w:lastRow="0" w:firstColumn="0" w:lastColumn="0" w:noHBand="0" w:noVBand="0"/>
+      </w:tblPr>
+      <w:tblGrid>
+        <w:gridCol w:w="4900"/>
+        <w:gridCol w:w="2544"/>
+        <w:gridCol w:w="2274"/>
+      </w:tblGrid>
+      <w:tr>
+        <w:trPr>
+          <w:trHeight w:val="490"/>
+        </w:trPr>
+        <w:tc>
+          <w:tcPr>
+            <w:tcW w:w="4900" w:type="dxa"/>
+            <w:tcBorders>
+              <w:top w:val="single" w:sz="4" w:space="0" w:color="000000"/>
+              <w:left w:val="single" w:sz="4" w:space="0" w:color="000000"/>
+              <w:bottom w:val="single" w:sz="4" w:space="0" w:color="000000"/>
+            </w:tcBorders>
+            <w:shd w:val="clear" w:color="auto" w:fill="auto"/>
+          </w:tcPr>
+          <w:p>
+            <w:pPr>
+              <w:jc w:val="both"/>
+            </w:pPr>
+            <w:r>
+              <w:t>GRUPO: Gantalcar</w:t>
+            </w:r>
+          </w:p>
+          <w:p>
+            <w:pPr>
+              <w:jc w:val="both"/>
+            </w:pPr>
+          </w:p>
+        </w:tc>
+        <w:tc>
+          <w:tcPr>
+            <w:tcW w:w="4818" w:type="dxa"/>
+            <w:gridSpan w:val="2"/>
+            <w:tcBorders>
+              <w:top w:val="single" w:sz="4" w:space="0" w:color="000000"/>
+              <w:left w:val="single" w:sz="4" w:space="0" w:color="000000"/>
+              <w:bottom w:val="single" w:sz="4" w:space="0" w:color="000000"/>
+              <w:right w:val="single" w:sz="4" w:space="0" w:color="000000"/>
+            </w:tcBorders>
+            <w:shd w:val="clear" w:color="auto" w:fill="auto"/>
+          </w:tcPr>
+          <w:p>
+            <w:pPr>
+              <w:jc w:val="both"/>
+            </w:pPr>
+            <w:r>
+              <w:t xml:space="preserve">TRABAJO: </w:t>
+            </w:r>
+            <w:r>
+              <w:t>Sistema de acceso basado en reconocimiento facial</w:t>
+            </w:r>
+          </w:p>
+        </w:tc>
+      </w:tr>
+      <w:tr>
+        <w:trPr>
+          <w:trHeight w:val="501"/>
+        </w:trPr>
+        <w:tc>
+          <w:tcPr>
+            <w:tcW w:w="7444" w:type="dxa"/>
+            <w:gridSpan w:val="2"/>
+            <w:tcBorders>
+              <w:top w:val="single" w:sz="4" w:space="0" w:color="000000"/>
+              <w:left w:val="single" w:sz="4" w:space="0" w:color="000000"/>
+              <w:bottom w:val="single" w:sz="4" w:space="0" w:color="000000"/>
+            </w:tcBorders>
+            <w:shd w:val="clear" w:color="auto" w:fill="auto"/>
+          </w:tcPr>
+          <w:p>
+            <w:pPr>
+              <w:jc w:val="both"/>
+            </w:pPr>
+            <w:r>
+              <w:t>LUGAR: Microsoft Teams</w:t>
+            </w:r>
+          </w:p>
+          <w:p>
+            <w:pPr>
+              <w:jc w:val="both"/>
+            </w:pPr>
+          </w:p>
+        </w:tc>
+        <w:tc>
+          <w:tcPr>
+            <w:tcW w:w="2274" w:type="dxa"/>
+            <w:tcBorders>
+              <w:top w:val="single" w:sz="4" w:space="0" w:color="000000"/>
+              <w:left w:val="single" w:sz="4" w:space="0" w:color="000000"/>
+              <w:bottom w:val="single" w:sz="4" w:space="0" w:color="000000"/>
+              <w:right w:val="single" w:sz="4" w:space="0" w:color="000000"/>
+            </w:tcBorders>
+            <w:shd w:val="clear" w:color="auto" w:fill="auto"/>
+          </w:tcPr>
+          <w:p>
+            <w:pPr>
+              <w:jc w:val="both"/>
+            </w:pPr>
+            <w:r>
+              <w:t>FECHA: 0</w:t>
+            </w:r>
+            <w:r>
+              <w:t>2</w:t>
+            </w:r>
+            <w:r>
+              <w:t>/06/2020</w:t>
+            </w:r>
+          </w:p>
+        </w:tc>
+      </w:tr>
+      <w:tr>
+        <w:trPr>
+          <w:trHeight w:val="1754"/>
+        </w:trPr>
+        <w:tc>
+          <w:tcPr>
+            <w:tcW w:w="9718" w:type="dxa"/>
+            <w:gridSpan w:val="3"/>
+            <w:tcBorders>
+              <w:top w:val="single" w:sz="4" w:space="0" w:color="000000"/>
+              <w:left w:val="single" w:sz="4" w:space="0" w:color="000000"/>
+              <w:bottom w:val="single" w:sz="4" w:space="0" w:color="000000"/>
+              <w:right w:val="single" w:sz="4" w:space="0" w:color="000000"/>
+            </w:tcBorders>
+            <w:shd w:val="clear" w:color="auto" w:fill="auto"/>
+          </w:tcPr>
+          <w:p>
+            <w:pPr>
+              <w:jc w:val="both"/>
+            </w:pPr>
+            <w:r>
+              <w:t>OBJETIVOS DE LA SESIÓN:</w:t>
+            </w:r>
+          </w:p>
+          <w:p>
+            <w:pPr>
+              <w:jc w:val="both"/>
+            </w:pPr>
+            <w:r>
+              <w:t>Mejorar documentación</w:t>
+            </w:r>
+          </w:p>
+          <w:p>
+            <w:pPr>
+              <w:jc w:val="both"/>
+            </w:pPr>
+          </w:p>
+          <w:p>
+            <w:pPr>
+              <w:jc w:val="both"/>
+            </w:pPr>
+          </w:p>
+          <w:p>
+            <w:pPr>
+              <w:jc w:val="both"/>
+            </w:pPr>
+          </w:p>
+        </w:tc>
+      </w:tr>
+      <w:tr>
+        <w:trPr>
+          <w:trHeight w:val="2997"/>
+        </w:trPr>
+        <w:tc>
+          <w:tcPr>
+            <w:tcW w:w="9718" w:type="dxa"/>
+            <w:gridSpan w:val="3"/>
+            <w:tcBorders>
+              <w:top w:val="single" w:sz="4" w:space="0" w:color="000000"/>
+              <w:left w:val="single" w:sz="4" w:space="0" w:color="000000"/>
+              <w:bottom w:val="single" w:sz="4" w:space="0" w:color="000000"/>
+              <w:right w:val="single" w:sz="4" w:space="0" w:color="000000"/>
+            </w:tcBorders>
+            <w:shd w:val="clear" w:color="auto" w:fill="auto"/>
+          </w:tcPr>
+          <w:p>
+            <w:pPr>
+              <w:jc w:val="both"/>
+            </w:pPr>
+            <w:r>
+              <w:t>TEMAS TRATADOS:</w:t>
+            </w:r>
+          </w:p>
+          <w:p>
+            <w:pPr>
+              <w:jc w:val="both"/>
+            </w:pPr>
+            <w:r>
+              <w:t>Revisión de documentación</w:t>
+            </w:r>
+          </w:p>
+          <w:p>
+            <w:pPr>
+              <w:jc w:val="both"/>
+            </w:pPr>
+          </w:p>
+          <w:p>
+            <w:pPr>
+              <w:jc w:val="both"/>
+            </w:pPr>
+          </w:p>
+          <w:p>
+            <w:pPr>
+              <w:jc w:val="both"/>
+            </w:pPr>
+          </w:p>
+          <w:p>
+            <w:pPr>
+              <w:jc w:val="both"/>
+            </w:pPr>
+          </w:p>
+          <w:p>
+            <w:pPr>
+              <w:jc w:val="both"/>
+            </w:pPr>
+          </w:p>
+        </w:tc>
+      </w:tr>
+      <w:tr>
+        <w:trPr>
+          <w:trHeight w:val="5368"/>
+        </w:trPr>
+        <w:tc>
+          <w:tcPr>
+            <w:tcW w:w="9718" w:type="dxa"/>
+            <w:gridSpan w:val="3"/>
+            <w:tcBorders>
+              <w:top w:val="single" w:sz="4" w:space="0" w:color="000000"/>
+              <w:left w:val="single" w:sz="4" w:space="0" w:color="000000"/>
+              <w:bottom w:val="single" w:sz="4" w:space="0" w:color="000000"/>
+              <w:right w:val="single" w:sz="4" w:space="0" w:color="000000"/>
+            </w:tcBorders>
+            <w:shd w:val="clear" w:color="auto" w:fill="auto"/>
+          </w:tcPr>
+          <w:p>
+            <w:pPr>
+              <w:jc w:val="both"/>
+            </w:pPr>
+            <w:r>
+              <w:t>DECISIONES TOMADAS Y REPARTO DE TAREAS:</w:t>
+            </w:r>
+          </w:p>
+          <w:p>
+            <w:pPr>
+              <w:jc w:val="both"/>
+            </w:pPr>
+          </w:p>
+          <w:p>
+            <w:pPr>
+              <w:jc w:val="both"/>
+            </w:pPr>
+            <w:r>
+              <w:t>Documentación revisada.</w:t>
+            </w:r>
+          </w:p>
+          <w:p>
+            <w:pPr>
+              <w:jc w:val="both"/>
+            </w:pPr>
+          </w:p>
+          <w:p>
+            <w:pPr>
+              <w:jc w:val="both"/>
+            </w:pPr>
+          </w:p>
+          <w:p>
+            <w:pPr>
+              <w:jc w:val="both"/>
+            </w:pPr>
+          </w:p>
+        </w:tc>
+      </w:tr>
+      <w:tr>
+        <w:trPr>
+          <w:trHeight w:val="751"/>
+        </w:trPr>
+        <w:tc>
+          <w:tcPr>
+            <w:tcW w:w="9718" w:type="dxa"/>
+            <w:gridSpan w:val="3"/>
+            <w:tcBorders>
+              <w:top w:val="single" w:sz="4" w:space="0" w:color="000000"/>
+              <w:left w:val="single" w:sz="4" w:space="0" w:color="000000"/>
+              <w:bottom w:val="single" w:sz="4" w:space="0" w:color="000000"/>
+              <w:right w:val="single" w:sz="4" w:space="0" w:color="000000"/>
+            </w:tcBorders>
+            <w:shd w:val="clear" w:color="auto" w:fill="auto"/>
+          </w:tcPr>
+          <w:p>
+            <w:pPr>
+              <w:jc w:val="both"/>
+            </w:pPr>
+            <w:r>
+              <w:t>TIEMPO EMPLEADO EN LA REUNIÓN:</w:t>
+            </w:r>
+          </w:p>
+          <w:p>
+            <w:pPr>
+              <w:jc w:val="both"/>
+            </w:pPr>
+            <w:r>
+              <w:t>1</w:t>
+            </w:r>
+            <w:r>
+              <w:t xml:space="preserve"> hora </w:t>
+            </w:r>
+            <w:r>
+              <w:t>25</w:t>
+            </w:r>
+            <w:r>
+              <w:t xml:space="preserve"> minutos.</w:t>
+            </w:r>
+          </w:p>
+          <w:p>
+            <w:pPr>
+              <w:jc w:val="both"/>
+            </w:pPr>
+          </w:p>
+        </w:tc>
+      </w:tr>
+      <w:tr>
+        <w:trPr>
+          <w:trHeight w:val="762"/>
+        </w:trPr>
+        <w:tc>
+          <w:tcPr>
+            <w:tcW w:w="9718" w:type="dxa"/>
+            <w:gridSpan w:val="3"/>
+            <w:tcBorders>
+              <w:top w:val="single" w:sz="4" w:space="0" w:color="000000"/>
+              <w:left w:val="single" w:sz="4" w:space="0" w:color="000000"/>
+              <w:bottom w:val="single" w:sz="4" w:space="0" w:color="000000"/>
+              <w:right w:val="single" w:sz="4" w:space="0" w:color="000000"/>
+            </w:tcBorders>
+            <w:shd w:val="clear" w:color="auto" w:fill="auto"/>
+          </w:tcPr>
+          <w:p>
+            <w:pPr>
+              <w:jc w:val="both"/>
+            </w:pPr>
+            <w:r>
+              <w:t>FECHA DE LA PRÓXIMA REUNIÓN:</w:t>
+            </w:r>
+          </w:p>
+          <w:p>
+            <w:pPr>
+              <w:jc w:val="both"/>
+            </w:pPr>
+            <w:r>
+              <w:t>03/06/2020</w:t>
+            </w:r>
+          </w:p>
+          <w:p>
+            <w:pPr>
+              <w:jc w:val="both"/>
+            </w:pPr>
+          </w:p>
+        </w:tc>
+      </w:tr>
+    </w:tbl>
     <w:p/>
     <w:p/>
     <w:p/>
-    <w:p/>
-    <w:p/>
-    <w:p/>
-    <w:p/>
-    <w:p/>
-    <w:p/>
-    <w:p/>
-    <w:p/>
-    <w:p/>
-    <w:p/>
-    <w:p/>
-    <w:p/>
-    <w:p/>
-    <w:p/>
-    <w:p/>
-    <w:p/>
-    <w:p/>
-    <w:p/>
-    <w:p/>
-    <w:p/>
-    <w:p/>
-    <w:p/>
-    <w:p/>
-    <w:p/>
-    <w:p/>
-    <w:p/>
-    <w:p/>
-    <w:p/>
-    <w:p/>
-    <w:p/>
-    <w:p/>
-    <w:p/>
-    <w:p/>
-    <w:p/>
-    <w:p/>
-    <w:p/>
-    <w:p/>
-    <w:p/>
-    <w:p/>
-    <w:p/>
-    <w:p/>
-    <w:p/>
-    <w:p/>
-    <w:p/>
-    <w:p/>
-    <w:p/>
-    <w:p/>
-    <w:p/>
-    <w:p/>
-    <w:p/>
+    <w:tbl>
+      <w:tblPr>
+        <w:tblW w:w="9718" w:type="dxa"/>
+        <w:tblInd w:w="-5" w:type="dxa"/>
+        <w:tblLayout w:type="fixed"/>
+        <w:tblLook w:val="0000" w:firstRow="0" w:lastRow="0" w:firstColumn="0" w:lastColumn="0" w:noHBand="0" w:noVBand="0"/>
+      </w:tblPr>
+      <w:tblGrid>
+        <w:gridCol w:w="4900"/>
+        <w:gridCol w:w="2544"/>
+        <w:gridCol w:w="2274"/>
+      </w:tblGrid>
+      <w:tr>
+        <w:trPr>
+          <w:trHeight w:val="490"/>
+        </w:trPr>
+        <w:tc>
+          <w:tcPr>
+            <w:tcW w:w="4900" w:type="dxa"/>
+            <w:tcBorders>
+              <w:top w:val="single" w:sz="4" w:space="0" w:color="000000"/>
+              <w:left w:val="single" w:sz="4" w:space="0" w:color="000000"/>
+              <w:bottom w:val="single" w:sz="4" w:space="0" w:color="000000"/>
+            </w:tcBorders>
+            <w:shd w:val="clear" w:color="auto" w:fill="auto"/>
+          </w:tcPr>
+          <w:p>
+            <w:pPr>
+              <w:jc w:val="both"/>
+            </w:pPr>
+            <w:r>
+              <w:t>GRUPO: Gantalcar</w:t>
+            </w:r>
+          </w:p>
+          <w:p>
+            <w:pPr>
+              <w:jc w:val="both"/>
+            </w:pPr>
+          </w:p>
+        </w:tc>
+        <w:tc>
+          <w:tcPr>
+            <w:tcW w:w="4818" w:type="dxa"/>
+            <w:gridSpan w:val="2"/>
+            <w:tcBorders>
+              <w:top w:val="single" w:sz="4" w:space="0" w:color="000000"/>
+              <w:left w:val="single" w:sz="4" w:space="0" w:color="000000"/>
+              <w:bottom w:val="single" w:sz="4" w:space="0" w:color="000000"/>
+              <w:right w:val="single" w:sz="4" w:space="0" w:color="000000"/>
+            </w:tcBorders>
+            <w:shd w:val="clear" w:color="auto" w:fill="auto"/>
+          </w:tcPr>
+          <w:p>
+            <w:pPr>
+              <w:jc w:val="both"/>
+            </w:pPr>
+            <w:r>
+              <w:t xml:space="preserve">TRABAJO: </w:t>
+            </w:r>
+            <w:r>
+              <w:t>Sistema de acceso basado en reconocimiento facial</w:t>
+            </w:r>
+          </w:p>
+        </w:tc>
+      </w:tr>
+      <w:tr>
+        <w:trPr>
+          <w:trHeight w:val="501"/>
+        </w:trPr>
+        <w:tc>
+          <w:tcPr>
+            <w:tcW w:w="7444" w:type="dxa"/>
+            <w:gridSpan w:val="2"/>
+            <w:tcBorders>
+              <w:top w:val="single" w:sz="4" w:space="0" w:color="000000"/>
+              <w:left w:val="single" w:sz="4" w:space="0" w:color="000000"/>
+              <w:bottom w:val="single" w:sz="4" w:space="0" w:color="000000"/>
+            </w:tcBorders>
+            <w:shd w:val="clear" w:color="auto" w:fill="auto"/>
+          </w:tcPr>
+          <w:p>
+            <w:pPr>
+              <w:jc w:val="both"/>
+            </w:pPr>
+            <w:r>
+              <w:t>LUGAR: Microsoft Teams</w:t>
+            </w:r>
+          </w:p>
+          <w:p>
+            <w:pPr>
+              <w:jc w:val="both"/>
+            </w:pPr>
+          </w:p>
+        </w:tc>
+        <w:tc>
+          <w:tcPr>
+            <w:tcW w:w="2274" w:type="dxa"/>
+            <w:tcBorders>
+              <w:top w:val="single" w:sz="4" w:space="0" w:color="000000"/>
+              <w:left w:val="single" w:sz="4" w:space="0" w:color="000000"/>
+              <w:bottom w:val="single" w:sz="4" w:space="0" w:color="000000"/>
+              <w:right w:val="single" w:sz="4" w:space="0" w:color="000000"/>
+            </w:tcBorders>
+            <w:shd w:val="clear" w:color="auto" w:fill="auto"/>
+          </w:tcPr>
+          <w:p>
+            <w:pPr>
+              <w:jc w:val="both"/>
+            </w:pPr>
+            <w:r>
+              <w:t>FECHA: 0</w:t>
+            </w:r>
+            <w:r>
+              <w:t>3</w:t>
+            </w:r>
+            <w:r>
+              <w:t>/06/2020</w:t>
+            </w:r>
+          </w:p>
+        </w:tc>
+      </w:tr>
+      <w:tr>
+        <w:trPr>
+          <w:trHeight w:val="1754"/>
+        </w:trPr>
+        <w:tc>
+          <w:tcPr>
+            <w:tcW w:w="9718" w:type="dxa"/>
+            <w:gridSpan w:val="3"/>
+            <w:tcBorders>
+              <w:top w:val="single" w:sz="4" w:space="0" w:color="000000"/>
+              <w:left w:val="single" w:sz="4" w:space="0" w:color="000000"/>
+              <w:bottom w:val="single" w:sz="4" w:space="0" w:color="000000"/>
+              <w:right w:val="single" w:sz="4" w:space="0" w:color="000000"/>
+            </w:tcBorders>
+            <w:shd w:val="clear" w:color="auto" w:fill="auto"/>
+          </w:tcPr>
+          <w:p>
+            <w:pPr>
+              <w:jc w:val="both"/>
+            </w:pPr>
+            <w:r>
+              <w:t>OBJETIVOS DE LA SESIÓN:</w:t>
+            </w:r>
+          </w:p>
+          <w:p>
+            <w:pPr>
+              <w:jc w:val="both"/>
+            </w:pPr>
+            <w:r>
+              <w:t>Ensayar.</w:t>
+            </w:r>
+          </w:p>
+          <w:p>
+            <w:pPr>
+              <w:jc w:val="both"/>
+            </w:pPr>
+          </w:p>
+          <w:p>
+            <w:pPr>
+              <w:jc w:val="both"/>
+            </w:pPr>
+          </w:p>
+          <w:p>
+            <w:pPr>
+              <w:jc w:val="both"/>
+            </w:pPr>
+          </w:p>
+        </w:tc>
+      </w:tr>
+      <w:tr>
+        <w:trPr>
+          <w:trHeight w:val="2997"/>
+        </w:trPr>
+        <w:tc>
+          <w:tcPr>
+            <w:tcW w:w="9718" w:type="dxa"/>
+            <w:gridSpan w:val="3"/>
+            <w:tcBorders>
+              <w:top w:val="single" w:sz="4" w:space="0" w:color="000000"/>
+              <w:left w:val="single" w:sz="4" w:space="0" w:color="000000"/>
+              <w:bottom w:val="single" w:sz="4" w:space="0" w:color="000000"/>
+              <w:right w:val="single" w:sz="4" w:space="0" w:color="000000"/>
+            </w:tcBorders>
+            <w:shd w:val="clear" w:color="auto" w:fill="auto"/>
+          </w:tcPr>
+          <w:p>
+            <w:pPr>
+              <w:jc w:val="both"/>
+            </w:pPr>
+            <w:r>
+              <w:t>TEMAS TRATADOS:</w:t>
+            </w:r>
+          </w:p>
+          <w:p>
+            <w:pPr>
+              <w:jc w:val="both"/>
+            </w:pPr>
+            <w:r>
+              <w:t>Ensayo de presentación.</w:t>
+            </w:r>
+          </w:p>
+          <w:p>
+            <w:pPr>
+              <w:jc w:val="both"/>
+            </w:pPr>
+          </w:p>
+          <w:p>
+            <w:pPr>
+              <w:jc w:val="both"/>
+            </w:pPr>
+          </w:p>
+          <w:p>
+            <w:pPr>
+              <w:jc w:val="both"/>
+            </w:pPr>
+          </w:p>
+          <w:p>
+            <w:pPr>
+              <w:jc w:val="both"/>
+            </w:pPr>
+          </w:p>
+          <w:p>
+            <w:pPr>
+              <w:jc w:val="both"/>
+            </w:pPr>
+          </w:p>
+        </w:tc>
+      </w:tr>
+      <w:tr>
+        <w:trPr>
+          <w:trHeight w:val="5368"/>
+        </w:trPr>
+        <w:tc>
+          <w:tcPr>
+            <w:tcW w:w="9718" w:type="dxa"/>
+            <w:gridSpan w:val="3"/>
+            <w:tcBorders>
+              <w:top w:val="single" w:sz="4" w:space="0" w:color="000000"/>
+              <w:left w:val="single" w:sz="4" w:space="0" w:color="000000"/>
+              <w:bottom w:val="single" w:sz="4" w:space="0" w:color="000000"/>
+              <w:right w:val="single" w:sz="4" w:space="0" w:color="000000"/>
+            </w:tcBorders>
+            <w:shd w:val="clear" w:color="auto" w:fill="auto"/>
+          </w:tcPr>
+          <w:p>
+            <w:pPr>
+              <w:jc w:val="both"/>
+            </w:pPr>
+            <w:r>
+              <w:t>DECISIONES TOMADAS Y REPARTO DE TAREAS:</w:t>
+            </w:r>
+          </w:p>
+          <w:p>
+            <w:pPr>
+              <w:jc w:val="both"/>
+            </w:pPr>
+          </w:p>
+          <w:p>
+            <w:pPr>
+              <w:jc w:val="both"/>
+            </w:pPr>
+            <w:r>
+              <w:t>Presentación repartida y ensayada.</w:t>
+            </w:r>
+          </w:p>
+          <w:p>
+            <w:pPr>
+              <w:jc w:val="both"/>
+            </w:pPr>
+          </w:p>
+          <w:p>
+            <w:pPr>
+              <w:jc w:val="both"/>
+            </w:pPr>
+          </w:p>
+          <w:p>
+            <w:pPr>
+              <w:jc w:val="both"/>
+            </w:pPr>
+          </w:p>
+        </w:tc>
+      </w:tr>
+      <w:tr>
+        <w:trPr>
+          <w:trHeight w:val="751"/>
+        </w:trPr>
+        <w:tc>
+          <w:tcPr>
+            <w:tcW w:w="9718" w:type="dxa"/>
+            <w:gridSpan w:val="3"/>
+            <w:tcBorders>
+              <w:top w:val="single" w:sz="4" w:space="0" w:color="000000"/>
+              <w:left w:val="single" w:sz="4" w:space="0" w:color="000000"/>
+              <w:bottom w:val="single" w:sz="4" w:space="0" w:color="000000"/>
+              <w:right w:val="single" w:sz="4" w:space="0" w:color="000000"/>
+            </w:tcBorders>
+            <w:shd w:val="clear" w:color="auto" w:fill="auto"/>
+          </w:tcPr>
+          <w:p>
+            <w:pPr>
+              <w:jc w:val="both"/>
+            </w:pPr>
+            <w:r>
+              <w:t>TIEMPO EMPLEADO EN LA REUNIÓN:</w:t>
+            </w:r>
+          </w:p>
+          <w:p>
+            <w:pPr>
+              <w:jc w:val="both"/>
+            </w:pPr>
+            <w:r>
+              <w:t>1</w:t>
+            </w:r>
+            <w:r>
+              <w:t xml:space="preserve"> horas </w:t>
+            </w:r>
+            <w:r>
+              <w:t>45</w:t>
+            </w:r>
+            <w:r>
+              <w:t xml:space="preserve"> minutos.</w:t>
+            </w:r>
+          </w:p>
+          <w:p>
+            <w:pPr>
+              <w:jc w:val="both"/>
+            </w:pPr>
+          </w:p>
+        </w:tc>
+      </w:tr>
+      <w:tr>
+        <w:trPr>
+          <w:trHeight w:val="762"/>
+        </w:trPr>
+        <w:tc>
+          <w:tcPr>
+            <w:tcW w:w="9718" w:type="dxa"/>
+            <w:gridSpan w:val="3"/>
+            <w:tcBorders>
+              <w:top w:val="single" w:sz="4" w:space="0" w:color="000000"/>
+              <w:left w:val="single" w:sz="4" w:space="0" w:color="000000"/>
+              <w:bottom w:val="single" w:sz="4" w:space="0" w:color="000000"/>
+              <w:right w:val="single" w:sz="4" w:space="0" w:color="000000"/>
+            </w:tcBorders>
+            <w:shd w:val="clear" w:color="auto" w:fill="auto"/>
+          </w:tcPr>
+          <w:p>
+            <w:pPr>
+              <w:jc w:val="both"/>
+            </w:pPr>
+            <w:r>
+              <w:t>FECHA DE LA PRÓXIMA REUNIÓN:</w:t>
+            </w:r>
+          </w:p>
+          <w:p>
+            <w:pPr>
+              <w:jc w:val="both"/>
+            </w:pPr>
+            <w:r>
+              <w:t>-</w:t>
+            </w:r>
+          </w:p>
+          <w:p>
+            <w:pPr>
+              <w:jc w:val="both"/>
+            </w:pPr>
+          </w:p>
+        </w:tc>
+      </w:tr>
+    </w:tbl>
     <w:p/>
     <w:sectPr>
       <w:pgSz w:w="11906" w:h="16838"/>

</xml_diff>